<commit_message>
updated graph and formula
T* was using 1.72 instead o 1.96
split code in r is working
</commit_message>
<xml_diff>
--- a/GSR_VNRS_Merge.docx
+++ b/GSR_VNRS_Merge.docx
@@ -40,7 +40,7 @@
     </w:p>
     <w:p>
       <w:pPr>
-        <w:spacing w:line="360" w:lineRule="auto"/>
+        <w:spacing w:line="480" w:lineRule="auto"/>
         <w:rPr>
           <w:rFonts w:cstheme="minorHAnsi"/>
           <w:color w:val="000000" w:themeColor="text1"/>
@@ -77,7 +77,7 @@
     </w:p>
     <w:p>
       <w:pPr>
-        <w:spacing w:line="360" w:lineRule="auto"/>
+        <w:spacing w:line="480" w:lineRule="auto"/>
         <w:rPr>
           <w:rFonts w:cstheme="minorHAnsi"/>
           <w:color w:val="FF0000"/>
@@ -100,16 +100,7 @@
           <w:sz w:val="24"/>
           <w:szCs w:val="24"/>
         </w:rPr>
-        <w:t xml:space="preserve">create a test and consider if any analysis is possible. </w:t>
-      </w:r>
-      <w:r>
-        <w:rPr>
-          <w:rFonts w:cstheme="minorHAnsi"/>
-          <w:color w:val="000000" w:themeColor="text1"/>
-          <w:sz w:val="24"/>
-          <w:szCs w:val="24"/>
-        </w:rPr>
-        <w:t>We will look at GSR first then do the same procedures for VNRS</w:t>
+        <w:t>create a test and consider if any analysis is possible. We will look at GSR first then do the same procedures for VNRS</w:t>
       </w:r>
       <w:r>
         <w:rPr>
@@ -128,7 +119,7 @@
           <w:ilvl w:val="0"/>
           <w:numId w:val="1"/>
         </w:numPr>
-        <w:spacing w:line="360" w:lineRule="auto"/>
+        <w:spacing w:line="480" w:lineRule="auto"/>
         <w:rPr>
           <w:rFonts w:cstheme="minorHAnsi"/>
           <w:sz w:val="24"/>
@@ -161,7 +152,7 @@
           <w:ilvl w:val="0"/>
           <w:numId w:val="1"/>
         </w:numPr>
-        <w:spacing w:line="360" w:lineRule="auto"/>
+        <w:spacing w:line="480" w:lineRule="auto"/>
         <w:rPr>
           <w:rFonts w:cstheme="minorHAnsi"/>
           <w:sz w:val="24"/>
@@ -186,7 +177,7 @@
           <w:ilvl w:val="0"/>
           <w:numId w:val="1"/>
         </w:numPr>
-        <w:spacing w:line="360" w:lineRule="auto"/>
+        <w:spacing w:line="480" w:lineRule="auto"/>
         <w:rPr>
           <w:rFonts w:cstheme="minorHAnsi"/>
           <w:sz w:val="24"/>
@@ -247,6 +238,40 @@
           <w:ilvl w:val="0"/>
           <w:numId w:val="1"/>
         </w:numPr>
+        <w:spacing w:line="480" w:lineRule="auto"/>
+        <w:rPr>
+          <w:rFonts w:cstheme="minorHAnsi"/>
+          <w:sz w:val="24"/>
+          <w:szCs w:val="24"/>
+        </w:rPr>
+      </w:pPr>
+      <w:r>
+        <w:rPr>
+          <w:rFonts w:cstheme="minorHAnsi"/>
+          <w:sz w:val="24"/>
+          <w:szCs w:val="24"/>
+        </w:rPr>
+        <w:t>The sample size is</w:t>
+      </w:r>
+      <w:r>
+        <w:rPr>
+          <w:rFonts w:cstheme="minorHAnsi"/>
+          <w:sz w:val="24"/>
+          <w:szCs w:val="24"/>
+        </w:rPr>
+        <w:t xml:space="preserve"> n</w:t>
+      </w:r>
+      <w:r>
+        <w:rPr>
+          <w:rFonts w:cstheme="minorHAnsi"/>
+          <w:sz w:val="24"/>
+          <w:szCs w:val="24"/>
+        </w:rPr>
+        <w:t xml:space="preserve"> &gt; 10 so our Normality check is met.</w:t>
+      </w:r>
+    </w:p>
+    <w:p>
+      <w:pPr>
         <w:spacing w:line="360" w:lineRule="auto"/>
         <w:rPr>
           <w:rFonts w:cstheme="minorHAnsi"/>
@@ -254,29 +279,24 @@
           <w:szCs w:val="24"/>
         </w:rPr>
       </w:pPr>
-      <w:r>
-        <w:rPr>
-          <w:rFonts w:cstheme="minorHAnsi"/>
-          <w:sz w:val="24"/>
-          <w:szCs w:val="24"/>
-        </w:rPr>
-        <w:t>The sample size is</w:t>
-      </w:r>
-      <w:r>
-        <w:rPr>
-          <w:rFonts w:cstheme="minorHAnsi"/>
-          <w:sz w:val="24"/>
-          <w:szCs w:val="24"/>
-        </w:rPr>
-        <w:t xml:space="preserve"> n</w:t>
-      </w:r>
-      <w:r>
-        <w:rPr>
-          <w:rFonts w:cstheme="minorHAnsi"/>
-          <w:sz w:val="24"/>
-          <w:szCs w:val="24"/>
-        </w:rPr>
-        <w:t xml:space="preserve"> &gt; 10 so our Normality check is met.</w:t>
+    </w:p>
+    <w:p>
+      <w:pPr>
+        <w:rPr>
+          <w:rFonts w:cstheme="minorHAnsi"/>
+          <w:sz w:val="24"/>
+          <w:szCs w:val="24"/>
+        </w:rPr>
+      </w:pPr>
+      <w:r>
+        <w:rPr>
+          <w:rFonts w:cstheme="minorHAnsi"/>
+          <w:b/>
+          <w:bCs/>
+          <w:sz w:val="24"/>
+          <w:szCs w:val="24"/>
+        </w:rPr>
+        <w:t>Graph outline</w:t>
       </w:r>
     </w:p>
     <w:p>
@@ -288,6 +308,55 @@
           <w:szCs w:val="24"/>
         </w:rPr>
       </w:pPr>
+      <w:r>
+        <w:rPr>
+          <w:rFonts w:cstheme="minorHAnsi"/>
+          <w:noProof/>
+          <w:sz w:val="24"/>
+          <w:szCs w:val="24"/>
+        </w:rPr>
+        <w:drawing>
+          <wp:inline distT="0" distB="0" distL="0" distR="0" wp14:anchorId="027A6F1C" wp14:editId="4E645BE7">
+            <wp:extent cx="6614783" cy="3389586"/>
+            <wp:effectExtent l="0" t="0" r="0" b="1905"/>
+            <wp:docPr id="1" name="Picture 1" descr="Chart, histogram&#10;&#10;Description automatically generated"/>
+            <wp:cNvGraphicFramePr>
+              <a:graphicFrameLocks xmlns:a="http://schemas.openxmlformats.org/drawingml/2006/main" noChangeAspect="1"/>
+            </wp:cNvGraphicFramePr>
+            <a:graphic xmlns:a="http://schemas.openxmlformats.org/drawingml/2006/main">
+              <a:graphicData uri="http://schemas.openxmlformats.org/drawingml/2006/picture">
+                <pic:pic xmlns:pic="http://schemas.openxmlformats.org/drawingml/2006/picture">
+                  <pic:nvPicPr>
+                    <pic:cNvPr id="1" name="Picture 1" descr="Chart, histogram&#10;&#10;Description automatically generated"/>
+                    <pic:cNvPicPr/>
+                  </pic:nvPicPr>
+                  <pic:blipFill>
+                    <a:blip r:embed="rId7" cstate="screen">
+                      <a:extLst>
+                        <a:ext uri="{28A0092B-C50C-407E-A947-70E740481C1C}">
+                          <a14:useLocalDpi xmlns:a14="http://schemas.microsoft.com/office/drawing/2010/main"/>
+                        </a:ext>
+                      </a:extLst>
+                    </a:blip>
+                    <a:stretch>
+                      <a:fillRect/>
+                    </a:stretch>
+                  </pic:blipFill>
+                  <pic:spPr>
+                    <a:xfrm>
+                      <a:off x="0" y="0"/>
+                      <a:ext cx="6653312" cy="3409329"/>
+                    </a:xfrm>
+                    <a:prstGeom prst="rect">
+                      <a:avLst/>
+                    </a:prstGeom>
+                  </pic:spPr>
+                </pic:pic>
+              </a:graphicData>
+            </a:graphic>
+          </wp:inline>
+        </w:drawing>
+      </w:r>
     </w:p>
     <w:p>
       <w:pPr>
@@ -298,6 +367,132 @@
           <w:szCs w:val="24"/>
         </w:rPr>
       </w:pPr>
+      <w:r>
+        <w:rPr>
+          <w:rFonts w:cstheme="minorHAnsi"/>
+          <w:noProof/>
+          <w:sz w:val="24"/>
+          <w:szCs w:val="24"/>
+        </w:rPr>
+        <w:lastRenderedPageBreak/>
+        <w:drawing>
+          <wp:inline distT="0" distB="0" distL="0" distR="0" wp14:anchorId="6C798F27" wp14:editId="7DFF7CF6">
+            <wp:extent cx="6307117" cy="3231931"/>
+            <wp:effectExtent l="0" t="0" r="0" b="6985"/>
+            <wp:docPr id="2" name="Picture 2" descr="Chart, histogram&#10;&#10;Description automatically generated"/>
+            <wp:cNvGraphicFramePr>
+              <a:graphicFrameLocks xmlns:a="http://schemas.openxmlformats.org/drawingml/2006/main" noChangeAspect="1"/>
+            </wp:cNvGraphicFramePr>
+            <a:graphic xmlns:a="http://schemas.openxmlformats.org/drawingml/2006/main">
+              <a:graphicData uri="http://schemas.openxmlformats.org/drawingml/2006/picture">
+                <pic:pic xmlns:pic="http://schemas.openxmlformats.org/drawingml/2006/picture">
+                  <pic:nvPicPr>
+                    <pic:cNvPr id="2" name="Picture 2" descr="Chart, histogram&#10;&#10;Description automatically generated"/>
+                    <pic:cNvPicPr/>
+                  </pic:nvPicPr>
+                  <pic:blipFill>
+                    <a:blip r:embed="rId8">
+                      <a:extLst>
+                        <a:ext uri="{28A0092B-C50C-407E-A947-70E740481C1C}">
+                          <a14:useLocalDpi xmlns:a14="http://schemas.microsoft.com/office/drawing/2010/main" val="0"/>
+                        </a:ext>
+                      </a:extLst>
+                    </a:blip>
+                    <a:stretch>
+                      <a:fillRect/>
+                    </a:stretch>
+                  </pic:blipFill>
+                  <pic:spPr>
+                    <a:xfrm>
+                      <a:off x="0" y="0"/>
+                      <a:ext cx="6350177" cy="3253996"/>
+                    </a:xfrm>
+                    <a:prstGeom prst="rect">
+                      <a:avLst/>
+                    </a:prstGeom>
+                  </pic:spPr>
+                </pic:pic>
+              </a:graphicData>
+            </a:graphic>
+          </wp:inline>
+        </w:drawing>
+      </w:r>
+    </w:p>
+    <w:p>
+      <w:pPr>
+        <w:spacing w:line="360" w:lineRule="auto"/>
+        <w:rPr>
+          <w:rFonts w:cstheme="minorHAnsi"/>
+          <w:sz w:val="24"/>
+          <w:szCs w:val="24"/>
+        </w:rPr>
+      </w:pPr>
+      <w:r>
+        <w:rPr>
+          <w:rFonts w:cstheme="minorHAnsi"/>
+          <w:sz w:val="24"/>
+          <w:szCs w:val="24"/>
+        </w:rPr>
+        <w:t>Conclusion from</w:t>
+      </w:r>
+      <w:r>
+        <w:rPr>
+          <w:rFonts w:cstheme="minorHAnsi"/>
+          <w:sz w:val="24"/>
+          <w:szCs w:val="24"/>
+        </w:rPr>
+        <w:t xml:space="preserve"> first 2 graphs:</w:t>
+      </w:r>
+    </w:p>
+    <w:p>
+      <w:pPr>
+        <w:spacing w:line="360" w:lineRule="auto"/>
+        <w:rPr>
+          <w:rFonts w:cstheme="minorHAnsi"/>
+          <w:sz w:val="24"/>
+          <w:szCs w:val="24"/>
+        </w:rPr>
+      </w:pPr>
+      <w:r>
+        <w:rPr>
+          <w:rFonts w:cstheme="minorHAnsi"/>
+          <w:color w:val="000000"/>
+          <w:sz w:val="24"/>
+          <w:szCs w:val="24"/>
+          <w:shd w:val="clear" w:color="auto" w:fill="FFFFFF"/>
+        </w:rPr>
+        <w:t xml:space="preserve">First one could be argued to be normal, </w:t>
+      </w:r>
+      <w:r>
+        <w:rPr>
+          <w:rFonts w:cstheme="minorHAnsi"/>
+          <w:color w:val="000000"/>
+          <w:sz w:val="24"/>
+          <w:szCs w:val="24"/>
+          <w:shd w:val="clear" w:color="auto" w:fill="FFFFFF"/>
+        </w:rPr>
+        <w:t>but the</w:t>
+      </w:r>
+      <w:r>
+        <w:rPr>
+          <w:rFonts w:cstheme="minorHAnsi"/>
+          <w:color w:val="000000"/>
+          <w:sz w:val="24"/>
+          <w:szCs w:val="24"/>
+          <w:shd w:val="clear" w:color="auto" w:fill="FFFFFF"/>
+        </w:rPr>
+        <w:t xml:space="preserve"> second graph is</w:t>
+      </w:r>
+      <w:r>
+        <w:rPr>
+          <w:rFonts w:cstheme="minorHAnsi"/>
+          <w:color w:val="000000"/>
+          <w:sz w:val="24"/>
+          <w:szCs w:val="24"/>
+          <w:shd w:val="clear" w:color="auto" w:fill="FFFFFF"/>
+        </w:rPr>
+        <w:t xml:space="preserve"> not.</w:t>
+      </w:r>
     </w:p>
     <w:tbl>
       <w:tblPr>
@@ -314,13 +509,13 @@
         <w:tblLook w:val="04A0" w:firstRow="1" w:lastRow="0" w:firstColumn="1" w:lastColumn="0" w:noHBand="0" w:noVBand="1"/>
       </w:tblPr>
       <w:tblGrid>
-        <w:gridCol w:w="3849"/>
-        <w:gridCol w:w="5177"/>
+        <w:gridCol w:w="3590"/>
+        <w:gridCol w:w="5436"/>
       </w:tblGrid>
       <w:tr>
         <w:tc>
           <w:tcPr>
-            <w:tcW w:w="4508" w:type="dxa"/>
+            <w:tcW w:w="3590" w:type="dxa"/>
           </w:tcPr>
           <w:p>
             <w:pPr>
@@ -331,108 +526,33 @@
                 <w:szCs w:val="24"/>
               </w:rPr>
             </w:pPr>
-            <w:r>
-              <w:rPr>
-                <w:rFonts w:cstheme="minorHAnsi"/>
-                <w:noProof/>
-                <w:sz w:val="24"/>
-                <w:szCs w:val="24"/>
-              </w:rPr>
-              <w:lastRenderedPageBreak/>
-              <w:drawing>
-                <wp:inline distT="0" distB="0" distL="0" distR="0" wp14:anchorId="5AF490C8" wp14:editId="73633483">
-                  <wp:extent cx="2418142" cy="3333750"/>
-                  <wp:effectExtent l="0" t="0" r="1270" b="0"/>
-                  <wp:docPr id="1" name="Picture 1" descr="Chart, histogram&#10;&#10;Description automatically generated"/>
-                  <wp:cNvGraphicFramePr>
-                    <a:graphicFrameLocks xmlns:a="http://schemas.openxmlformats.org/drawingml/2006/main" noChangeAspect="1"/>
-                  </wp:cNvGraphicFramePr>
-                  <a:graphic xmlns:a="http://schemas.openxmlformats.org/drawingml/2006/main">
-                    <a:graphicData uri="http://schemas.openxmlformats.org/drawingml/2006/picture">
-                      <pic:pic xmlns:pic="http://schemas.openxmlformats.org/drawingml/2006/picture">
-                        <pic:nvPicPr>
-                          <pic:cNvPr id="1" name="Picture 1" descr="Chart, histogram&#10;&#10;Description automatically generated"/>
-                          <pic:cNvPicPr/>
-                        </pic:nvPicPr>
-                        <pic:blipFill>
-                          <a:blip r:embed="rId7"/>
-                          <a:stretch>
-                            <a:fillRect/>
-                          </a:stretch>
-                        </pic:blipFill>
-                        <pic:spPr>
-                          <a:xfrm>
-                            <a:off x="0" y="0"/>
-                            <a:ext cx="2443016" cy="3368042"/>
-                          </a:xfrm>
-                          <a:prstGeom prst="rect">
-                            <a:avLst/>
-                          </a:prstGeom>
-                        </pic:spPr>
-                      </pic:pic>
-                    </a:graphicData>
-                  </a:graphic>
-                </wp:inline>
-              </w:drawing>
-            </w:r>
           </w:p>
         </w:tc>
         <w:tc>
           <w:tcPr>
-            <w:tcW w:w="4508" w:type="dxa"/>
+            <w:tcW w:w="5436" w:type="dxa"/>
           </w:tcPr>
           <w:p>
             <w:pPr>
               <w:spacing w:line="360" w:lineRule="auto"/>
+              <w:jc w:val="both"/>
               <w:rPr>
                 <w:rFonts w:cstheme="minorHAnsi"/>
                 <w:sz w:val="24"/>
                 <w:szCs w:val="24"/>
               </w:rPr>
             </w:pPr>
-            <w:r>
+          </w:p>
+          <w:p>
+            <w:pPr>
+              <w:spacing w:line="360" w:lineRule="auto"/>
+              <w:jc w:val="both"/>
               <w:rPr>
                 <w:rFonts w:cstheme="minorHAnsi"/>
-                <w:noProof/>
-                <w:sz w:val="24"/>
-                <w:szCs w:val="24"/>
-              </w:rPr>
-              <w:drawing>
-                <wp:inline distT="0" distB="0" distL="0" distR="0" wp14:anchorId="3FE284AB" wp14:editId="7008705B">
-                  <wp:extent cx="3304253" cy="4555379"/>
-                  <wp:effectExtent l="0" t="0" r="0" b="0"/>
-                  <wp:docPr id="2" name="Picture 2" descr="Chart, box and whisker chart&#10;&#10;Description automatically generated"/>
-                  <wp:cNvGraphicFramePr>
-                    <a:graphicFrameLocks xmlns:a="http://schemas.openxmlformats.org/drawingml/2006/main" noChangeAspect="1"/>
-                  </wp:cNvGraphicFramePr>
-                  <a:graphic xmlns:a="http://schemas.openxmlformats.org/drawingml/2006/main">
-                    <a:graphicData uri="http://schemas.openxmlformats.org/drawingml/2006/picture">
-                      <pic:pic xmlns:pic="http://schemas.openxmlformats.org/drawingml/2006/picture">
-                        <pic:nvPicPr>
-                          <pic:cNvPr id="2" name="Picture 2" descr="Chart, box and whisker chart&#10;&#10;Description automatically generated"/>
-                          <pic:cNvPicPr/>
-                        </pic:nvPicPr>
-                        <pic:blipFill>
-                          <a:blip r:embed="rId8"/>
-                          <a:stretch>
-                            <a:fillRect/>
-                          </a:stretch>
-                        </pic:blipFill>
-                        <pic:spPr>
-                          <a:xfrm>
-                            <a:off x="0" y="0"/>
-                            <a:ext cx="3310508" cy="4564003"/>
-                          </a:xfrm>
-                          <a:prstGeom prst="rect">
-                            <a:avLst/>
-                          </a:prstGeom>
-                        </pic:spPr>
-                      </pic:pic>
-                    </a:graphicData>
-                  </a:graphic>
-                </wp:inline>
-              </w:drawing>
-            </w:r>
+                <w:sz w:val="24"/>
+                <w:szCs w:val="24"/>
+              </w:rPr>
+            </w:pPr>
           </w:p>
         </w:tc>
       </w:tr>
@@ -455,6 +575,182 @@
           <w:rFonts w:cstheme="minorHAnsi"/>
           <w:b/>
           <w:bCs/>
+        </w:rPr>
+      </w:pPr>
+      <w:r>
+        <w:rPr>
+          <w:rFonts w:cstheme="minorHAnsi"/>
+          <w:b/>
+          <w:bCs/>
+          <w:noProof/>
+        </w:rPr>
+        <w:drawing>
+          <wp:inline distT="0" distB="0" distL="0" distR="0" wp14:anchorId="30FF17CD" wp14:editId="5B444F88">
+            <wp:extent cx="6615007" cy="3389586"/>
+            <wp:effectExtent l="0" t="0" r="0" b="1905"/>
+            <wp:docPr id="5" name="Picture 5" descr="Chart, box and whisker chart&#10;&#10;Description automatically generated"/>
+            <wp:cNvGraphicFramePr>
+              <a:graphicFrameLocks xmlns:a="http://schemas.openxmlformats.org/drawingml/2006/main" noChangeAspect="1"/>
+            </wp:cNvGraphicFramePr>
+            <a:graphic xmlns:a="http://schemas.openxmlformats.org/drawingml/2006/main">
+              <a:graphicData uri="http://schemas.openxmlformats.org/drawingml/2006/picture">
+                <pic:pic xmlns:pic="http://schemas.openxmlformats.org/drawingml/2006/picture">
+                  <pic:nvPicPr>
+                    <pic:cNvPr id="5" name="Picture 5" descr="Chart, box and whisker chart&#10;&#10;Description automatically generated"/>
+                    <pic:cNvPicPr/>
+                  </pic:nvPicPr>
+                  <pic:blipFill>
+                    <a:blip r:embed="rId9">
+                      <a:extLst>
+                        <a:ext uri="{28A0092B-C50C-407E-A947-70E740481C1C}">
+                          <a14:useLocalDpi xmlns:a14="http://schemas.microsoft.com/office/drawing/2010/main" val="0"/>
+                        </a:ext>
+                      </a:extLst>
+                    </a:blip>
+                    <a:stretch>
+                      <a:fillRect/>
+                    </a:stretch>
+                  </pic:blipFill>
+                  <pic:spPr>
+                    <a:xfrm>
+                      <a:off x="0" y="0"/>
+                      <a:ext cx="6632812" cy="3398710"/>
+                    </a:xfrm>
+                    <a:prstGeom prst="rect">
+                      <a:avLst/>
+                    </a:prstGeom>
+                  </pic:spPr>
+                </pic:pic>
+              </a:graphicData>
+            </a:graphic>
+          </wp:inline>
+        </w:drawing>
+      </w:r>
+      <w:r>
+        <w:rPr>
+          <w:rFonts w:cstheme="minorHAnsi"/>
+          <w:b/>
+          <w:bCs/>
+        </w:rPr>
+        <w:br w:type="page"/>
+      </w:r>
+    </w:p>
+    <w:p>
+      <w:pPr>
+        <w:rPr>
+          <w:rFonts w:cstheme="minorHAnsi"/>
+          <w:b/>
+          <w:bCs/>
+          <w:sz w:val="24"/>
+          <w:szCs w:val="24"/>
+        </w:rPr>
+      </w:pPr>
+      <w:r>
+        <w:rPr>
+          <w:rFonts w:cstheme="minorHAnsi"/>
+          <w:b/>
+          <w:bCs/>
+          <w:sz w:val="24"/>
+          <w:szCs w:val="24"/>
+        </w:rPr>
+        <w:lastRenderedPageBreak/>
+        <w:t>Source code</w:t>
+      </w:r>
+      <w:r>
+        <w:rPr>
+          <w:rFonts w:cstheme="minorHAnsi"/>
+          <w:b/>
+          <w:bCs/>
+          <w:sz w:val="24"/>
+          <w:szCs w:val="24"/>
+        </w:rPr>
+        <w:t xml:space="preserve"> </w:t>
+      </w:r>
+      <w:r>
+        <w:rPr>
+          <w:rFonts w:cstheme="minorHAnsi"/>
+          <w:b/>
+          <w:bCs/>
+          <w:sz w:val="24"/>
+          <w:szCs w:val="24"/>
+        </w:rPr>
+        <w:t>in</w:t>
+      </w:r>
+      <w:r>
+        <w:rPr>
+          <w:rFonts w:cstheme="minorHAnsi"/>
+          <w:b/>
+          <w:bCs/>
+          <w:sz w:val="24"/>
+          <w:szCs w:val="24"/>
+        </w:rPr>
+        <w:t xml:space="preserve"> R Studio to extract value from csv file:</w:t>
+      </w:r>
+    </w:p>
+    <w:p>
+      <w:pPr>
+        <w:rPr>
+          <w:rFonts w:cstheme="minorHAnsi"/>
+          <w:b/>
+          <w:bCs/>
+        </w:rPr>
+      </w:pPr>
+    </w:p>
+    <w:p>
+      <w:pPr>
+        <w:rPr>
+          <w:rFonts w:cstheme="minorHAnsi"/>
+          <w:b/>
+          <w:bCs/>
+        </w:rPr>
+      </w:pPr>
+      <w:r>
+        <w:rPr>
+          <w:noProof/>
+        </w:rPr>
+        <w:drawing>
+          <wp:inline distT="0" distB="0" distL="0" distR="0" wp14:anchorId="2569D87B" wp14:editId="761AF5A3">
+            <wp:extent cx="6590140" cy="6893781"/>
+            <wp:effectExtent l="0" t="0" r="1270" b="2540"/>
+            <wp:docPr id="6" name="Picture 6" descr="Text&#10;&#10;Description automatically generated"/>
+            <wp:cNvGraphicFramePr>
+              <a:graphicFrameLocks xmlns:a="http://schemas.openxmlformats.org/drawingml/2006/main" noChangeAspect="1"/>
+            </wp:cNvGraphicFramePr>
+            <a:graphic xmlns:a="http://schemas.openxmlformats.org/drawingml/2006/main">
+              <a:graphicData uri="http://schemas.openxmlformats.org/drawingml/2006/picture">
+                <pic:pic xmlns:pic="http://schemas.openxmlformats.org/drawingml/2006/picture">
+                  <pic:nvPicPr>
+                    <pic:cNvPr id="6" name="Picture 6" descr="Text&#10;&#10;Description automatically generated"/>
+                    <pic:cNvPicPr/>
+                  </pic:nvPicPr>
+                  <pic:blipFill>
+                    <a:blip r:embed="rId10"/>
+                    <a:stretch>
+                      <a:fillRect/>
+                    </a:stretch>
+                  </pic:blipFill>
+                  <pic:spPr>
+                    <a:xfrm>
+                      <a:off x="0" y="0"/>
+                      <a:ext cx="6603822" cy="6908093"/>
+                    </a:xfrm>
+                    <a:prstGeom prst="rect">
+                      <a:avLst/>
+                    </a:prstGeom>
+                  </pic:spPr>
+                </pic:pic>
+              </a:graphicData>
+            </a:graphic>
+          </wp:inline>
+        </w:drawing>
+      </w:r>
+    </w:p>
+    <w:p>
+      <w:pPr>
+        <w:rPr>
+          <w:rFonts w:cstheme="minorHAnsi"/>
+          <w:b/>
+          <w:bCs/>
           <w:sz w:val="24"/>
           <w:szCs w:val="24"/>
         </w:rPr>
@@ -492,7 +788,7 @@
     </w:p>
     <w:p>
       <w:pPr>
-        <w:spacing w:line="360" w:lineRule="auto"/>
+        <w:spacing w:line="480" w:lineRule="auto"/>
         <w:rPr>
           <w:rFonts w:cstheme="minorHAnsi"/>
           <w:sz w:val="24"/>
@@ -520,7 +816,7 @@
     </w:p>
     <w:p>
       <w:pPr>
-        <w:spacing w:line="360" w:lineRule="auto"/>
+        <w:spacing w:line="480" w:lineRule="auto"/>
         <w:rPr>
           <w:rFonts w:cstheme="minorHAnsi"/>
           <w:sz w:val="24"/>
@@ -548,7 +844,7 @@
     </w:p>
     <w:p>
       <w:pPr>
-        <w:spacing w:line="360" w:lineRule="auto"/>
+        <w:spacing w:line="480" w:lineRule="auto"/>
         <w:rPr>
           <w:rFonts w:cstheme="minorHAnsi"/>
           <w:sz w:val="24"/>
@@ -566,7 +862,7 @@
     </w:p>
     <w:p>
       <w:pPr>
-        <w:spacing w:line="360" w:lineRule="auto"/>
+        <w:spacing w:line="480" w:lineRule="auto"/>
         <w:rPr>
           <w:rFonts w:cstheme="minorHAnsi"/>
           <w:sz w:val="24"/>
@@ -611,7 +907,7 @@
     </w:p>
     <w:p>
       <w:pPr>
-        <w:spacing w:line="360" w:lineRule="auto"/>
+        <w:spacing w:line="480" w:lineRule="auto"/>
         <w:rPr>
           <w:rFonts w:cstheme="minorHAnsi"/>
           <w:sz w:val="24"/>
@@ -673,6 +969,7 @@
     </w:p>
     <w:p>
       <w:pPr>
+        <w:spacing w:line="480" w:lineRule="auto"/>
         <w:rPr>
           <w:rFonts w:cstheme="minorHAnsi"/>
           <w:b/>
@@ -685,6 +982,7 @@
     </w:p>
     <w:p>
       <w:pPr>
+        <w:spacing w:line="480" w:lineRule="auto"/>
         <w:rPr>
           <w:rFonts w:cstheme="minorHAnsi"/>
           <w:b/>
@@ -708,7 +1006,7 @@
     </w:p>
     <w:p>
       <w:pPr>
-        <w:spacing w:line="360" w:lineRule="auto"/>
+        <w:spacing w:line="480" w:lineRule="auto"/>
         <w:rPr>
           <w:rFonts w:cstheme="minorHAnsi"/>
           <w:sz w:val="24"/>
@@ -785,23 +1083,7 @@
           <w:sz w:val="24"/>
           <w:szCs w:val="24"/>
         </w:rPr>
-        <w:t>s</w:t>
-      </w:r>
-      <w:r>
-        <w:rPr>
-          <w:rFonts w:cstheme="minorHAnsi"/>
-          <w:sz w:val="24"/>
-          <w:szCs w:val="24"/>
-        </w:rPr>
-        <w:t>)</w:t>
-      </w:r>
-      <w:r>
-        <w:rPr>
-          <w:rFonts w:cstheme="minorHAnsi"/>
-          <w:sz w:val="24"/>
-          <w:szCs w:val="24"/>
-        </w:rPr>
-        <w:t xml:space="preserve"> </w:t>
+        <w:t xml:space="preserve">s) </w:t>
       </w:r>
       <w:r>
         <w:rPr>
@@ -827,6 +1109,16 @@
         </w:rPr>
         <w:t>(n).</w:t>
       </w:r>
+    </w:p>
+    <w:p>
+      <w:pPr>
+        <w:spacing w:line="480" w:lineRule="auto"/>
+        <w:rPr>
+          <w:rFonts w:cstheme="minorHAnsi"/>
+          <w:sz w:val="24"/>
+          <w:szCs w:val="24"/>
+        </w:rPr>
+      </w:pPr>
     </w:p>
     <w:tbl>
       <w:tblPr>
@@ -846,7 +1138,7 @@
           </w:tcPr>
           <w:p>
             <w:pPr>
-              <w:spacing w:line="360" w:lineRule="auto"/>
+              <w:spacing w:line="480" w:lineRule="auto"/>
               <w:rPr>
                 <w:rFonts w:cstheme="minorHAnsi"/>
                 <w:sz w:val="24"/>
@@ -861,7 +1153,7 @@
           </w:tcPr>
           <w:p>
             <w:pPr>
-              <w:spacing w:line="360" w:lineRule="auto"/>
+              <w:spacing w:line="480" w:lineRule="auto"/>
               <w:jc w:val="center"/>
               <w:rPr>
                 <w:rFonts w:cstheme="minorHAnsi"/>
@@ -889,7 +1181,7 @@
           </w:tcPr>
           <w:p>
             <w:pPr>
-              <w:spacing w:line="360" w:lineRule="auto"/>
+              <w:spacing w:line="480" w:lineRule="auto"/>
               <w:jc w:val="center"/>
               <w:rPr>
                 <w:rFonts w:cstheme="minorHAnsi"/>
@@ -919,7 +1211,7 @@
           </w:tcPr>
           <w:p>
             <w:pPr>
-              <w:spacing w:line="360" w:lineRule="auto"/>
+              <w:spacing w:line="480" w:lineRule="auto"/>
               <w:rPr>
                 <w:rFonts w:cstheme="minorHAnsi"/>
                 <w:b/>
@@ -946,7 +1238,7 @@
           </w:tcPr>
           <w:p>
             <w:pPr>
-              <w:spacing w:line="360" w:lineRule="auto"/>
+              <w:spacing w:line="480" w:lineRule="auto"/>
               <w:jc w:val="center"/>
               <w:rPr>
                 <w:rFonts w:cstheme="minorHAnsi"/>
@@ -970,7 +1262,7 @@
           </w:tcPr>
           <w:p>
             <w:pPr>
-              <w:spacing w:line="360" w:lineRule="auto"/>
+              <w:spacing w:line="480" w:lineRule="auto"/>
               <w:jc w:val="center"/>
               <w:rPr>
                 <w:rFonts w:cstheme="minorHAnsi"/>
@@ -996,7 +1288,7 @@
           </w:tcPr>
           <w:p>
             <w:pPr>
-              <w:spacing w:line="360" w:lineRule="auto"/>
+              <w:spacing w:line="480" w:lineRule="auto"/>
               <w:rPr>
                 <w:rFonts w:cstheme="minorHAnsi"/>
                 <w:b/>
@@ -1005,7 +1297,6 @@
                 <w:szCs w:val="24"/>
               </w:rPr>
             </w:pPr>
-            <w:proofErr w:type="gramStart"/>
             <w:r>
               <w:rPr>
                 <w:rFonts w:cstheme="minorHAnsi"/>
@@ -1014,18 +1305,7 @@
                 <w:sz w:val="24"/>
                 <w:szCs w:val="24"/>
               </w:rPr>
-              <w:t>s(</w:t>
-            </w:r>
-            <w:proofErr w:type="gramEnd"/>
-            <w:r>
-              <w:rPr>
-                <w:rFonts w:cstheme="minorHAnsi"/>
-                <w:b/>
-                <w:bCs/>
-                <w:sz w:val="24"/>
-                <w:szCs w:val="24"/>
-              </w:rPr>
-              <w:t>standard Deviation)</w:t>
+              <w:t>s(standard Deviation)</w:t>
             </w:r>
           </w:p>
         </w:tc>
@@ -1035,7 +1315,7 @@
           </w:tcPr>
           <w:p>
             <w:pPr>
-              <w:spacing w:line="360" w:lineRule="auto"/>
+              <w:spacing w:line="480" w:lineRule="auto"/>
               <w:jc w:val="center"/>
               <w:rPr>
                 <w:rFonts w:cstheme="minorHAnsi"/>
@@ -1059,7 +1339,7 @@
           </w:tcPr>
           <w:p>
             <w:pPr>
-              <w:spacing w:line="360" w:lineRule="auto"/>
+              <w:spacing w:line="480" w:lineRule="auto"/>
               <w:jc w:val="center"/>
               <w:rPr>
                 <w:rFonts w:cstheme="minorHAnsi"/>
@@ -1085,7 +1365,7 @@
           </w:tcPr>
           <w:p>
             <w:pPr>
-              <w:spacing w:line="360" w:lineRule="auto"/>
+              <w:spacing w:line="480" w:lineRule="auto"/>
               <w:rPr>
                 <w:rFonts w:cstheme="minorHAnsi"/>
                 <w:b/>
@@ -1112,7 +1392,7 @@
           </w:tcPr>
           <w:p>
             <w:pPr>
-              <w:spacing w:line="360" w:lineRule="auto"/>
+              <w:spacing w:line="480" w:lineRule="auto"/>
               <w:jc w:val="center"/>
               <w:rPr>
                 <w:rFonts w:cstheme="minorHAnsi"/>
@@ -1136,7 +1416,7 @@
           </w:tcPr>
           <w:p>
             <w:pPr>
-              <w:spacing w:line="360" w:lineRule="auto"/>
+              <w:spacing w:line="480" w:lineRule="auto"/>
               <w:jc w:val="center"/>
               <w:rPr>
                 <w:rFonts w:cstheme="minorHAnsi"/>
@@ -1168,17 +1448,14 @@
     </w:p>
     <w:p>
       <w:pPr>
-        <w:spacing w:line="360" w:lineRule="auto"/>
         <w:rPr>
           <w:rFonts w:cstheme="minorHAnsi"/>
           <w:i/>
           <w:iCs/>
           <w:sz w:val="24"/>
           <w:szCs w:val="24"/>
-          <w:lang w:val="fr-FR"/>
-        </w:rPr>
-      </w:pPr>
-      <w:proofErr w:type="spellStart"/>
+        </w:rPr>
+      </w:pPr>
       <w:r>
         <w:rPr>
           <w:rFonts w:cstheme="minorHAnsi"/>
@@ -1186,21 +1463,21 @@
           <w:iCs/>
           <w:sz w:val="24"/>
           <w:szCs w:val="24"/>
-          <w:lang w:val="fr-FR"/>
-        </w:rPr>
-        <w:t>Differ</w:t>
-      </w:r>
-      <w:r>
+        </w:rPr>
+        <w:br w:type="page"/>
+      </w:r>
+    </w:p>
+    <w:p>
+      <w:pPr>
+        <w:spacing w:line="360" w:lineRule="auto"/>
         <w:rPr>
           <w:rFonts w:cstheme="minorHAnsi"/>
           <w:i/>
           <w:iCs/>
           <w:sz w:val="24"/>
           <w:szCs w:val="24"/>
-          <w:lang w:val="fr-FR"/>
-        </w:rPr>
-        <w:t>e</w:t>
-      </w:r>
+        </w:rPr>
+      </w:pPr>
       <w:r>
         <w:rPr>
           <w:rFonts w:cstheme="minorHAnsi"/>
@@ -1208,11 +1485,10 @@
           <w:iCs/>
           <w:sz w:val="24"/>
           <w:szCs w:val="24"/>
-          <w:lang w:val="fr-FR"/>
-        </w:rPr>
-        <w:t>nce</w:t>
-      </w:r>
-      <w:proofErr w:type="spellEnd"/>
+        </w:rPr>
+        <w:lastRenderedPageBreak/>
+        <w:t>Differ</w:t>
+      </w:r>
       <w:r>
         <w:rPr>
           <w:rFonts w:cstheme="minorHAnsi"/>
@@ -1220,11 +1496,9 @@
           <w:iCs/>
           <w:sz w:val="24"/>
           <w:szCs w:val="24"/>
-          <w:lang w:val="fr-FR"/>
-        </w:rPr>
-        <w:t xml:space="preserve"> </w:t>
-      </w:r>
-      <w:proofErr w:type="spellStart"/>
+        </w:rPr>
+        <w:t>e</w:t>
+      </w:r>
       <w:r>
         <w:rPr>
           <w:rFonts w:cstheme="minorHAnsi"/>
@@ -1232,11 +1506,9 @@
           <w:iCs/>
           <w:sz w:val="24"/>
           <w:szCs w:val="24"/>
-          <w:lang w:val="fr-FR"/>
-        </w:rPr>
-        <w:t>between</w:t>
-      </w:r>
-      <w:proofErr w:type="spellEnd"/>
+        </w:rPr>
+        <w:t xml:space="preserve">nce between the </w:t>
+      </w:r>
       <w:r>
         <w:rPr>
           <w:rFonts w:cstheme="minorHAnsi"/>
@@ -1244,22 +1516,157 @@
           <w:iCs/>
           <w:sz w:val="24"/>
           <w:szCs w:val="24"/>
+        </w:rPr>
+        <w:t>2 means of Meditation and Control for GSR</w:t>
+      </w:r>
+    </w:p>
+    <w:p>
+      <w:pPr>
+        <w:spacing w:line="360" w:lineRule="auto"/>
+        <w:rPr>
+          <w:rFonts w:cstheme="minorHAnsi"/>
+          <w:sz w:val="24"/>
+          <w:szCs w:val="24"/>
           <w:lang w:val="fr-FR"/>
         </w:rPr>
-        <w:t xml:space="preserve"> the </w:t>
-      </w:r>
-      <w:r>
+      </w:pPr>
+      <w:r>
+        <w:rPr>
+          <w:rFonts w:cstheme="minorHAnsi"/>
+          <w:b/>
+          <w:bCs/>
+          <w:sz w:val="24"/>
+          <w:szCs w:val="24"/>
+          <w:lang w:val="fr-FR"/>
+        </w:rPr>
+        <w:t>Point Estimate</w:t>
+      </w:r>
+      <w:r>
+        <w:rPr>
+          <w:rFonts w:cstheme="minorHAnsi"/>
+          <w:b/>
+          <w:bCs/>
+          <w:sz w:val="24"/>
+          <w:szCs w:val="24"/>
+          <w:lang w:val="fr-FR"/>
+        </w:rPr>
+        <w:t xml:space="preserve"> </w:t>
+      </w:r>
+      <w:r>
+        <w:rPr>
+          <w:rFonts w:cstheme="minorHAnsi"/>
+          <w:b/>
+          <w:bCs/>
+          <w:sz w:val="24"/>
+          <w:szCs w:val="24"/>
+          <w:lang w:val="fr-FR"/>
+        </w:rPr>
+        <w:t>(PE) =</w:t>
+      </w:r>
+      <w:r>
+        <w:rPr>
+          <w:rFonts w:cstheme="minorHAnsi"/>
+          <w:sz w:val="24"/>
+          <w:szCs w:val="24"/>
+          <w:lang w:val="fr-FR"/>
+        </w:rPr>
+        <w:t xml:space="preserve"> </w:t>
+      </w:r>
+      <w:r>
+        <w:rPr>
+          <w:rFonts w:cstheme="minorHAnsi"/>
+          <w:sz w:val="24"/>
+          <w:szCs w:val="24"/>
+          <w:lang w:val="fr-FR"/>
+        </w:rPr>
+        <w:tab/>
+      </w:r>
+      <w:r>
+        <w:rPr>
+          <w:rFonts w:cstheme="minorHAnsi"/>
+          <w:sz w:val="24"/>
+          <w:szCs w:val="24"/>
+          <w:lang w:val="fr-FR"/>
+        </w:rPr>
+        <w:tab/>
+      </w:r>
+      <w:r>
+        <w:rPr>
+          <w:rFonts w:cstheme="minorHAnsi"/>
+          <w:sz w:val="24"/>
+          <w:szCs w:val="24"/>
+          <w:lang w:val="fr-FR"/>
+        </w:rPr>
+        <w:t>x̄</w:t>
+      </w:r>
+      <w:r>
+        <w:rPr>
+          <w:rFonts w:cstheme="minorHAnsi"/>
+          <w:sz w:val="24"/>
+          <w:szCs w:val="24"/>
+          <w:vertAlign w:val="subscript"/>
+          <w:lang w:val="fr-FR"/>
+        </w:rPr>
+        <w:t>1</w:t>
+      </w:r>
+      <w:r>
+        <w:rPr>
+          <w:rFonts w:cstheme="minorHAnsi"/>
+          <w:sz w:val="24"/>
+          <w:szCs w:val="24"/>
+          <w:lang w:val="fr-FR"/>
+        </w:rPr>
+        <w:t xml:space="preserve"> - x̄</w:t>
+      </w:r>
+      <w:r>
+        <w:rPr>
+          <w:rFonts w:cstheme="minorHAnsi"/>
+          <w:sz w:val="24"/>
+          <w:szCs w:val="24"/>
+          <w:vertAlign w:val="subscript"/>
+          <w:lang w:val="fr-FR"/>
+        </w:rPr>
+        <w:t>2</w:t>
+      </w:r>
+      <w:r>
+        <w:rPr>
+          <w:rFonts w:cstheme="minorHAnsi"/>
+          <w:sz w:val="24"/>
+          <w:szCs w:val="24"/>
+          <w:lang w:val="fr-FR"/>
+        </w:rPr>
+        <w:t xml:space="preserve"> </w:t>
+      </w:r>
+      <w:r>
+        <w:rPr>
+          <w:rFonts w:cstheme="minorHAnsi"/>
+          <w:sz w:val="24"/>
+          <w:szCs w:val="24"/>
+          <w:lang w:val="fr-FR"/>
+        </w:rPr>
+        <w:t xml:space="preserve">= </w:t>
+      </w:r>
+      <w:r>
+        <w:rPr>
+          <w:rFonts w:cstheme="minorHAnsi"/>
+          <w:sz w:val="24"/>
+          <w:szCs w:val="24"/>
+          <w:lang w:val="fr-FR"/>
+        </w:rPr>
+        <w:t>6.826 -7.0521 = -0.226</w:t>
+      </w:r>
+    </w:p>
+    <w:p>
+      <w:pPr>
+        <w:spacing w:line="360" w:lineRule="auto"/>
         <w:rPr>
           <w:rFonts w:cstheme="minorHAnsi"/>
           <w:i/>
           <w:iCs/>
           <w:sz w:val="24"/>
           <w:szCs w:val="24"/>
-          <w:lang w:val="fr-FR"/>
-        </w:rPr>
-        <w:t xml:space="preserve">2 </w:t>
-      </w:r>
-      <w:proofErr w:type="spellStart"/>
+        </w:rPr>
+      </w:pPr>
       <w:r>
         <w:rPr>
           <w:rFonts w:cstheme="minorHAnsi"/>
@@ -1267,349 +1674,8 @@
           <w:iCs/>
           <w:sz w:val="24"/>
           <w:szCs w:val="24"/>
-          <w:lang w:val="fr-FR"/>
-        </w:rPr>
-        <w:t>means</w:t>
-      </w:r>
-      <w:proofErr w:type="spellEnd"/>
-      <w:r>
-        <w:rPr>
-          <w:rFonts w:cstheme="minorHAnsi"/>
-          <w:i/>
-          <w:iCs/>
-          <w:sz w:val="24"/>
-          <w:szCs w:val="24"/>
-          <w:lang w:val="fr-FR"/>
-        </w:rPr>
-        <w:t xml:space="preserve"> </w:t>
-      </w:r>
-      <w:r>
-        <w:rPr>
-          <w:rFonts w:cstheme="minorHAnsi"/>
-          <w:i/>
-          <w:iCs/>
-          <w:sz w:val="24"/>
-          <w:szCs w:val="24"/>
-          <w:lang w:val="fr-FR"/>
-        </w:rPr>
-        <w:t xml:space="preserve">of </w:t>
-      </w:r>
-      <w:proofErr w:type="spellStart"/>
-      <w:r>
-        <w:rPr>
-          <w:rFonts w:cstheme="minorHAnsi"/>
-          <w:i/>
-          <w:iCs/>
-          <w:sz w:val="24"/>
-          <w:szCs w:val="24"/>
-          <w:lang w:val="fr-FR"/>
-        </w:rPr>
-        <w:t>Meditation</w:t>
-      </w:r>
-      <w:proofErr w:type="spellEnd"/>
-      <w:r>
-        <w:rPr>
-          <w:rFonts w:cstheme="minorHAnsi"/>
-          <w:i/>
-          <w:iCs/>
-          <w:sz w:val="24"/>
-          <w:szCs w:val="24"/>
-          <w:lang w:val="fr-FR"/>
-        </w:rPr>
-        <w:t xml:space="preserve"> and Control for GSR</w:t>
-      </w:r>
-    </w:p>
-    <w:p>
-      <w:pPr>
-        <w:spacing w:line="360" w:lineRule="auto"/>
-        <w:rPr>
-          <w:rFonts w:cstheme="minorHAnsi"/>
-          <w:sz w:val="24"/>
-          <w:szCs w:val="24"/>
-          <w:lang w:val="fr-FR"/>
-        </w:rPr>
-      </w:pPr>
-      <w:r>
-        <w:rPr>
-          <w:rFonts w:cstheme="minorHAnsi"/>
-          <w:b/>
-          <w:bCs/>
-          <w:sz w:val="24"/>
-          <w:szCs w:val="24"/>
-          <w:lang w:val="fr-FR"/>
-        </w:rPr>
-        <w:t xml:space="preserve">Point </w:t>
-      </w:r>
-      <w:proofErr w:type="spellStart"/>
-      <w:r>
-        <w:rPr>
-          <w:rFonts w:cstheme="minorHAnsi"/>
-          <w:b/>
-          <w:bCs/>
-          <w:sz w:val="24"/>
-          <w:szCs w:val="24"/>
-          <w:lang w:val="fr-FR"/>
-        </w:rPr>
-        <w:t>Estimate</w:t>
-      </w:r>
-      <w:proofErr w:type="spellEnd"/>
-      <w:r>
-        <w:rPr>
-          <w:rFonts w:cstheme="minorHAnsi"/>
-          <w:b/>
-          <w:bCs/>
-          <w:sz w:val="24"/>
-          <w:szCs w:val="24"/>
-          <w:lang w:val="fr-FR"/>
-        </w:rPr>
-        <w:t xml:space="preserve"> </w:t>
-      </w:r>
-      <w:r>
-        <w:rPr>
-          <w:rFonts w:cstheme="minorHAnsi"/>
-          <w:b/>
-          <w:bCs/>
-          <w:sz w:val="24"/>
-          <w:szCs w:val="24"/>
-          <w:lang w:val="fr-FR"/>
-        </w:rPr>
-        <w:t>(PE) =</w:t>
-      </w:r>
-      <w:r>
-        <w:rPr>
-          <w:rFonts w:cstheme="minorHAnsi"/>
-          <w:sz w:val="24"/>
-          <w:szCs w:val="24"/>
-          <w:lang w:val="fr-FR"/>
-        </w:rPr>
-        <w:t xml:space="preserve"> </w:t>
-      </w:r>
-      <w:r>
-        <w:rPr>
-          <w:rFonts w:cstheme="minorHAnsi"/>
-          <w:sz w:val="24"/>
-          <w:szCs w:val="24"/>
-          <w:lang w:val="fr-FR"/>
-        </w:rPr>
-        <w:tab/>
-      </w:r>
-      <w:r>
-        <w:rPr>
-          <w:rFonts w:cstheme="minorHAnsi"/>
-          <w:sz w:val="24"/>
-          <w:szCs w:val="24"/>
-          <w:lang w:val="fr-FR"/>
-        </w:rPr>
-        <w:tab/>
-      </w:r>
-      <w:r>
-        <w:rPr>
-          <w:rFonts w:cstheme="minorHAnsi"/>
-          <w:sz w:val="24"/>
-          <w:szCs w:val="24"/>
-          <w:lang w:val="fr-FR"/>
-        </w:rPr>
-        <w:t>x̄</w:t>
-      </w:r>
-      <w:r>
-        <w:rPr>
-          <w:rFonts w:cstheme="minorHAnsi"/>
-          <w:sz w:val="24"/>
-          <w:szCs w:val="24"/>
-          <w:vertAlign w:val="subscript"/>
-          <w:lang w:val="fr-FR"/>
-        </w:rPr>
-        <w:t>1</w:t>
-      </w:r>
-      <w:r>
-        <w:rPr>
-          <w:rFonts w:cstheme="minorHAnsi"/>
-          <w:sz w:val="24"/>
-          <w:szCs w:val="24"/>
-          <w:lang w:val="fr-FR"/>
-        </w:rPr>
-        <w:t xml:space="preserve"> - x̄</w:t>
-      </w:r>
-      <w:r>
-        <w:rPr>
-          <w:rFonts w:cstheme="minorHAnsi"/>
-          <w:sz w:val="24"/>
-          <w:szCs w:val="24"/>
-          <w:vertAlign w:val="subscript"/>
-          <w:lang w:val="fr-FR"/>
-        </w:rPr>
-        <w:t>2</w:t>
-      </w:r>
-      <w:r>
-        <w:rPr>
-          <w:rFonts w:cstheme="minorHAnsi"/>
-          <w:sz w:val="24"/>
-          <w:szCs w:val="24"/>
-          <w:lang w:val="fr-FR"/>
-        </w:rPr>
-        <w:t xml:space="preserve"> </w:t>
-      </w:r>
-      <w:r>
-        <w:rPr>
-          <w:rFonts w:cstheme="minorHAnsi"/>
-          <w:sz w:val="24"/>
-          <w:szCs w:val="24"/>
-          <w:lang w:val="fr-FR"/>
-        </w:rPr>
-        <w:t xml:space="preserve">= </w:t>
-      </w:r>
-      <w:r>
-        <w:rPr>
-          <w:rFonts w:cstheme="minorHAnsi"/>
-          <w:sz w:val="24"/>
-          <w:szCs w:val="24"/>
-          <w:lang w:val="fr-FR"/>
-        </w:rPr>
-        <w:t>6.826 -7.0521 = -0.226</w:t>
-      </w:r>
-    </w:p>
-    <w:p>
-      <w:pPr>
-        <w:spacing w:line="360" w:lineRule="auto"/>
-        <w:rPr>
-          <w:rFonts w:cstheme="minorHAnsi"/>
-          <w:i/>
-          <w:iCs/>
-          <w:sz w:val="24"/>
-          <w:szCs w:val="24"/>
-          <w:lang w:val="fr-FR"/>
-        </w:rPr>
-      </w:pPr>
-      <w:r>
-        <w:rPr>
-          <w:rFonts w:cstheme="minorHAnsi"/>
-          <w:i/>
-          <w:iCs/>
-          <w:sz w:val="24"/>
-          <w:szCs w:val="24"/>
-          <w:lang w:val="fr-FR"/>
-        </w:rPr>
-        <w:t xml:space="preserve">Standard </w:t>
-      </w:r>
-      <w:proofErr w:type="spellStart"/>
-      <w:r>
-        <w:rPr>
-          <w:rFonts w:cstheme="minorHAnsi"/>
-          <w:i/>
-          <w:iCs/>
-          <w:sz w:val="24"/>
-          <w:szCs w:val="24"/>
-          <w:lang w:val="fr-FR"/>
-        </w:rPr>
-        <w:t>Error</w:t>
-      </w:r>
-      <w:proofErr w:type="spellEnd"/>
-      <w:r>
-        <w:rPr>
-          <w:rFonts w:cstheme="minorHAnsi"/>
-          <w:i/>
-          <w:iCs/>
-          <w:sz w:val="24"/>
-          <w:szCs w:val="24"/>
-          <w:lang w:val="fr-FR"/>
-        </w:rPr>
-        <w:t xml:space="preserve"> </w:t>
-      </w:r>
-      <w:proofErr w:type="spellStart"/>
-      <w:r>
-        <w:rPr>
-          <w:rFonts w:cstheme="minorHAnsi"/>
-          <w:i/>
-          <w:iCs/>
-          <w:sz w:val="24"/>
-          <w:szCs w:val="24"/>
-          <w:lang w:val="fr-FR"/>
-        </w:rPr>
-        <w:t>is</w:t>
-      </w:r>
-      <w:proofErr w:type="spellEnd"/>
-      <w:r>
-        <w:rPr>
-          <w:rFonts w:cstheme="minorHAnsi"/>
-          <w:i/>
-          <w:iCs/>
-          <w:sz w:val="24"/>
-          <w:szCs w:val="24"/>
-          <w:lang w:val="fr-FR"/>
-        </w:rPr>
-        <w:t xml:space="preserve"> </w:t>
-      </w:r>
-      <w:proofErr w:type="spellStart"/>
-      <w:r>
-        <w:rPr>
-          <w:rFonts w:cstheme="minorHAnsi"/>
-          <w:i/>
-          <w:iCs/>
-          <w:sz w:val="24"/>
-          <w:szCs w:val="24"/>
-          <w:lang w:val="fr-FR"/>
-        </w:rPr>
-        <w:t>calculated</w:t>
-      </w:r>
-      <w:proofErr w:type="spellEnd"/>
-      <w:r>
-        <w:rPr>
-          <w:rFonts w:cstheme="minorHAnsi"/>
-          <w:i/>
-          <w:iCs/>
-          <w:sz w:val="24"/>
-          <w:szCs w:val="24"/>
-          <w:lang w:val="fr-FR"/>
-        </w:rPr>
-        <w:t xml:space="preserve"> </w:t>
-      </w:r>
-      <w:proofErr w:type="spellStart"/>
-      <w:r>
-        <w:rPr>
-          <w:rFonts w:cstheme="minorHAnsi"/>
-          <w:i/>
-          <w:iCs/>
-          <w:sz w:val="24"/>
-          <w:szCs w:val="24"/>
-          <w:lang w:val="fr-FR"/>
-        </w:rPr>
-        <w:t>from</w:t>
-      </w:r>
-      <w:proofErr w:type="spellEnd"/>
-      <w:r>
-        <w:rPr>
-          <w:rFonts w:cstheme="minorHAnsi"/>
-          <w:i/>
-          <w:iCs/>
-          <w:sz w:val="24"/>
-          <w:szCs w:val="24"/>
-          <w:lang w:val="fr-FR"/>
-        </w:rPr>
-        <w:t xml:space="preserve"> the standard </w:t>
-      </w:r>
-      <w:proofErr w:type="spellStart"/>
-      <w:r>
-        <w:rPr>
-          <w:rFonts w:cstheme="minorHAnsi"/>
-          <w:i/>
-          <w:iCs/>
-          <w:sz w:val="24"/>
-          <w:szCs w:val="24"/>
-          <w:lang w:val="fr-FR"/>
-        </w:rPr>
-        <w:t>deviation</w:t>
-      </w:r>
-      <w:proofErr w:type="spellEnd"/>
-      <w:r>
-        <w:rPr>
-          <w:rFonts w:cstheme="minorHAnsi"/>
-          <w:i/>
-          <w:iCs/>
-          <w:sz w:val="24"/>
-          <w:szCs w:val="24"/>
-          <w:lang w:val="fr-FR"/>
-        </w:rPr>
-        <w:t xml:space="preserve"> of the 2 groups.</w:t>
+        </w:rPr>
+        <w:t>Standard Error is calculated from the standard deviation of the 2 groups.</w:t>
       </w:r>
     </w:p>
     <w:p>
@@ -2046,6 +2112,22 @@
         </w:rPr>
         <w:t xml:space="preserve">  = 0.2767</w:t>
       </w:r>
+      <w:r>
+        <w:rPr>
+          <w:rFonts w:cstheme="minorHAnsi"/>
+          <w:sz w:val="24"/>
+          <w:szCs w:val="24"/>
+        </w:rPr>
+        <w:t xml:space="preserve">≈ </w:t>
+      </w:r>
+      <w:r>
+        <w:rPr>
+          <w:rFonts w:eastAsiaTheme="minorEastAsia" w:cstheme="minorHAnsi"/>
+          <w:sz w:val="24"/>
+          <w:szCs w:val="24"/>
+        </w:rPr>
+        <w:t>0.28</w:t>
+      </w:r>
     </w:p>
     <w:p>
       <w:pPr>
@@ -2330,29 +2412,16 @@
         <w:spacing w:line="360" w:lineRule="auto"/>
         <w:rPr>
           <w:rFonts w:eastAsiaTheme="minorEastAsia" w:cstheme="minorHAnsi"/>
-          <w:b/>
-          <w:bCs/>
-          <w:sz w:val="24"/>
-          <w:szCs w:val="24"/>
-        </w:rPr>
-      </w:pPr>
-    </w:p>
-    <w:p>
-      <w:pPr>
-        <w:spacing w:line="360" w:lineRule="auto"/>
-        <w:rPr>
-          <w:rFonts w:eastAsiaTheme="minorEastAsia" w:cstheme="minorHAnsi"/>
-          <w:sz w:val="24"/>
-          <w:szCs w:val="24"/>
-        </w:rPr>
-      </w:pPr>
-      <w:r>
-        <w:rPr>
-          <w:rFonts w:eastAsiaTheme="minorEastAsia" w:cstheme="minorHAnsi"/>
-          <w:sz w:val="24"/>
-          <w:szCs w:val="24"/>
-        </w:rPr>
-        <w:lastRenderedPageBreak/>
+          <w:sz w:val="24"/>
+          <w:szCs w:val="24"/>
+        </w:rPr>
+      </w:pPr>
+      <w:r>
+        <w:rPr>
+          <w:rFonts w:eastAsiaTheme="minorEastAsia" w:cstheme="minorHAnsi"/>
+          <w:sz w:val="24"/>
+          <w:szCs w:val="24"/>
+        </w:rPr>
         <w:t xml:space="preserve">We then get our </w:t>
       </w:r>
       <w:r>
@@ -2371,12 +2440,53 @@
           <w:sz w:val="24"/>
           <w:szCs w:val="24"/>
         </w:rPr>
+        <w:t>(df)</w:t>
+      </w:r>
+    </w:p>
+    <w:p>
+      <w:pPr>
+        <w:spacing w:line="360" w:lineRule="auto"/>
+        <w:rPr>
+          <w:rFonts w:eastAsiaTheme="minorEastAsia" w:cstheme="minorHAnsi"/>
+          <w:sz w:val="24"/>
+          <w:szCs w:val="24"/>
+        </w:rPr>
+      </w:pPr>
+      <w:r>
+        <w:rPr>
+          <w:rFonts w:eastAsiaTheme="minorEastAsia" w:cstheme="minorHAnsi"/>
+          <w:b/>
+          <w:bCs/>
+          <w:sz w:val="24"/>
+          <w:szCs w:val="24"/>
+        </w:rPr>
+        <w:t>Degree of Freedom</w:t>
+      </w:r>
+      <w:r>
+        <w:rPr>
+          <w:rFonts w:eastAsiaTheme="minorEastAsia" w:cstheme="minorHAnsi"/>
+          <w:b/>
+          <w:bCs/>
+          <w:sz w:val="24"/>
+          <w:szCs w:val="24"/>
+        </w:rPr>
+        <w:t xml:space="preserve"> </w:t>
+      </w:r>
+      <w:r>
+        <w:rPr>
+          <w:rFonts w:eastAsiaTheme="minorEastAsia" w:cstheme="minorHAnsi"/>
+          <w:b/>
+          <w:bCs/>
+          <w:sz w:val="24"/>
+          <w:szCs w:val="24"/>
+        </w:rPr>
         <w:t>(</w:t>
       </w:r>
-      <w:proofErr w:type="spellStart"/>
-      <w:r>
-        <w:rPr>
-          <w:rFonts w:eastAsiaTheme="minorEastAsia" w:cstheme="minorHAnsi"/>
+      <w:r>
+        <w:rPr>
+          <w:rFonts w:eastAsiaTheme="minorEastAsia" w:cstheme="minorHAnsi"/>
+          <w:b/>
+          <w:bCs/>
           <w:i/>
           <w:iCs/>
           <w:sz w:val="24"/>
@@ -2384,7 +2494,60 @@
         </w:rPr>
         <w:t>df</w:t>
       </w:r>
-      <w:proofErr w:type="spellEnd"/>
+      <w:r>
+        <w:rPr>
+          <w:rFonts w:eastAsiaTheme="minorEastAsia" w:cstheme="minorHAnsi"/>
+          <w:b/>
+          <w:bCs/>
+          <w:sz w:val="24"/>
+          <w:szCs w:val="24"/>
+        </w:rPr>
+        <w:t>)</w:t>
+      </w:r>
+      <w:r>
+        <w:rPr>
+          <w:rFonts w:eastAsiaTheme="minorEastAsia" w:cstheme="minorHAnsi"/>
+          <w:b/>
+          <w:bCs/>
+          <w:sz w:val="24"/>
+          <w:szCs w:val="24"/>
+        </w:rPr>
+        <w:t xml:space="preserve"> </w:t>
+      </w:r>
+      <w:r>
+        <w:rPr>
+          <w:rFonts w:eastAsiaTheme="minorEastAsia" w:cstheme="minorHAnsi"/>
+          <w:b/>
+          <w:bCs/>
+          <w:sz w:val="24"/>
+          <w:szCs w:val="24"/>
+        </w:rPr>
+        <w:t>=</w:t>
+      </w:r>
+      <w:r>
+        <w:rPr>
+          <w:rFonts w:eastAsiaTheme="minorEastAsia" w:cstheme="minorHAnsi"/>
+          <w:sz w:val="24"/>
+          <w:szCs w:val="24"/>
+        </w:rPr>
+        <w:t xml:space="preserve"> </w:t>
+      </w:r>
+      <w:r>
+        <w:rPr>
+          <w:rFonts w:eastAsiaTheme="minorEastAsia" w:cstheme="minorHAnsi"/>
+          <w:sz w:val="24"/>
+          <w:szCs w:val="24"/>
+        </w:rPr>
+        <w:tab/>
+      </w:r>
+      <w:r>
+        <w:rPr>
+          <w:rFonts w:eastAsiaTheme="minorEastAsia" w:cstheme="minorHAnsi"/>
+          <w:sz w:val="24"/>
+          <w:szCs w:val="24"/>
+        </w:rPr>
+        <w:t>min (</w:t>
+      </w:r>
       <w:r>
         <w:rPr>
           <w:rFonts w:eastAsiaTheme="minorEastAsia" w:cstheme="minorHAnsi"/>
@@ -2393,115 +2556,18 @@
           <w:sz w:val="24"/>
           <w:szCs w:val="24"/>
         </w:rPr>
-        <w:t>)</w:t>
-      </w:r>
-    </w:p>
-    <w:p>
-      <w:pPr>
-        <w:spacing w:line="360" w:lineRule="auto"/>
-        <w:rPr>
-          <w:rFonts w:eastAsiaTheme="minorEastAsia" w:cstheme="minorHAnsi"/>
-          <w:sz w:val="24"/>
-          <w:szCs w:val="24"/>
-        </w:rPr>
-      </w:pPr>
-      <w:r>
-        <w:rPr>
-          <w:rFonts w:eastAsiaTheme="minorEastAsia" w:cstheme="minorHAnsi"/>
-          <w:b/>
-          <w:bCs/>
-          <w:sz w:val="24"/>
-          <w:szCs w:val="24"/>
-        </w:rPr>
-        <w:t>Degree of Freedom</w:t>
-      </w:r>
-      <w:r>
-        <w:rPr>
-          <w:rFonts w:eastAsiaTheme="minorEastAsia" w:cstheme="minorHAnsi"/>
-          <w:b/>
-          <w:bCs/>
-          <w:sz w:val="24"/>
-          <w:szCs w:val="24"/>
-        </w:rPr>
-        <w:t xml:space="preserve"> </w:t>
-      </w:r>
-      <w:r>
-        <w:rPr>
-          <w:rFonts w:eastAsiaTheme="minorEastAsia" w:cstheme="minorHAnsi"/>
-          <w:b/>
-          <w:bCs/>
-          <w:sz w:val="24"/>
-          <w:szCs w:val="24"/>
-        </w:rPr>
-        <w:t>(</w:t>
-      </w:r>
-      <w:proofErr w:type="spellStart"/>
-      <w:r>
-        <w:rPr>
-          <w:rFonts w:eastAsiaTheme="minorEastAsia" w:cstheme="minorHAnsi"/>
-          <w:b/>
-          <w:bCs/>
+        <w:t>n</w:t>
+      </w:r>
+      <w:r>
+        <w:rPr>
+          <w:rFonts w:eastAsiaTheme="minorEastAsia" w:cstheme="minorHAnsi"/>
           <w:i/>
           <w:iCs/>
           <w:sz w:val="24"/>
           <w:szCs w:val="24"/>
-        </w:rPr>
-        <w:t>df</w:t>
-      </w:r>
-      <w:proofErr w:type="spellEnd"/>
-      <w:r>
-        <w:rPr>
-          <w:rFonts w:eastAsiaTheme="minorEastAsia" w:cstheme="minorHAnsi"/>
-          <w:b/>
-          <w:bCs/>
-          <w:sz w:val="24"/>
-          <w:szCs w:val="24"/>
-        </w:rPr>
-        <w:t>)</w:t>
-      </w:r>
-      <w:r>
-        <w:rPr>
-          <w:rFonts w:eastAsiaTheme="minorEastAsia" w:cstheme="minorHAnsi"/>
-          <w:b/>
-          <w:bCs/>
-          <w:sz w:val="24"/>
-          <w:szCs w:val="24"/>
-        </w:rPr>
-        <w:t xml:space="preserve"> </w:t>
-      </w:r>
-      <w:r>
-        <w:rPr>
-          <w:rFonts w:eastAsiaTheme="minorEastAsia" w:cstheme="minorHAnsi"/>
-          <w:b/>
-          <w:bCs/>
-          <w:sz w:val="24"/>
-          <w:szCs w:val="24"/>
-        </w:rPr>
-        <w:t>=</w:t>
-      </w:r>
-      <w:r>
-        <w:rPr>
-          <w:rFonts w:eastAsiaTheme="minorEastAsia" w:cstheme="minorHAnsi"/>
-          <w:sz w:val="24"/>
-          <w:szCs w:val="24"/>
-        </w:rPr>
-        <w:t xml:space="preserve"> </w:t>
-      </w:r>
-      <w:r>
-        <w:rPr>
-          <w:rFonts w:eastAsiaTheme="minorEastAsia" w:cstheme="minorHAnsi"/>
-          <w:sz w:val="24"/>
-          <w:szCs w:val="24"/>
-        </w:rPr>
-        <w:tab/>
-      </w:r>
-      <w:r>
-        <w:rPr>
-          <w:rFonts w:eastAsiaTheme="minorEastAsia" w:cstheme="minorHAnsi"/>
-          <w:sz w:val="24"/>
-          <w:szCs w:val="24"/>
-        </w:rPr>
-        <w:t>min (</w:t>
+          <w:vertAlign w:val="subscript"/>
+        </w:rPr>
+        <w:t>1</w:t>
       </w:r>
       <w:r>
         <w:rPr>
@@ -2511,7 +2577,7 @@
           <w:sz w:val="24"/>
           <w:szCs w:val="24"/>
         </w:rPr>
-        <w:t>n</w:t>
+        <w:t xml:space="preserve"> -1, n</w:t>
       </w:r>
       <w:r>
         <w:rPr>
@@ -2522,7 +2588,7 @@
           <w:szCs w:val="24"/>
           <w:vertAlign w:val="subscript"/>
         </w:rPr>
-        <w:t>1</w:t>
+        <w:t>2</w:t>
       </w:r>
       <w:r>
         <w:rPr>
@@ -2532,7 +2598,15 @@
           <w:sz w:val="24"/>
           <w:szCs w:val="24"/>
         </w:rPr>
-        <w:t xml:space="preserve"> -1, n</w:t>
+        <w:t>-1</w:t>
+      </w:r>
+      <w:r>
+        <w:rPr>
+          <w:rFonts w:eastAsiaTheme="minorEastAsia" w:cstheme="minorHAnsi"/>
+          <w:sz w:val="24"/>
+          <w:szCs w:val="24"/>
+        </w:rPr>
+        <w:t>) = min (</w:t>
       </w:r>
       <w:r>
         <w:rPr>
@@ -2541,9 +2615,16 @@
           <w:iCs/>
           <w:sz w:val="24"/>
           <w:szCs w:val="24"/>
-          <w:vertAlign w:val="subscript"/>
-        </w:rPr>
-        <w:t>2</w:t>
+        </w:rPr>
+        <w:t>23 -1, 23-1</w:t>
+      </w:r>
+      <w:r>
+        <w:rPr>
+          <w:rFonts w:eastAsiaTheme="minorEastAsia" w:cstheme="minorHAnsi"/>
+          <w:sz w:val="24"/>
+          <w:szCs w:val="24"/>
+        </w:rPr>
+        <w:t>) = min (</w:t>
       </w:r>
       <w:r>
         <w:rPr>
@@ -2553,42 +2634,6 @@
           <w:sz w:val="24"/>
           <w:szCs w:val="24"/>
         </w:rPr>
-        <w:t>-1</w:t>
-      </w:r>
-      <w:r>
-        <w:rPr>
-          <w:rFonts w:eastAsiaTheme="minorEastAsia" w:cstheme="minorHAnsi"/>
-          <w:sz w:val="24"/>
-          <w:szCs w:val="24"/>
-        </w:rPr>
-        <w:t>) = min (</w:t>
-      </w:r>
-      <w:r>
-        <w:rPr>
-          <w:rFonts w:eastAsiaTheme="minorEastAsia" w:cstheme="minorHAnsi"/>
-          <w:i/>
-          <w:iCs/>
-          <w:sz w:val="24"/>
-          <w:szCs w:val="24"/>
-        </w:rPr>
-        <w:t>23 -1, 23-1</w:t>
-      </w:r>
-      <w:r>
-        <w:rPr>
-          <w:rFonts w:eastAsiaTheme="minorEastAsia" w:cstheme="minorHAnsi"/>
-          <w:sz w:val="24"/>
-          <w:szCs w:val="24"/>
-        </w:rPr>
-        <w:t>) = min (</w:t>
-      </w:r>
-      <w:r>
-        <w:rPr>
-          <w:rFonts w:eastAsiaTheme="minorEastAsia" w:cstheme="minorHAnsi"/>
-          <w:i/>
-          <w:iCs/>
-          <w:sz w:val="24"/>
-          <w:szCs w:val="24"/>
-        </w:rPr>
         <w:t>22, 22</w:t>
       </w:r>
       <w:r>
@@ -2615,25 +2660,7 @@
           <w:sz w:val="24"/>
           <w:szCs w:val="24"/>
         </w:rPr>
-        <w:t>Using T and our (</w:t>
-      </w:r>
-      <w:proofErr w:type="spellStart"/>
-      <w:r>
-        <w:rPr>
-          <w:rFonts w:eastAsiaTheme="minorEastAsia" w:cstheme="minorHAnsi"/>
-          <w:sz w:val="24"/>
-          <w:szCs w:val="24"/>
-        </w:rPr>
-        <w:t>df</w:t>
-      </w:r>
-      <w:proofErr w:type="spellEnd"/>
-      <w:r>
-        <w:rPr>
-          <w:rFonts w:eastAsiaTheme="minorEastAsia" w:cstheme="minorHAnsi"/>
-          <w:sz w:val="24"/>
-          <w:szCs w:val="24"/>
-        </w:rPr>
-        <w:t>) we calculate our P value</w:t>
+        <w:t>Using T and our (df) we calculate our P value</w:t>
       </w:r>
     </w:p>
     <w:p>
@@ -2688,23 +2715,13 @@
         <w:tab/>
         <w:t xml:space="preserve"> 2 x [</w:t>
       </w:r>
-      <w:proofErr w:type="gramStart"/>
-      <w:r>
-        <w:rPr>
-          <w:rFonts w:eastAsiaTheme="minorEastAsia" w:cstheme="minorHAnsi"/>
-          <w:sz w:val="24"/>
-          <w:szCs w:val="24"/>
-        </w:rPr>
-        <w:t>Pt(</w:t>
-      </w:r>
-      <w:proofErr w:type="gramEnd"/>
-      <w:r>
-        <w:rPr>
-          <w:rFonts w:eastAsiaTheme="minorEastAsia" w:cstheme="minorHAnsi"/>
-          <w:sz w:val="24"/>
-          <w:szCs w:val="24"/>
-        </w:rPr>
-        <w:t>q = -0.8167, df = 22)</w:t>
+      <w:r>
+        <w:rPr>
+          <w:rFonts w:eastAsiaTheme="minorEastAsia" w:cstheme="minorHAnsi"/>
+          <w:sz w:val="24"/>
+          <w:szCs w:val="24"/>
+        </w:rPr>
+        <w:t>Pt(q = -0.8167, df = 22)</w:t>
       </w:r>
       <w:r>
         <w:rPr>
@@ -2744,7 +2761,39 @@
           <w:sz w:val="24"/>
           <w:szCs w:val="24"/>
         </w:rPr>
-        <w:t xml:space="preserve"> = 4.2</w:t>
+        <w:t xml:space="preserve"> = </w:t>
+      </w:r>
+      <w:r>
+        <w:rPr>
+          <w:rFonts w:eastAsiaTheme="minorEastAsia" w:cstheme="minorHAnsi"/>
+          <w:sz w:val="24"/>
+          <w:szCs w:val="24"/>
+        </w:rPr>
+        <w:t>0.41833</w:t>
+      </w:r>
+      <w:r>
+        <w:rPr>
+          <w:rFonts w:eastAsiaTheme="minorEastAsia" w:cstheme="minorHAnsi"/>
+          <w:sz w:val="24"/>
+          <w:szCs w:val="24"/>
+        </w:rPr>
+        <w:t xml:space="preserve"> </w:t>
+      </w:r>
+      <w:r>
+        <w:rPr>
+          <w:rFonts w:cstheme="minorHAnsi"/>
+          <w:sz w:val="24"/>
+          <w:szCs w:val="24"/>
+        </w:rPr>
+        <w:t xml:space="preserve">≈ </w:t>
+      </w:r>
+      <w:r>
+        <w:rPr>
+          <w:rFonts w:eastAsiaTheme="minorEastAsia" w:cstheme="minorHAnsi"/>
+          <w:sz w:val="24"/>
+          <w:szCs w:val="24"/>
+        </w:rPr>
+        <w:t>0.419</w:t>
       </w:r>
     </w:p>
     <w:p>
@@ -2769,7 +2818,7 @@
       <w:pPr>
         <w:spacing w:line="360" w:lineRule="auto"/>
         <w:rPr>
-          <w:rFonts w:cstheme="minorHAnsi"/>
+          <w:rFonts w:eastAsiaTheme="minorEastAsia" w:cstheme="minorHAnsi"/>
           <w:sz w:val="24"/>
           <w:szCs w:val="24"/>
         </w:rPr>
@@ -2816,23 +2865,13 @@
         </w:rPr>
         <w:tab/>
       </w:r>
-      <w:proofErr w:type="gramStart"/>
-      <w:r>
-        <w:rPr>
-          <w:rFonts w:eastAsiaTheme="minorEastAsia" w:cstheme="minorHAnsi"/>
-          <w:sz w:val="24"/>
-          <w:szCs w:val="24"/>
-        </w:rPr>
-        <w:t>qt(</w:t>
-      </w:r>
-      <w:proofErr w:type="gramEnd"/>
-      <w:r>
-        <w:rPr>
-          <w:rFonts w:eastAsiaTheme="minorEastAsia" w:cstheme="minorHAnsi"/>
-          <w:sz w:val="24"/>
-          <w:szCs w:val="24"/>
-        </w:rPr>
-        <w:t xml:space="preserve">p = 0.95, df = </w:t>
+      <w:r>
+        <w:rPr>
+          <w:rFonts w:eastAsiaTheme="minorEastAsia" w:cstheme="minorHAnsi"/>
+          <w:sz w:val="24"/>
+          <w:szCs w:val="24"/>
+        </w:rPr>
+        <w:t xml:space="preserve">qt(p = 0.95, df = </w:t>
       </w:r>
       <w:r>
         <w:rPr>
@@ -2871,23 +2910,118 @@
       <w:pPr>
         <w:spacing w:line="360" w:lineRule="auto"/>
         <w:rPr>
+          <w:rFonts w:cstheme="minorHAnsi"/>
+          <w:sz w:val="24"/>
+          <w:szCs w:val="24"/>
+        </w:rPr>
+      </w:pPr>
+      <w:r>
+        <w:rPr>
+          <w:rFonts w:eastAsiaTheme="minorEastAsia" w:cstheme="minorHAnsi"/>
+          <w:b/>
+          <w:bCs/>
+          <w:sz w:val="24"/>
+          <w:szCs w:val="24"/>
+        </w:rPr>
+        <w:t>Margin of Error:</w:t>
+      </w:r>
+      <w:r>
+        <w:rPr>
+          <w:rFonts w:eastAsiaTheme="minorEastAsia" w:cstheme="minorHAnsi"/>
+          <w:sz w:val="24"/>
+          <w:szCs w:val="24"/>
+        </w:rPr>
+        <w:tab/>
+      </w:r>
+      <w:r>
+        <w:rPr>
+          <w:rFonts w:eastAsiaTheme="minorEastAsia" w:cstheme="minorHAnsi"/>
+          <w:sz w:val="24"/>
+          <w:szCs w:val="24"/>
+        </w:rPr>
+        <w:tab/>
+        <w:t xml:space="preserve">t* x SE = </w:t>
+      </w:r>
+      <w:r>
+        <w:rPr>
+          <w:rFonts w:cstheme="minorHAnsi"/>
+          <w:sz w:val="24"/>
+          <w:szCs w:val="24"/>
+        </w:rPr>
+        <w:t>1.96</w:t>
+      </w:r>
+      <w:r>
+        <w:rPr>
+          <w:rFonts w:eastAsiaTheme="minorEastAsia" w:cstheme="minorHAnsi"/>
+          <w:sz w:val="24"/>
+          <w:szCs w:val="24"/>
+        </w:rPr>
+        <w:t xml:space="preserve"> x 0.28 = 0.54</w:t>
+      </w:r>
+      <w:r>
+        <w:rPr>
+          <w:rFonts w:eastAsiaTheme="minorEastAsia" w:cstheme="minorHAnsi"/>
+          <w:sz w:val="24"/>
+          <w:szCs w:val="24"/>
+        </w:rPr>
+        <w:t xml:space="preserve">88 </w:t>
+      </w:r>
+      <w:r>
+        <w:rPr>
+          <w:rFonts w:cstheme="minorHAnsi"/>
+          <w:sz w:val="24"/>
+          <w:szCs w:val="24"/>
+        </w:rPr>
+        <w:t>≈</w:t>
+      </w:r>
+      <w:r>
+        <w:rPr>
+          <w:rFonts w:cstheme="minorHAnsi"/>
+          <w:sz w:val="24"/>
+          <w:szCs w:val="24"/>
+        </w:rPr>
+        <w:t xml:space="preserve"> 0.55</w:t>
+      </w:r>
+    </w:p>
+    <w:p>
+      <w:pPr>
+        <w:spacing w:line="360" w:lineRule="auto"/>
+        <w:rPr>
+          <w:rFonts w:eastAsiaTheme="minorEastAsia" w:cstheme="minorHAnsi"/>
+          <w:sz w:val="24"/>
+          <w:szCs w:val="24"/>
+        </w:rPr>
+      </w:pPr>
+      <w:r>
+        <w:rPr>
+          <w:rFonts w:eastAsiaTheme="minorEastAsia" w:cstheme="minorHAnsi"/>
+          <w:sz w:val="24"/>
+          <w:szCs w:val="24"/>
+        </w:rPr>
+        <w:t>We can then get our 95% confidence interval</w:t>
+      </w:r>
+    </w:p>
+    <w:p>
+      <w:pPr>
+        <w:spacing w:line="360" w:lineRule="auto"/>
+        <w:rPr>
           <w:rFonts w:eastAsiaTheme="minorEastAsia" w:cstheme="minorHAnsi"/>
           <w:sz w:val="24"/>
           <w:szCs w:val="24"/>
           <w:lang w:val="fr-FR"/>
         </w:rPr>
       </w:pPr>
-      <w:proofErr w:type="spellStart"/>
-      <w:r>
-        <w:rPr>
-          <w:rFonts w:eastAsiaTheme="minorEastAsia" w:cstheme="minorHAnsi"/>
+      <w:r>
+        <w:rPr>
+          <w:rFonts w:eastAsiaTheme="minorEastAsia" w:cstheme="minorHAnsi"/>
+          <w:b/>
+          <w:bCs/>
           <w:sz w:val="24"/>
           <w:szCs w:val="24"/>
           <w:lang w:val="fr-FR"/>
         </w:rPr>
-        <w:t>We</w:t>
-      </w:r>
-      <w:proofErr w:type="spellEnd"/>
+        <w:t>95% Confidence Interval:</w:t>
+      </w:r>
       <w:r>
         <w:rPr>
           <w:rFonts w:eastAsiaTheme="minorEastAsia" w:cstheme="minorHAnsi"/>
@@ -2895,9 +3029,8 @@
           <w:szCs w:val="24"/>
           <w:lang w:val="fr-FR"/>
         </w:rPr>
-        <w:t xml:space="preserve"> can </w:t>
-      </w:r>
-      <w:proofErr w:type="spellStart"/>
+        <w:tab/>
+      </w:r>
       <w:r>
         <w:rPr>
           <w:rFonts w:eastAsiaTheme="minorEastAsia" w:cstheme="minorHAnsi"/>
@@ -2905,180 +3038,7 @@
           <w:szCs w:val="24"/>
           <w:lang w:val="fr-FR"/>
         </w:rPr>
-        <w:t>then</w:t>
-      </w:r>
-      <w:proofErr w:type="spellEnd"/>
-      <w:r>
-        <w:rPr>
-          <w:rFonts w:eastAsiaTheme="minorEastAsia" w:cstheme="minorHAnsi"/>
-          <w:sz w:val="24"/>
-          <w:szCs w:val="24"/>
-          <w:lang w:val="fr-FR"/>
-        </w:rPr>
-        <w:t xml:space="preserve"> </w:t>
-      </w:r>
-      <w:proofErr w:type="spellStart"/>
-      <w:r>
-        <w:rPr>
-          <w:rFonts w:eastAsiaTheme="minorEastAsia" w:cstheme="minorHAnsi"/>
-          <w:sz w:val="24"/>
-          <w:szCs w:val="24"/>
-          <w:lang w:val="fr-FR"/>
-        </w:rPr>
-        <w:t>get</w:t>
-      </w:r>
-      <w:proofErr w:type="spellEnd"/>
-      <w:r>
-        <w:rPr>
-          <w:rFonts w:eastAsiaTheme="minorEastAsia" w:cstheme="minorHAnsi"/>
-          <w:sz w:val="24"/>
-          <w:szCs w:val="24"/>
-          <w:lang w:val="fr-FR"/>
-        </w:rPr>
-        <w:t xml:space="preserve"> </w:t>
-      </w:r>
-      <w:proofErr w:type="spellStart"/>
-      <w:r>
-        <w:rPr>
-          <w:rFonts w:eastAsiaTheme="minorEastAsia" w:cstheme="minorHAnsi"/>
-          <w:sz w:val="24"/>
-          <w:szCs w:val="24"/>
-          <w:lang w:val="fr-FR"/>
-        </w:rPr>
-        <w:t>our</w:t>
-      </w:r>
-      <w:proofErr w:type="spellEnd"/>
-      <w:r>
-        <w:rPr>
-          <w:rFonts w:eastAsiaTheme="minorEastAsia" w:cstheme="minorHAnsi"/>
-          <w:sz w:val="24"/>
-          <w:szCs w:val="24"/>
-          <w:lang w:val="fr-FR"/>
-        </w:rPr>
-        <w:t xml:space="preserve"> 95% confidence </w:t>
-      </w:r>
-      <w:proofErr w:type="spellStart"/>
-      <w:r>
-        <w:rPr>
-          <w:rFonts w:eastAsiaTheme="minorEastAsia" w:cstheme="minorHAnsi"/>
-          <w:sz w:val="24"/>
-          <w:szCs w:val="24"/>
-          <w:lang w:val="fr-FR"/>
-        </w:rPr>
-        <w:t>interval</w:t>
-      </w:r>
-      <w:proofErr w:type="spellEnd"/>
-    </w:p>
-    <w:p>
-      <w:pPr>
-        <w:spacing w:line="360" w:lineRule="auto"/>
-        <w:rPr>
-          <w:rFonts w:eastAsiaTheme="minorEastAsia" w:cstheme="minorHAnsi"/>
-          <w:sz w:val="24"/>
-          <w:szCs w:val="24"/>
-          <w:lang w:val="fr-FR"/>
-        </w:rPr>
-      </w:pPr>
-      <w:r>
-        <w:rPr>
-          <w:rFonts w:eastAsiaTheme="minorEastAsia" w:cstheme="minorHAnsi"/>
-          <w:b/>
-          <w:bCs/>
-          <w:sz w:val="24"/>
-          <w:szCs w:val="24"/>
-          <w:lang w:val="fr-FR"/>
-        </w:rPr>
-        <w:t xml:space="preserve">95% Confidence </w:t>
-      </w:r>
-      <w:proofErr w:type="spellStart"/>
-      <w:proofErr w:type="gramStart"/>
-      <w:r>
-        <w:rPr>
-          <w:rFonts w:eastAsiaTheme="minorEastAsia" w:cstheme="minorHAnsi"/>
-          <w:b/>
-          <w:bCs/>
-          <w:sz w:val="24"/>
-          <w:szCs w:val="24"/>
-          <w:lang w:val="fr-FR"/>
-        </w:rPr>
-        <w:t>Interval</w:t>
-      </w:r>
-      <w:proofErr w:type="spellEnd"/>
-      <w:r>
-        <w:rPr>
-          <w:rFonts w:eastAsiaTheme="minorEastAsia" w:cstheme="minorHAnsi"/>
-          <w:b/>
-          <w:bCs/>
-          <w:sz w:val="24"/>
-          <w:szCs w:val="24"/>
-          <w:lang w:val="fr-FR"/>
-        </w:rPr>
-        <w:t>:</w:t>
-      </w:r>
-      <w:proofErr w:type="gramEnd"/>
-      <w:r>
-        <w:rPr>
-          <w:rFonts w:eastAsiaTheme="minorEastAsia" w:cstheme="minorHAnsi"/>
-          <w:sz w:val="24"/>
-          <w:szCs w:val="24"/>
-          <w:lang w:val="fr-FR"/>
-        </w:rPr>
-        <w:tab/>
-        <w:t>PE</w:t>
-      </w:r>
-      <w:r>
-        <w:rPr>
-          <w:rFonts w:eastAsiaTheme="minorEastAsia" w:cstheme="minorHAnsi"/>
-          <w:sz w:val="24"/>
-          <w:szCs w:val="24"/>
-          <w:lang w:val="fr-FR"/>
-        </w:rPr>
-        <w:t xml:space="preserve"> </w:t>
-      </w:r>
-      <w:r>
-        <w:rPr>
-          <w:rFonts w:eastAsiaTheme="minorEastAsia" w:cstheme="minorHAnsi"/>
-          <w:sz w:val="24"/>
-          <w:szCs w:val="24"/>
-          <w:lang w:val="fr-FR"/>
-        </w:rPr>
-        <w:t>±</w:t>
-      </w:r>
-      <w:r>
-        <w:rPr>
-          <w:rFonts w:eastAsiaTheme="minorEastAsia" w:cstheme="minorHAnsi"/>
-          <w:sz w:val="24"/>
-          <w:szCs w:val="24"/>
-          <w:lang w:val="fr-FR"/>
-        </w:rPr>
-        <w:t xml:space="preserve"> </w:t>
-      </w:r>
-      <w:r>
-        <w:rPr>
-          <w:rFonts w:eastAsiaTheme="minorEastAsia" w:cstheme="minorHAnsi"/>
-          <w:sz w:val="24"/>
-          <w:szCs w:val="24"/>
-          <w:lang w:val="fr-FR"/>
-        </w:rPr>
-        <w:t>(</w:t>
-      </w:r>
-      <w:r>
-        <w:rPr>
-          <w:rFonts w:eastAsiaTheme="minorEastAsia" w:cstheme="minorHAnsi"/>
-          <w:sz w:val="24"/>
-          <w:szCs w:val="24"/>
-          <w:lang w:val="fr-FR"/>
-        </w:rPr>
-        <w:t>t* x SE</w:t>
-      </w:r>
-      <w:r>
-        <w:rPr>
-          <w:rFonts w:eastAsiaTheme="minorEastAsia" w:cstheme="minorHAnsi"/>
-          <w:sz w:val="24"/>
-          <w:szCs w:val="24"/>
-          <w:lang w:val="fr-FR"/>
-        </w:rPr>
-        <w:t>)</w:t>
+        <w:t>PE ± (t* x SE)</w:t>
       </w:r>
       <w:r>
         <w:rPr>
@@ -3124,7 +3084,7 @@
           <w:sz w:val="24"/>
           <w:szCs w:val="24"/>
         </w:rPr>
-        <w:t>= -0.226 ± (1.72 x 0.2767)</w:t>
+        <w:t>= -0.226 ± (1.96 x 0.28)</w:t>
       </w:r>
     </w:p>
     <w:p>
@@ -3143,18 +3103,16 @@
           <w:sz w:val="24"/>
           <w:szCs w:val="24"/>
         </w:rPr>
-        <w:t xml:space="preserve">= -0.226 </w:t>
-      </w:r>
-      <w:proofErr w:type="gramStart"/>
-      <w:r>
-        <w:rPr>
-          <w:rFonts w:eastAsiaTheme="minorEastAsia" w:cstheme="minorHAnsi"/>
-          <w:sz w:val="24"/>
-          <w:szCs w:val="24"/>
-        </w:rPr>
-        <w:t>±  0.475924</w:t>
-      </w:r>
-      <w:proofErr w:type="gramEnd"/>
+        <w:t>= -0.226 ±  0.5</w:t>
+      </w:r>
+      <w:r>
+        <w:rPr>
+          <w:rFonts w:eastAsiaTheme="minorEastAsia" w:cstheme="minorHAnsi"/>
+          <w:sz w:val="24"/>
+          <w:szCs w:val="24"/>
+        </w:rPr>
+        <w:t>5</w:t>
+      </w:r>
     </w:p>
     <w:p>
       <w:pPr>
@@ -3172,37 +3130,55 @@
           <w:sz w:val="24"/>
           <w:szCs w:val="24"/>
         </w:rPr>
-        <w:t>= -0.226 ± 0.48</w:t>
+        <w:t>= (-0.7</w:t>
+      </w:r>
+      <w:r>
+        <w:rPr>
+          <w:rFonts w:eastAsiaTheme="minorEastAsia" w:cstheme="minorHAnsi"/>
+          <w:sz w:val="24"/>
+          <w:szCs w:val="24"/>
+        </w:rPr>
+        <w:t>8</w:t>
+      </w:r>
+      <w:r>
+        <w:rPr>
+          <w:rFonts w:eastAsiaTheme="minorEastAsia" w:cstheme="minorHAnsi"/>
+          <w:sz w:val="24"/>
+          <w:szCs w:val="24"/>
+        </w:rPr>
+        <w:t>, 0.32)</w:t>
       </w:r>
     </w:p>
     <w:p>
       <w:pPr>
         <w:spacing w:line="360" w:lineRule="auto"/>
-        <w:ind w:left="2160" w:firstLine="720"/>
-        <w:rPr>
-          <w:rFonts w:eastAsiaTheme="minorEastAsia" w:cstheme="minorHAnsi"/>
-          <w:sz w:val="24"/>
-          <w:szCs w:val="24"/>
-        </w:rPr>
-      </w:pPr>
-      <w:r>
-        <w:rPr>
-          <w:rFonts w:eastAsiaTheme="minorEastAsia" w:cstheme="minorHAnsi"/>
-          <w:sz w:val="24"/>
-          <w:szCs w:val="24"/>
-        </w:rPr>
-        <w:t>= (-0.706, 0.254)</w:t>
-      </w:r>
-    </w:p>
-    <w:p>
-      <w:pPr>
-        <w:spacing w:line="360" w:lineRule="auto"/>
-        <w:rPr>
-          <w:rFonts w:eastAsiaTheme="minorEastAsia" w:cstheme="minorHAnsi"/>
-          <w:sz w:val="24"/>
-          <w:szCs w:val="24"/>
-        </w:rPr>
-      </w:pPr>
+        <w:rPr>
+          <w:rFonts w:eastAsiaTheme="minorEastAsia" w:cstheme="minorHAnsi"/>
+          <w:sz w:val="24"/>
+          <w:szCs w:val="24"/>
+        </w:rPr>
+      </w:pPr>
+    </w:p>
+    <w:p>
+      <w:pPr>
+        <w:rPr>
+          <w:rFonts w:cstheme="minorHAnsi"/>
+          <w:b/>
+          <w:bCs/>
+          <w:sz w:val="24"/>
+          <w:szCs w:val="24"/>
+          <w:u w:val="single"/>
+        </w:rPr>
+      </w:pPr>
+      <w:r>
+        <w:rPr>
+          <w:rFonts w:cstheme="minorHAnsi"/>
+          <w:b/>
+          <w:bCs/>
+          <w:u w:val="single"/>
+        </w:rPr>
+        <w:br w:type="page"/>
+      </w:r>
     </w:p>
     <w:p>
       <w:pPr>
@@ -3224,6 +3200,7 @@
           <w:color w:val="auto"/>
           <w:u w:val="single"/>
         </w:rPr>
+        <w:lastRenderedPageBreak/>
         <w:t>4. Provide descriptive statistics (graphs and tables) of the data</w:t>
       </w:r>
       <w:r>
@@ -3252,7 +3229,7 @@
     </w:p>
     <w:p>
       <w:pPr>
-        <w:spacing w:line="360" w:lineRule="auto"/>
+        <w:spacing w:line="480" w:lineRule="auto"/>
         <w:rPr>
           <w:rStyle w:val="tr"/>
           <w:rFonts w:cstheme="minorHAnsi"/>
@@ -3278,7 +3255,7 @@
     </w:p>
     <w:p>
       <w:pPr>
-        <w:spacing w:line="360" w:lineRule="auto"/>
+        <w:spacing w:line="480" w:lineRule="auto"/>
         <w:rPr>
           <w:rFonts w:cstheme="minorHAnsi"/>
           <w:i/>
@@ -3446,27 +3423,7 @@
           <w:szCs w:val="24"/>
           <w:lang w:val="en-US"/>
         </w:rPr>
-        <w:t xml:space="preserve">Both </w:t>
-      </w:r>
-      <w:proofErr w:type="gramStart"/>
-      <w:r>
-        <w:rPr>
-          <w:rFonts w:cstheme="minorHAnsi"/>
-          <w:sz w:val="24"/>
-          <w:szCs w:val="24"/>
-          <w:lang w:val="en-US"/>
-        </w:rPr>
-        <w:t>group</w:t>
-      </w:r>
-      <w:proofErr w:type="gramEnd"/>
-      <w:r>
-        <w:rPr>
-          <w:rFonts w:cstheme="minorHAnsi"/>
-          <w:sz w:val="24"/>
-          <w:szCs w:val="24"/>
-          <w:lang w:val="en-US"/>
-        </w:rPr>
-        <w:t xml:space="preserve"> are independent from each other.</w:t>
+        <w:t>Both group are independent from each other.</w:t>
       </w:r>
     </w:p>
     <w:p>
@@ -3527,8 +3484,8 @@
         <w:tblLook w:val="04A0" w:firstRow="1" w:lastRow="0" w:firstColumn="1" w:lastColumn="0" w:noHBand="0" w:noVBand="1"/>
       </w:tblPr>
       <w:tblGrid>
-        <w:gridCol w:w="3849"/>
-        <w:gridCol w:w="5177"/>
+        <w:gridCol w:w="4508"/>
+        <w:gridCol w:w="5419"/>
       </w:tblGrid>
       <w:tr>
         <w:tc>
@@ -3567,7 +3524,7 @@
                           <pic:cNvPicPr/>
                         </pic:nvPicPr>
                         <pic:blipFill>
-                          <a:blip r:embed="rId7"/>
+                          <a:blip r:embed="rId11"/>
                           <a:stretch>
                             <a:fillRect/>
                           </a:stretch>
@@ -3625,7 +3582,7 @@
                           <pic:cNvPicPr/>
                         </pic:nvPicPr>
                         <pic:blipFill>
-                          <a:blip r:embed="rId8"/>
+                          <a:blip r:embed="rId12"/>
                           <a:stretch>
                             <a:fillRect/>
                           </a:stretch>
@@ -4083,7 +4040,6 @@
                 <w:szCs w:val="24"/>
               </w:rPr>
             </w:pPr>
-            <w:proofErr w:type="gramStart"/>
             <w:r>
               <w:rPr>
                 <w:rFonts w:cstheme="minorHAnsi"/>
@@ -4092,18 +4048,7 @@
                 <w:sz w:val="24"/>
                 <w:szCs w:val="24"/>
               </w:rPr>
-              <w:t>s(</w:t>
-            </w:r>
-            <w:proofErr w:type="gramEnd"/>
-            <w:r>
-              <w:rPr>
-                <w:rFonts w:cstheme="minorHAnsi"/>
-                <w:b/>
-                <w:bCs/>
-                <w:sz w:val="24"/>
-                <w:szCs w:val="24"/>
-              </w:rPr>
-              <w:t>standard Deviation)</w:t>
+              <w:t>s(standard Deviation)</w:t>
             </w:r>
           </w:p>
         </w:tc>
@@ -4271,31 +4216,7 @@
           <w:szCs w:val="24"/>
           <w:lang w:val="fr-FR"/>
         </w:rPr>
-        <w:t xml:space="preserve">Point </w:t>
-      </w:r>
-      <w:proofErr w:type="gramStart"/>
-      <w:r>
-        <w:rPr>
-          <w:rFonts w:cstheme="minorHAnsi"/>
-          <w:b/>
-          <w:bCs/>
-          <w:sz w:val="24"/>
-          <w:szCs w:val="24"/>
-          <w:lang w:val="fr-FR"/>
-        </w:rPr>
-        <w:t>Estimate(</w:t>
-      </w:r>
-      <w:proofErr w:type="gramEnd"/>
-      <w:r>
-        <w:rPr>
-          <w:rFonts w:cstheme="minorHAnsi"/>
-          <w:b/>
-          <w:bCs/>
-          <w:sz w:val="24"/>
-          <w:szCs w:val="24"/>
-          <w:lang w:val="fr-FR"/>
-        </w:rPr>
-        <w:t>PE) =</w:t>
+        <w:t>Point Estimate(PE) =</w:t>
       </w:r>
       <w:r>
         <w:rPr>
@@ -4417,29 +4338,7 @@
           <w:sz w:val="24"/>
           <w:szCs w:val="24"/>
         </w:rPr>
-        <w:t xml:space="preserve">Standard </w:t>
-      </w:r>
-      <w:proofErr w:type="gramStart"/>
-      <w:r>
-        <w:rPr>
-          <w:rFonts w:cstheme="minorHAnsi"/>
-          <w:b/>
-          <w:bCs/>
-          <w:sz w:val="24"/>
-          <w:szCs w:val="24"/>
-        </w:rPr>
-        <w:t>Error(</w:t>
-      </w:r>
-      <w:proofErr w:type="gramEnd"/>
-      <w:r>
-        <w:rPr>
-          <w:rFonts w:cstheme="minorHAnsi"/>
-          <w:b/>
-          <w:bCs/>
-          <w:sz w:val="24"/>
-          <w:szCs w:val="24"/>
-        </w:rPr>
-        <w:t>SE) =</w:t>
+        <w:t>Standard Error(SE) =</w:t>
       </w:r>
       <w:r>
         <w:rPr>
@@ -5246,23 +5145,21 @@
         <w:tab/>
         <w:t xml:space="preserve"> 2 x [</w:t>
       </w:r>
-      <w:proofErr w:type="gramStart"/>
-      <w:r>
-        <w:rPr>
-          <w:rFonts w:eastAsiaTheme="minorEastAsia" w:cstheme="minorHAnsi"/>
-          <w:sz w:val="24"/>
-          <w:szCs w:val="24"/>
-        </w:rPr>
-        <w:t>Pt(</w:t>
-      </w:r>
-      <w:proofErr w:type="gramEnd"/>
-      <w:r>
-        <w:rPr>
-          <w:rFonts w:eastAsiaTheme="minorEastAsia" w:cstheme="minorHAnsi"/>
-          <w:sz w:val="24"/>
-          <w:szCs w:val="24"/>
-        </w:rPr>
-        <w:t>q = -</w:t>
+      <w:r>
+        <w:rPr>
+          <w:rFonts w:eastAsiaTheme="minorEastAsia" w:cstheme="minorHAnsi"/>
+          <w:sz w:val="24"/>
+          <w:szCs w:val="24"/>
+        </w:rPr>
+        <w:t>p</w:t>
+      </w:r>
+      <w:r>
+        <w:rPr>
+          <w:rFonts w:eastAsiaTheme="minorEastAsia" w:cstheme="minorHAnsi"/>
+          <w:sz w:val="24"/>
+          <w:szCs w:val="24"/>
+        </w:rPr>
+        <w:t>t(q = -</w:t>
       </w:r>
       <w:r>
         <w:rPr>
@@ -5333,7 +5230,7 @@
       <w:pPr>
         <w:spacing w:line="360" w:lineRule="auto"/>
         <w:rPr>
-          <w:rFonts w:cstheme="minorHAnsi"/>
+          <w:rFonts w:eastAsiaTheme="minorEastAsia" w:cstheme="minorHAnsi"/>
           <w:sz w:val="24"/>
           <w:szCs w:val="24"/>
         </w:rPr>
@@ -5380,23 +5277,13 @@
         </w:rPr>
         <w:tab/>
       </w:r>
-      <w:proofErr w:type="gramStart"/>
-      <w:r>
-        <w:rPr>
-          <w:rFonts w:eastAsiaTheme="minorEastAsia" w:cstheme="minorHAnsi"/>
-          <w:sz w:val="24"/>
-          <w:szCs w:val="24"/>
-        </w:rPr>
-        <w:t>qt(</w:t>
-      </w:r>
-      <w:proofErr w:type="gramEnd"/>
-      <w:r>
-        <w:rPr>
-          <w:rFonts w:eastAsiaTheme="minorEastAsia" w:cstheme="minorHAnsi"/>
-          <w:sz w:val="24"/>
-          <w:szCs w:val="24"/>
-        </w:rPr>
-        <w:t xml:space="preserve">p = 0.95, df = </w:t>
+      <w:r>
+        <w:rPr>
+          <w:rFonts w:eastAsiaTheme="minorEastAsia" w:cstheme="minorHAnsi"/>
+          <w:sz w:val="24"/>
+          <w:szCs w:val="24"/>
+        </w:rPr>
+        <w:t xml:space="preserve">qt(p = 0.95, df = </w:t>
       </w:r>
       <w:r>
         <w:rPr>
@@ -5435,6 +5322,110 @@
       <w:pPr>
         <w:spacing w:line="360" w:lineRule="auto"/>
         <w:rPr>
+          <w:rFonts w:cstheme="minorHAnsi"/>
+          <w:sz w:val="24"/>
+          <w:szCs w:val="24"/>
+        </w:rPr>
+      </w:pPr>
+      <w:r>
+        <w:rPr>
+          <w:rFonts w:eastAsiaTheme="minorEastAsia" w:cstheme="minorHAnsi"/>
+          <w:b/>
+          <w:bCs/>
+          <w:sz w:val="24"/>
+          <w:szCs w:val="24"/>
+        </w:rPr>
+        <w:t>Margin of Error:</w:t>
+      </w:r>
+      <w:r>
+        <w:rPr>
+          <w:rFonts w:eastAsiaTheme="minorEastAsia" w:cstheme="minorHAnsi"/>
+          <w:sz w:val="24"/>
+          <w:szCs w:val="24"/>
+        </w:rPr>
+        <w:tab/>
+      </w:r>
+      <w:r>
+        <w:rPr>
+          <w:rFonts w:eastAsiaTheme="minorEastAsia" w:cstheme="minorHAnsi"/>
+          <w:sz w:val="24"/>
+          <w:szCs w:val="24"/>
+        </w:rPr>
+        <w:tab/>
+        <w:t xml:space="preserve">t* x SE = </w:t>
+      </w:r>
+      <w:r>
+        <w:rPr>
+          <w:rFonts w:cstheme="minorHAnsi"/>
+          <w:sz w:val="24"/>
+          <w:szCs w:val="24"/>
+        </w:rPr>
+        <w:t>1.96</w:t>
+      </w:r>
+      <w:r>
+        <w:rPr>
+          <w:rFonts w:eastAsiaTheme="minorEastAsia" w:cstheme="minorHAnsi"/>
+          <w:sz w:val="24"/>
+          <w:szCs w:val="24"/>
+        </w:rPr>
+        <w:t xml:space="preserve"> x 0.</w:t>
+      </w:r>
+      <w:r>
+        <w:rPr>
+          <w:rFonts w:eastAsiaTheme="minorEastAsia" w:cstheme="minorHAnsi"/>
+          <w:sz w:val="24"/>
+          <w:szCs w:val="24"/>
+        </w:rPr>
+        <w:t>19</w:t>
+      </w:r>
+      <w:r>
+        <w:rPr>
+          <w:rFonts w:eastAsiaTheme="minorEastAsia" w:cstheme="minorHAnsi"/>
+          <w:sz w:val="24"/>
+          <w:szCs w:val="24"/>
+        </w:rPr>
+        <w:t xml:space="preserve"> =</w:t>
+      </w:r>
+      <w:r>
+        <w:t xml:space="preserve"> </w:t>
+      </w:r>
+      <w:r>
+        <w:rPr>
+          <w:rFonts w:eastAsiaTheme="minorEastAsia" w:cstheme="minorHAnsi"/>
+          <w:sz w:val="24"/>
+          <w:szCs w:val="24"/>
+        </w:rPr>
+        <w:t>0.3724</w:t>
+      </w:r>
+      <w:r>
+        <w:rPr>
+          <w:rFonts w:eastAsiaTheme="minorEastAsia" w:cstheme="minorHAnsi"/>
+          <w:sz w:val="24"/>
+          <w:szCs w:val="24"/>
+        </w:rPr>
+        <w:t xml:space="preserve"> </w:t>
+      </w:r>
+      <w:r>
+        <w:rPr>
+          <w:rFonts w:cstheme="minorHAnsi"/>
+          <w:sz w:val="24"/>
+          <w:szCs w:val="24"/>
+        </w:rPr>
+        <w:t>≈</w:t>
+      </w:r>
+      <w:r>
+        <w:rPr>
+          <w:rFonts w:cstheme="minorHAnsi"/>
+          <w:sz w:val="24"/>
+          <w:szCs w:val="24"/>
+        </w:rPr>
+        <w:t xml:space="preserve"> 0.37</w:t>
+      </w:r>
+    </w:p>
+    <w:p>
+      <w:pPr>
+        <w:spacing w:line="360" w:lineRule="auto"/>
+        <w:rPr>
           <w:rFonts w:eastAsiaTheme="minorEastAsia" w:cstheme="minorHAnsi"/>
           <w:sz w:val="24"/>
           <w:szCs w:val="24"/>
@@ -5450,21 +5441,8 @@
           <w:szCs w:val="24"/>
           <w:lang w:val="fr-FR"/>
         </w:rPr>
-        <w:t xml:space="preserve">95% Confidence </w:t>
-      </w:r>
-      <w:proofErr w:type="gramStart"/>
-      <w:r>
-        <w:rPr>
-          <w:rFonts w:eastAsiaTheme="minorEastAsia" w:cstheme="minorHAnsi"/>
-          <w:b/>
-          <w:bCs/>
-          <w:sz w:val="24"/>
-          <w:szCs w:val="24"/>
-          <w:lang w:val="fr-FR"/>
-        </w:rPr>
-        <w:t>Interval:</w:t>
-      </w:r>
-      <w:proofErr w:type="gramEnd"/>
+        <w:t>95% Confidence Interval:</w:t>
+      </w:r>
       <w:r>
         <w:rPr>
           <w:rFonts w:eastAsiaTheme="minorEastAsia" w:cstheme="minorHAnsi"/>
@@ -5519,7 +5497,23 @@
           <w:sz w:val="24"/>
           <w:szCs w:val="24"/>
         </w:rPr>
-        <w:t>= -0.22 ± (1.72 x 0.19)</w:t>
+        <w:t>= -0.22 ± (1.</w:t>
+      </w:r>
+      <w:r>
+        <w:rPr>
+          <w:rFonts w:eastAsiaTheme="minorEastAsia" w:cstheme="minorHAnsi"/>
+          <w:sz w:val="24"/>
+          <w:szCs w:val="24"/>
+        </w:rPr>
+        <w:t>96</w:t>
+      </w:r>
+      <w:r>
+        <w:rPr>
+          <w:rFonts w:eastAsiaTheme="minorEastAsia" w:cstheme="minorHAnsi"/>
+          <w:sz w:val="24"/>
+          <w:szCs w:val="24"/>
+        </w:rPr>
+        <w:t xml:space="preserve"> x 0.19)</w:t>
       </w:r>
     </w:p>
     <w:p>
@@ -5538,18 +5532,16 @@
           <w:sz w:val="24"/>
           <w:szCs w:val="24"/>
         </w:rPr>
-        <w:t xml:space="preserve">= -0.22 </w:t>
-      </w:r>
-      <w:proofErr w:type="gramStart"/>
-      <w:r>
-        <w:rPr>
-          <w:rFonts w:eastAsiaTheme="minorEastAsia" w:cstheme="minorHAnsi"/>
-          <w:sz w:val="24"/>
-          <w:szCs w:val="24"/>
-        </w:rPr>
-        <w:t>±  0.33</w:t>
-      </w:r>
-      <w:proofErr w:type="gramEnd"/>
+        <w:t>= -0.22 ±  0.3</w:t>
+      </w:r>
+      <w:r>
+        <w:rPr>
+          <w:rFonts w:eastAsiaTheme="minorEastAsia" w:cstheme="minorHAnsi"/>
+          <w:sz w:val="24"/>
+          <w:szCs w:val="24"/>
+        </w:rPr>
+        <w:t>7</w:t>
+      </w:r>
     </w:p>
     <w:p>
       <w:pPr>
@@ -5575,7 +5567,15 @@
           <w:sz w:val="24"/>
           <w:szCs w:val="24"/>
         </w:rPr>
-        <w:t>-0.55</w:t>
+        <w:t>-0.5</w:t>
+      </w:r>
+      <w:r>
+        <w:rPr>
+          <w:rFonts w:eastAsiaTheme="minorEastAsia" w:cstheme="minorHAnsi"/>
+          <w:sz w:val="24"/>
+          <w:szCs w:val="24"/>
+        </w:rPr>
+        <w:t>9</w:t>
       </w:r>
       <w:r>
         <w:rPr>
@@ -5591,7 +5591,15 @@
           <w:sz w:val="24"/>
           <w:szCs w:val="24"/>
         </w:rPr>
-        <w:t>0.11</w:t>
+        <w:t>0.1</w:t>
+      </w:r>
+      <w:r>
+        <w:rPr>
+          <w:rFonts w:eastAsiaTheme="minorEastAsia" w:cstheme="minorHAnsi"/>
+          <w:sz w:val="24"/>
+          <w:szCs w:val="24"/>
+        </w:rPr>
+        <w:t>5</w:t>
       </w:r>
       <w:r>
         <w:rPr>
@@ -5601,16 +5609,6 @@
         </w:rPr>
         <w:t>)</w:t>
       </w:r>
-    </w:p>
-    <w:p>
-      <w:pPr>
-        <w:spacing w:line="360" w:lineRule="auto"/>
-        <w:rPr>
-          <w:rFonts w:eastAsiaTheme="minorEastAsia" w:cstheme="minorHAnsi"/>
-          <w:sz w:val="24"/>
-          <w:szCs w:val="24"/>
-        </w:rPr>
-      </w:pPr>
     </w:p>
     <w:p>
       <w:pPr>
@@ -5664,9 +5662,8 @@
           <w:u w:val="single"/>
         </w:rPr>
         <w:lastRenderedPageBreak/>
-        <w:t xml:space="preserve">4. Provide descriptive statistics (graphs and tables) of the </w:t>
-      </w:r>
-      <w:proofErr w:type="gramStart"/>
+        <w:t>4. Provide descriptive statistics (graphs and tables) of the data</w:t>
+      </w:r>
       <w:r>
         <w:rPr>
           <w:rFonts w:asciiTheme="minorHAnsi" w:hAnsiTheme="minorHAnsi" w:cstheme="minorHAnsi"/>
@@ -5675,28 +5672,7 @@
           <w:color w:val="auto"/>
           <w:u w:val="single"/>
         </w:rPr>
-        <w:t>data</w:t>
-      </w:r>
-      <w:r>
-        <w:rPr>
-          <w:rFonts w:asciiTheme="minorHAnsi" w:hAnsiTheme="minorHAnsi" w:cstheme="minorHAnsi"/>
-          <w:b/>
-          <w:bCs/>
-          <w:color w:val="auto"/>
-          <w:u w:val="single"/>
-        </w:rPr>
-        <w:t>(</w:t>
-      </w:r>
-      <w:proofErr w:type="gramEnd"/>
-      <w:r>
-        <w:rPr>
-          <w:rFonts w:asciiTheme="minorHAnsi" w:hAnsiTheme="minorHAnsi" w:cstheme="minorHAnsi"/>
-          <w:b/>
-          <w:bCs/>
-          <w:color w:val="auto"/>
-          <w:u w:val="single"/>
-        </w:rPr>
-        <w:t>VNRS)</w:t>
+        <w:t>(VNRS)</w:t>
       </w:r>
       <w:r>
         <w:rPr>
@@ -5724,7 +5700,7 @@
     </w:p>
     <w:p>
       <w:pPr>
-        <w:spacing w:line="360" w:lineRule="auto"/>
+        <w:spacing w:line="480" w:lineRule="auto"/>
         <w:rPr>
           <w:rStyle w:val="tr"/>
           <w:rFonts w:cstheme="minorHAnsi"/>
@@ -5746,7 +5722,7 @@
     </w:p>
     <w:p>
       <w:pPr>
-        <w:spacing w:line="360" w:lineRule="auto"/>
+        <w:spacing w:line="480" w:lineRule="auto"/>
         <w:rPr>
           <w:rFonts w:cstheme="minorHAnsi"/>
           <w:sz w:val="24"/>
@@ -5775,9 +5751,9 @@
     </w:p>
     <w:p/>
     <w:sectPr>
-      <w:footerReference w:type="default" r:id="rId9"/>
+      <w:footerReference w:type="default" r:id="rId13"/>
       <w:pgSz w:w="11906" w:h="16838"/>
-      <w:pgMar w:top="1440" w:right="1440" w:bottom="1440" w:left="1440" w:header="708" w:footer="708" w:gutter="0"/>
+      <w:pgMar w:top="720" w:right="720" w:bottom="720" w:left="720" w:header="708" w:footer="708" w:gutter="0"/>
       <w:cols w:space="708"/>
       <w:docGrid w:linePitch="360"/>
     </w:sectPr>

</xml_diff>

<commit_message>
Latest Update before upload
Plot for VNRS
Checked data in excel also to be sure
Update main document
</commit_message>
<xml_diff>
--- a/GSR_VNRS_Merge.docx
+++ b/GSR_VNRS_Merge.docx
@@ -3310,7 +3310,7 @@
     <w:p>
       <w:pPr>
         <w:pStyle w:val="Heading1"/>
-        <w:spacing w:line="360" w:lineRule="auto"/>
+        <w:spacing w:line="480" w:lineRule="auto"/>
         <w:rPr>
           <w:rFonts w:asciiTheme="minorHAnsi" w:hAnsiTheme="minorHAnsi" w:cstheme="minorHAnsi"/>
           <w:b/>
@@ -3335,7 +3335,7 @@
     </w:p>
     <w:p>
       <w:pPr>
-        <w:spacing w:line="360" w:lineRule="auto"/>
+        <w:spacing w:line="480" w:lineRule="auto"/>
         <w:rPr>
           <w:rFonts w:cstheme="minorHAnsi"/>
           <w:sz w:val="24"/>
@@ -3350,7 +3350,7 @@
           <w:ilvl w:val="0"/>
           <w:numId w:val="1"/>
         </w:numPr>
-        <w:spacing w:line="360" w:lineRule="auto"/>
+        <w:spacing w:line="480" w:lineRule="auto"/>
         <w:rPr>
           <w:rFonts w:cstheme="minorHAnsi"/>
           <w:sz w:val="24"/>
@@ -3383,7 +3383,7 @@
           <w:ilvl w:val="0"/>
           <w:numId w:val="1"/>
         </w:numPr>
-        <w:spacing w:line="360" w:lineRule="auto"/>
+        <w:spacing w:line="480" w:lineRule="auto"/>
         <w:rPr>
           <w:rFonts w:cstheme="minorHAnsi"/>
           <w:sz w:val="24"/>
@@ -3408,7 +3408,7 @@
           <w:ilvl w:val="0"/>
           <w:numId w:val="1"/>
         </w:numPr>
-        <w:spacing w:line="360" w:lineRule="auto"/>
+        <w:spacing w:line="480" w:lineRule="auto"/>
         <w:rPr>
           <w:rFonts w:cstheme="minorHAnsi"/>
           <w:sz w:val="24"/>
@@ -3433,27 +3433,41 @@
           <w:ilvl w:val="0"/>
           <w:numId w:val="1"/>
         </w:numPr>
+        <w:spacing w:line="480" w:lineRule="auto"/>
+        <w:rPr>
+          <w:rFonts w:cstheme="minorHAnsi"/>
+          <w:sz w:val="24"/>
+          <w:szCs w:val="24"/>
+        </w:rPr>
+      </w:pPr>
+      <w:r>
+        <w:rPr>
+          <w:rFonts w:cstheme="minorHAnsi"/>
+          <w:sz w:val="24"/>
+          <w:szCs w:val="24"/>
+        </w:rPr>
+        <w:t>The sample size is n &gt; 10 so our Normality check is met.</w:t>
+      </w:r>
+    </w:p>
+    <w:p>
+      <w:pPr>
         <w:spacing w:line="360" w:lineRule="auto"/>
         <w:rPr>
           <w:rFonts w:cstheme="minorHAnsi"/>
-          <w:sz w:val="24"/>
-          <w:szCs w:val="24"/>
-        </w:rPr>
-      </w:pPr>
-      <w:r>
-        <w:rPr>
-          <w:rFonts w:cstheme="minorHAnsi"/>
-          <w:sz w:val="24"/>
-          <w:szCs w:val="24"/>
-        </w:rPr>
-        <w:t>The sample size is n &gt; 10 so our Normality check is met.</w:t>
-      </w:r>
+          <w:b/>
+          <w:bCs/>
+          <w:sz w:val="24"/>
+          <w:szCs w:val="24"/>
+        </w:rPr>
+      </w:pPr>
     </w:p>
     <w:p>
       <w:pPr>
         <w:spacing w:line="360" w:lineRule="auto"/>
         <w:rPr>
           <w:rFonts w:cstheme="minorHAnsi"/>
+          <w:b/>
+          <w:bCs/>
           <w:sz w:val="24"/>
           <w:szCs w:val="24"/>
         </w:rPr>
@@ -3464,152 +3478,28 @@
         <w:spacing w:line="360" w:lineRule="auto"/>
         <w:rPr>
           <w:rFonts w:cstheme="minorHAnsi"/>
-          <w:sz w:val="24"/>
-          <w:szCs w:val="24"/>
-        </w:rPr>
-      </w:pPr>
-    </w:p>
-    <w:tbl>
-      <w:tblPr>
-        <w:tblStyle w:val="TableGrid"/>
-        <w:tblW w:w="0" w:type="auto"/>
-        <w:tblBorders>
-          <w:top w:val="none" w:sz="0" w:space="0" w:color="auto"/>
-          <w:left w:val="none" w:sz="0" w:space="0" w:color="auto"/>
-          <w:bottom w:val="none" w:sz="0" w:space="0" w:color="auto"/>
-          <w:right w:val="none" w:sz="0" w:space="0" w:color="auto"/>
-          <w:insideH w:val="none" w:sz="0" w:space="0" w:color="auto"/>
-          <w:insideV w:val="none" w:sz="0" w:space="0" w:color="auto"/>
-        </w:tblBorders>
-        <w:tblLook w:val="04A0" w:firstRow="1" w:lastRow="0" w:firstColumn="1" w:lastColumn="0" w:noHBand="0" w:noVBand="1"/>
-      </w:tblPr>
-      <w:tblGrid>
-        <w:gridCol w:w="4508"/>
-        <w:gridCol w:w="5419"/>
-      </w:tblGrid>
-      <w:tr>
-        <w:tc>
-          <w:tcPr>
-            <w:tcW w:w="4508" w:type="dxa"/>
-          </w:tcPr>
-          <w:p>
-            <w:pPr>
-              <w:spacing w:line="360" w:lineRule="auto"/>
-              <w:rPr>
-                <w:rFonts w:cstheme="minorHAnsi"/>
-                <w:sz w:val="24"/>
-                <w:szCs w:val="24"/>
-              </w:rPr>
-            </w:pPr>
-            <w:r>
-              <w:rPr>
-                <w:rFonts w:cstheme="minorHAnsi"/>
-                <w:noProof/>
-                <w:sz w:val="24"/>
-                <w:szCs w:val="24"/>
-              </w:rPr>
-              <w:drawing>
-                <wp:inline distT="0" distB="0" distL="0" distR="0" wp14:anchorId="77EAF9A3" wp14:editId="0C77CEDD">
-                  <wp:extent cx="2418142" cy="3333750"/>
-                  <wp:effectExtent l="0" t="0" r="1270" b="0"/>
-                  <wp:docPr id="3" name="Picture 3" descr="Chart, histogram&#10;&#10;Description automatically generated"/>
-                  <wp:cNvGraphicFramePr>
-                    <a:graphicFrameLocks xmlns:a="http://schemas.openxmlformats.org/drawingml/2006/main" noChangeAspect="1"/>
-                  </wp:cNvGraphicFramePr>
-                  <a:graphic xmlns:a="http://schemas.openxmlformats.org/drawingml/2006/main">
-                    <a:graphicData uri="http://schemas.openxmlformats.org/drawingml/2006/picture">
-                      <pic:pic xmlns:pic="http://schemas.openxmlformats.org/drawingml/2006/picture">
-                        <pic:nvPicPr>
-                          <pic:cNvPr id="1" name="Picture 1" descr="Chart, histogram&#10;&#10;Description automatically generated"/>
-                          <pic:cNvPicPr/>
-                        </pic:nvPicPr>
-                        <pic:blipFill>
-                          <a:blip r:embed="rId11"/>
-                          <a:stretch>
-                            <a:fillRect/>
-                          </a:stretch>
-                        </pic:blipFill>
-                        <pic:spPr>
-                          <a:xfrm>
-                            <a:off x="0" y="0"/>
-                            <a:ext cx="2443016" cy="3368042"/>
-                          </a:xfrm>
-                          <a:prstGeom prst="rect">
-                            <a:avLst/>
-                          </a:prstGeom>
-                        </pic:spPr>
-                      </pic:pic>
-                    </a:graphicData>
-                  </a:graphic>
-                </wp:inline>
-              </w:drawing>
-            </w:r>
-          </w:p>
-        </w:tc>
-        <w:tc>
-          <w:tcPr>
-            <w:tcW w:w="4508" w:type="dxa"/>
-          </w:tcPr>
-          <w:p>
-            <w:pPr>
-              <w:spacing w:line="360" w:lineRule="auto"/>
-              <w:rPr>
-                <w:rFonts w:cstheme="minorHAnsi"/>
-                <w:sz w:val="24"/>
-                <w:szCs w:val="24"/>
-              </w:rPr>
-            </w:pPr>
-            <w:r>
-              <w:rPr>
-                <w:rFonts w:cstheme="minorHAnsi"/>
-                <w:noProof/>
-                <w:sz w:val="24"/>
-                <w:szCs w:val="24"/>
-              </w:rPr>
-              <w:drawing>
-                <wp:inline distT="0" distB="0" distL="0" distR="0" wp14:anchorId="6B47B672" wp14:editId="392F1C2A">
-                  <wp:extent cx="3304253" cy="4555379"/>
-                  <wp:effectExtent l="0" t="0" r="0" b="0"/>
-                  <wp:docPr id="4" name="Picture 4" descr="Chart, box and whisker chart&#10;&#10;Description automatically generated"/>
-                  <wp:cNvGraphicFramePr>
-                    <a:graphicFrameLocks xmlns:a="http://schemas.openxmlformats.org/drawingml/2006/main" noChangeAspect="1"/>
-                  </wp:cNvGraphicFramePr>
-                  <a:graphic xmlns:a="http://schemas.openxmlformats.org/drawingml/2006/main">
-                    <a:graphicData uri="http://schemas.openxmlformats.org/drawingml/2006/picture">
-                      <pic:pic xmlns:pic="http://schemas.openxmlformats.org/drawingml/2006/picture">
-                        <pic:nvPicPr>
-                          <pic:cNvPr id="2" name="Picture 2" descr="Chart, box and whisker chart&#10;&#10;Description automatically generated"/>
-                          <pic:cNvPicPr/>
-                        </pic:nvPicPr>
-                        <pic:blipFill>
-                          <a:blip r:embed="rId12"/>
-                          <a:stretch>
-                            <a:fillRect/>
-                          </a:stretch>
-                        </pic:blipFill>
-                        <pic:spPr>
-                          <a:xfrm>
-                            <a:off x="0" y="0"/>
-                            <a:ext cx="3310508" cy="4564003"/>
-                          </a:xfrm>
-                          <a:prstGeom prst="rect">
-                            <a:avLst/>
-                          </a:prstGeom>
-                        </pic:spPr>
-                      </pic:pic>
-                    </a:graphicData>
-                  </a:graphic>
-                </wp:inline>
-              </w:drawing>
-            </w:r>
-          </w:p>
-        </w:tc>
-      </w:tr>
-    </w:tbl>
+          <w:b/>
+          <w:bCs/>
+          <w:sz w:val="24"/>
+          <w:szCs w:val="24"/>
+        </w:rPr>
+      </w:pPr>
+      <w:r>
+        <w:rPr>
+          <w:rFonts w:cstheme="minorHAnsi"/>
+          <w:b/>
+          <w:bCs/>
+          <w:sz w:val="24"/>
+          <w:szCs w:val="24"/>
+        </w:rPr>
+        <w:t>Graph Outline</w:t>
+      </w:r>
+    </w:p>
     <w:p>
       <w:pPr>
         <w:pStyle w:val="Default"/>
         <w:spacing w:after="27" w:line="360" w:lineRule="auto"/>
+        <w:jc w:val="center"/>
         <w:rPr>
           <w:rFonts w:asciiTheme="minorHAnsi" w:hAnsiTheme="minorHAnsi" w:cstheme="minorHAnsi"/>
           <w:b/>
@@ -3617,6 +3507,381 @@
           <w:color w:val="auto"/>
         </w:rPr>
       </w:pPr>
+      <w:r>
+        <w:rPr>
+          <w:rFonts w:cstheme="minorHAnsi"/>
+          <w:noProof/>
+        </w:rPr>
+        <w:drawing>
+          <wp:inline distT="0" distB="0" distL="0" distR="0" wp14:anchorId="76272098" wp14:editId="0695138A">
+            <wp:extent cx="6396224" cy="3277590"/>
+            <wp:effectExtent l="0" t="0" r="5080" b="0"/>
+            <wp:docPr id="9" name="Picture 9" descr="Chart, box and whisker chart&#10;&#10;Description automatically generated"/>
+            <wp:cNvGraphicFramePr>
+              <a:graphicFrameLocks xmlns:a="http://schemas.openxmlformats.org/drawingml/2006/main" noChangeAspect="1"/>
+            </wp:cNvGraphicFramePr>
+            <a:graphic xmlns:a="http://schemas.openxmlformats.org/drawingml/2006/main">
+              <a:graphicData uri="http://schemas.openxmlformats.org/drawingml/2006/picture">
+                <pic:pic xmlns:pic="http://schemas.openxmlformats.org/drawingml/2006/picture">
+                  <pic:nvPicPr>
+                    <pic:cNvPr id="3" name="Picture 3" descr="Chart, box and whisker chart&#10;&#10;Description automatically generated"/>
+                    <pic:cNvPicPr/>
+                  </pic:nvPicPr>
+                  <pic:blipFill>
+                    <a:blip r:embed="rId11" cstate="print">
+                      <a:extLst>
+                        <a:ext uri="{28A0092B-C50C-407E-A947-70E740481C1C}">
+                          <a14:useLocalDpi xmlns:a14="http://schemas.microsoft.com/office/drawing/2010/main" val="0"/>
+                        </a:ext>
+                      </a:extLst>
+                    </a:blip>
+                    <a:stretch>
+                      <a:fillRect/>
+                    </a:stretch>
+                  </pic:blipFill>
+                  <pic:spPr>
+                    <a:xfrm>
+                      <a:off x="0" y="0"/>
+                      <a:ext cx="6480200" cy="3320622"/>
+                    </a:xfrm>
+                    <a:prstGeom prst="rect">
+                      <a:avLst/>
+                    </a:prstGeom>
+                  </pic:spPr>
+                </pic:pic>
+              </a:graphicData>
+            </a:graphic>
+          </wp:inline>
+        </w:drawing>
+      </w:r>
+    </w:p>
+    <w:p>
+      <w:pPr>
+        <w:rPr>
+          <w:rFonts w:cstheme="minorHAnsi"/>
+          <w:b/>
+          <w:bCs/>
+          <w:sz w:val="24"/>
+          <w:szCs w:val="24"/>
+        </w:rPr>
+      </w:pPr>
+      <w:r>
+        <w:rPr>
+          <w:rFonts w:cstheme="minorHAnsi"/>
+          <w:b/>
+          <w:bCs/>
+        </w:rPr>
+        <w:br w:type="page"/>
+      </w:r>
+    </w:p>
+    <w:p>
+      <w:pPr>
+        <w:pStyle w:val="Default"/>
+        <w:spacing w:after="27" w:line="360" w:lineRule="auto"/>
+        <w:rPr>
+          <w:rFonts w:asciiTheme="minorHAnsi" w:hAnsiTheme="minorHAnsi" w:cstheme="minorHAnsi"/>
+          <w:b/>
+          <w:bCs/>
+          <w:color w:val="auto"/>
+        </w:rPr>
+      </w:pPr>
+    </w:p>
+    <w:p>
+      <w:pPr>
+        <w:jc w:val="center"/>
+        <w:rPr>
+          <w:rFonts w:cstheme="minorHAnsi"/>
+          <w:b/>
+          <w:bCs/>
+        </w:rPr>
+      </w:pPr>
+      <w:r>
+        <w:rPr>
+          <w:rFonts w:cstheme="minorHAnsi"/>
+          <w:noProof/>
+          <w:sz w:val="24"/>
+          <w:szCs w:val="24"/>
+        </w:rPr>
+        <w:drawing>
+          <wp:inline distT="0" distB="0" distL="0" distR="0" wp14:anchorId="4CB090C4" wp14:editId="7E831CD8">
+            <wp:extent cx="6604786" cy="3384468"/>
+            <wp:effectExtent l="0" t="0" r="5715" b="6985"/>
+            <wp:docPr id="7" name="Picture 7" descr="Chart, histogram&#10;&#10;Description automatically generated"/>
+            <wp:cNvGraphicFramePr>
+              <a:graphicFrameLocks xmlns:a="http://schemas.openxmlformats.org/drawingml/2006/main" noChangeAspect="1"/>
+            </wp:cNvGraphicFramePr>
+            <a:graphic xmlns:a="http://schemas.openxmlformats.org/drawingml/2006/main">
+              <a:graphicData uri="http://schemas.openxmlformats.org/drawingml/2006/picture">
+                <pic:pic xmlns:pic="http://schemas.openxmlformats.org/drawingml/2006/picture">
+                  <pic:nvPicPr>
+                    <pic:cNvPr id="7" name="Picture 7" descr="Chart, histogram&#10;&#10;Description automatically generated"/>
+                    <pic:cNvPicPr/>
+                  </pic:nvPicPr>
+                  <pic:blipFill>
+                    <a:blip r:embed="rId12" cstate="print">
+                      <a:extLst>
+                        <a:ext uri="{28A0092B-C50C-407E-A947-70E740481C1C}">
+                          <a14:useLocalDpi xmlns:a14="http://schemas.microsoft.com/office/drawing/2010/main" val="0"/>
+                        </a:ext>
+                      </a:extLst>
+                    </a:blip>
+                    <a:stretch>
+                      <a:fillRect/>
+                    </a:stretch>
+                  </pic:blipFill>
+                  <pic:spPr>
+                    <a:xfrm>
+                      <a:off x="0" y="0"/>
+                      <a:ext cx="6689944" cy="3428105"/>
+                    </a:xfrm>
+                    <a:prstGeom prst="rect">
+                      <a:avLst/>
+                    </a:prstGeom>
+                  </pic:spPr>
+                </pic:pic>
+              </a:graphicData>
+            </a:graphic>
+          </wp:inline>
+        </w:drawing>
+      </w:r>
+    </w:p>
+    <w:p>
+      <w:pPr>
+        <w:rPr>
+          <w:rFonts w:cstheme="minorHAnsi"/>
+          <w:b/>
+          <w:bCs/>
+        </w:rPr>
+      </w:pPr>
+    </w:p>
+    <w:p>
+      <w:pPr>
+        <w:jc w:val="center"/>
+        <w:rPr>
+          <w:rFonts w:cstheme="minorHAnsi"/>
+          <w:b/>
+          <w:bCs/>
+        </w:rPr>
+      </w:pPr>
+      <w:r>
+        <w:rPr>
+          <w:rFonts w:cstheme="minorHAnsi"/>
+          <w:noProof/>
+          <w:sz w:val="24"/>
+          <w:szCs w:val="24"/>
+        </w:rPr>
+        <w:drawing>
+          <wp:inline distT="0" distB="0" distL="0" distR="0" wp14:anchorId="5597F57D" wp14:editId="17A95128">
+            <wp:extent cx="6627968" cy="3396343"/>
+            <wp:effectExtent l="0" t="0" r="1905" b="0"/>
+            <wp:docPr id="4" name="Picture 4" descr="Chart, histogram&#10;&#10;Description automatically generated"/>
+            <wp:cNvGraphicFramePr>
+              <a:graphicFrameLocks xmlns:a="http://schemas.openxmlformats.org/drawingml/2006/main" noChangeAspect="1"/>
+            </wp:cNvGraphicFramePr>
+            <a:graphic xmlns:a="http://schemas.openxmlformats.org/drawingml/2006/main">
+              <a:graphicData uri="http://schemas.openxmlformats.org/drawingml/2006/picture">
+                <pic:pic xmlns:pic="http://schemas.openxmlformats.org/drawingml/2006/picture">
+                  <pic:nvPicPr>
+                    <pic:cNvPr id="4" name="Picture 4" descr="Chart, histogram&#10;&#10;Description automatically generated"/>
+                    <pic:cNvPicPr/>
+                  </pic:nvPicPr>
+                  <pic:blipFill>
+                    <a:blip r:embed="rId13">
+                      <a:extLst>
+                        <a:ext uri="{28A0092B-C50C-407E-A947-70E740481C1C}">
+                          <a14:useLocalDpi xmlns:a14="http://schemas.microsoft.com/office/drawing/2010/main" val="0"/>
+                        </a:ext>
+                      </a:extLst>
+                    </a:blip>
+                    <a:stretch>
+                      <a:fillRect/>
+                    </a:stretch>
+                  </pic:blipFill>
+                  <pic:spPr>
+                    <a:xfrm>
+                      <a:off x="0" y="0"/>
+                      <a:ext cx="6718842" cy="3442909"/>
+                    </a:xfrm>
+                    <a:prstGeom prst="rect">
+                      <a:avLst/>
+                    </a:prstGeom>
+                  </pic:spPr>
+                </pic:pic>
+              </a:graphicData>
+            </a:graphic>
+          </wp:inline>
+        </w:drawing>
+      </w:r>
+    </w:p>
+    <w:p>
+      <w:pPr>
+        <w:rPr>
+          <w:rFonts w:cstheme="minorHAnsi"/>
+          <w:b/>
+          <w:bCs/>
+        </w:rPr>
+      </w:pPr>
+    </w:p>
+    <w:p>
+      <w:pPr>
+        <w:spacing w:line="360" w:lineRule="auto"/>
+        <w:rPr>
+          <w:rFonts w:cstheme="minorHAnsi"/>
+          <w:sz w:val="24"/>
+          <w:szCs w:val="24"/>
+        </w:rPr>
+      </w:pPr>
+      <w:r>
+        <w:rPr>
+          <w:rFonts w:cstheme="minorHAnsi"/>
+          <w:sz w:val="24"/>
+          <w:szCs w:val="24"/>
+        </w:rPr>
+        <w:t>Conclusion from first 2 graphs:</w:t>
+      </w:r>
+    </w:p>
+    <w:p>
+      <w:pPr>
+        <w:spacing w:line="360" w:lineRule="auto"/>
+        <w:rPr>
+          <w:rFonts w:cstheme="minorHAnsi"/>
+          <w:sz w:val="24"/>
+          <w:szCs w:val="24"/>
+        </w:rPr>
+      </w:pPr>
+      <w:r>
+        <w:rPr>
+          <w:rFonts w:cstheme="minorHAnsi"/>
+          <w:color w:val="000000"/>
+          <w:sz w:val="24"/>
+          <w:szCs w:val="24"/>
+          <w:shd w:val="clear" w:color="auto" w:fill="FFFFFF"/>
+        </w:rPr>
+        <w:t xml:space="preserve">First one could be argued to be normal, </w:t>
+      </w:r>
+      <w:r>
+        <w:rPr>
+          <w:rFonts w:cstheme="minorHAnsi"/>
+          <w:color w:val="000000"/>
+          <w:sz w:val="24"/>
+          <w:szCs w:val="24"/>
+          <w:shd w:val="clear" w:color="auto" w:fill="FFFFFF"/>
+        </w:rPr>
+        <w:t>but the</w:t>
+      </w:r>
+      <w:r>
+        <w:rPr>
+          <w:rFonts w:cstheme="minorHAnsi"/>
+          <w:color w:val="000000"/>
+          <w:sz w:val="24"/>
+          <w:szCs w:val="24"/>
+          <w:shd w:val="clear" w:color="auto" w:fill="FFFFFF"/>
+        </w:rPr>
+        <w:t xml:space="preserve"> second graph is</w:t>
+      </w:r>
+      <w:r>
+        <w:rPr>
+          <w:rFonts w:cstheme="minorHAnsi"/>
+          <w:color w:val="000000"/>
+          <w:sz w:val="24"/>
+          <w:szCs w:val="24"/>
+          <w:shd w:val="clear" w:color="auto" w:fill="FFFFFF"/>
+        </w:rPr>
+        <w:t xml:space="preserve"> not.</w:t>
+      </w:r>
+    </w:p>
+    <w:p>
+      <w:pPr>
+        <w:rPr>
+          <w:rFonts w:cstheme="minorHAnsi"/>
+          <w:b/>
+          <w:bCs/>
+        </w:rPr>
+      </w:pPr>
+    </w:p>
+    <w:p>
+      <w:pPr>
+        <w:rPr>
+          <w:rFonts w:cstheme="minorHAnsi"/>
+          <w:b/>
+          <w:bCs/>
+        </w:rPr>
+      </w:pPr>
+      <w:r>
+        <w:rPr>
+          <w:rFonts w:cstheme="minorHAnsi"/>
+          <w:b/>
+          <w:bCs/>
+        </w:rPr>
+        <w:br w:type="page"/>
+      </w:r>
+    </w:p>
+    <w:p>
+      <w:pPr>
+        <w:rPr>
+          <w:rFonts w:cstheme="minorHAnsi"/>
+          <w:b/>
+          <w:bCs/>
+        </w:rPr>
+      </w:pPr>
+      <w:r>
+        <w:rPr>
+          <w:rFonts w:cstheme="minorHAnsi"/>
+          <w:b/>
+          <w:bCs/>
+        </w:rPr>
+        <w:lastRenderedPageBreak/>
+        <w:t>Code in R</w:t>
+      </w:r>
+    </w:p>
+    <w:p>
+      <w:pPr>
+        <w:rPr>
+          <w:rFonts w:cstheme="minorHAnsi"/>
+          <w:b/>
+          <w:bCs/>
+        </w:rPr>
+      </w:pPr>
+      <w:r>
+        <w:rPr>
+          <w:noProof/>
+        </w:rPr>
+        <w:drawing>
+          <wp:inline distT="0" distB="0" distL="0" distR="0" wp14:anchorId="4C92633E" wp14:editId="5630E7F4">
+            <wp:extent cx="6598700" cy="7712766"/>
+            <wp:effectExtent l="0" t="0" r="0" b="2540"/>
+            <wp:docPr id="8" name="Picture 8" descr="Text&#10;&#10;Description automatically generated"/>
+            <wp:cNvGraphicFramePr>
+              <a:graphicFrameLocks xmlns:a="http://schemas.openxmlformats.org/drawingml/2006/main" noChangeAspect="1"/>
+            </wp:cNvGraphicFramePr>
+            <a:graphic xmlns:a="http://schemas.openxmlformats.org/drawingml/2006/main">
+              <a:graphicData uri="http://schemas.openxmlformats.org/drawingml/2006/picture">
+                <pic:pic xmlns:pic="http://schemas.openxmlformats.org/drawingml/2006/picture">
+                  <pic:nvPicPr>
+                    <pic:cNvPr id="8" name="Picture 8" descr="Text&#10;&#10;Description automatically generated"/>
+                    <pic:cNvPicPr/>
+                  </pic:nvPicPr>
+                  <pic:blipFill>
+                    <a:blip r:embed="rId14"/>
+                    <a:stretch>
+                      <a:fillRect/>
+                    </a:stretch>
+                  </pic:blipFill>
+                  <pic:spPr>
+                    <a:xfrm>
+                      <a:off x="0" y="0"/>
+                      <a:ext cx="6611339" cy="7727539"/>
+                    </a:xfrm>
+                    <a:prstGeom prst="rect">
+                      <a:avLst/>
+                    </a:prstGeom>
+                  </pic:spPr>
+                </pic:pic>
+              </a:graphicData>
+            </a:graphic>
+          </wp:inline>
+        </w:drawing>
+      </w:r>
     </w:p>
     <w:p>
       <w:pPr>
@@ -5751,7 +6016,7 @@
     </w:p>
     <w:p/>
     <w:sectPr>
-      <w:footerReference w:type="default" r:id="rId13"/>
+      <w:footerReference w:type="default" r:id="rId15"/>
       <w:pgSz w:w="11906" w:h="16838"/>
       <w:pgMar w:top="720" w:right="720" w:bottom="720" w:left="720" w:header="708" w:footer="708" w:gutter="0"/>
       <w:cols w:space="708"/>

</xml_diff>

<commit_message>
further text added and final checks
</commit_message>
<xml_diff>
--- a/GSR_VNRS_Merge.docx
+++ b/GSR_VNRS_Merge.docx
@@ -1,7 +1,205 @@
 
 <file path=word/document.xml><?xml version="1.0" encoding="utf-8"?>
-<w:document xmlns:wpc="http://schemas.microsoft.com/office/word/2010/wordprocessingCanvas" xmlns:cx="http://schemas.microsoft.com/office/drawing/2014/chartex" xmlns:cx1="http://schemas.microsoft.com/office/drawing/2015/9/8/chartex" xmlns:cx2="http://schemas.microsoft.com/office/drawing/2015/10/21/chartex" xmlns:cx3="http://schemas.microsoft.com/office/drawing/2016/5/9/chartex" xmlns:cx4="http://schemas.microsoft.com/office/drawing/2016/5/10/chartex" xmlns:cx5="http://schemas.microsoft.com/office/drawing/2016/5/11/chartex" xmlns:cx6="http://schemas.microsoft.com/office/drawing/2016/5/12/chartex" xmlns:cx7="http://schemas.microsoft.com/office/drawing/2016/5/13/chartex" xmlns:cx8="http://schemas.microsoft.com/office/drawing/2016/5/14/chartex" xmlns:mc="http://schemas.openxmlformats.org/markup-compatibility/2006" xmlns:aink="http://schemas.microsoft.com/office/drawing/2016/ink" xmlns:am3d="http://schemas.microsoft.com/office/drawing/2017/model3d" xmlns:o="urn:schemas-microsoft-com:office:office" xmlns:r="http://schemas.openxmlformats.org/officeDocument/2006/relationships" xmlns:m="http://schemas.openxmlformats.org/officeDocument/2006/math" xmlns:v="urn:schemas-microsoft-com:vml" xmlns:wp14="http://schemas.microsoft.com/office/word/2010/wordprocessingDrawing" xmlns:wp="http://schemas.openxmlformats.org/drawingml/2006/wordprocessingDrawing" xmlns:w10="urn:schemas-microsoft-com:office:word" xmlns:w="http://schemas.openxmlformats.org/wordprocessingml/2006/main" xmlns:w14="http://schemas.microsoft.com/office/word/2010/wordml" xmlns:w15="http://schemas.microsoft.com/office/word/2012/wordml" xmlns:w16cex="http://schemas.microsoft.com/office/word/2018/wordml/cex" xmlns:w16cid="http://schemas.microsoft.com/office/word/2016/wordml/cid" xmlns:w16="http://schemas.microsoft.com/office/word/2018/wordml" xmlns:w16sdtdh="http://schemas.microsoft.com/office/word/2020/wordml/sdtdatahash" xmlns:w16se="http://schemas.microsoft.com/office/word/2015/wordml/symex" xmlns:wpg="http://schemas.microsoft.com/office/word/2010/wordprocessingGroup" xmlns:wpi="http://schemas.microsoft.com/office/word/2010/wordprocessingInk" xmlns:wne="http://schemas.microsoft.com/office/word/2006/wordml" xmlns:wps="http://schemas.microsoft.com/office/word/2010/wordprocessingShape" mc:Ignorable="w14 w15 w16se w16cid w16 w16cex w16sdtdh wp14">
+<w:document xmlns:wpc="http://schemas.microsoft.com/office/word/2010/wordprocessingCanvas" xmlns:cx="http://schemas.microsoft.com/office/drawing/2014/chartex" xmlns:cx1="http://schemas.microsoft.com/office/drawing/2015/9/8/chartex" xmlns:cx2="http://schemas.microsoft.com/office/drawing/2015/10/21/chartex" xmlns:cx3="http://schemas.microsoft.com/office/drawing/2016/5/9/chartex" xmlns:cx4="http://schemas.microsoft.com/office/drawing/2016/5/10/chartex" xmlns:cx5="http://schemas.microsoft.com/office/drawing/2016/5/11/chartex" xmlns:cx6="http://schemas.microsoft.com/office/drawing/2016/5/12/chartex" xmlns:cx7="http://schemas.microsoft.com/office/drawing/2016/5/13/chartex" xmlns:cx8="http://schemas.microsoft.com/office/drawing/2016/5/14/chartex" xmlns:mc="http://schemas.openxmlformats.org/markup-compatibility/2006" xmlns:aink="http://schemas.microsoft.com/office/drawing/2016/ink" xmlns:am3d="http://schemas.microsoft.com/office/drawing/2017/model3d" xmlns:o="urn:schemas-microsoft-com:office:office" xmlns:oel="http://schemas.microsoft.com/office/2019/extlst" xmlns:r="http://schemas.openxmlformats.org/officeDocument/2006/relationships" xmlns:m="http://schemas.openxmlformats.org/officeDocument/2006/math" xmlns:v="urn:schemas-microsoft-com:vml" xmlns:wp14="http://schemas.microsoft.com/office/word/2010/wordprocessingDrawing" xmlns:wp="http://schemas.openxmlformats.org/drawingml/2006/wordprocessingDrawing" xmlns:w10="urn:schemas-microsoft-com:office:word" xmlns:w="http://schemas.openxmlformats.org/wordprocessingml/2006/main" xmlns:w14="http://schemas.microsoft.com/office/word/2010/wordml" xmlns:w15="http://schemas.microsoft.com/office/word/2012/wordml" xmlns:w16cex="http://schemas.microsoft.com/office/word/2018/wordml/cex" xmlns:w16cid="http://schemas.microsoft.com/office/word/2016/wordml/cid" xmlns:w16="http://schemas.microsoft.com/office/word/2018/wordml" xmlns:w16sdtdh="http://schemas.microsoft.com/office/word/2020/wordml/sdtdatahash" xmlns:w16se="http://schemas.microsoft.com/office/word/2015/wordml/symex" xmlns:wpg="http://schemas.microsoft.com/office/word/2010/wordprocessingGroup" xmlns:wpi="http://schemas.microsoft.com/office/word/2010/wordprocessingInk" xmlns:wne="http://schemas.microsoft.com/office/word/2006/wordml" xmlns:wps="http://schemas.microsoft.com/office/word/2010/wordprocessingShape" mc:Ignorable="w14 w15 w16se w16cid w16 w16cex w16sdtdh wp14">
   <w:body>
+    <w:p>
+      <w:pPr>
+        <w:jc w:val="center"/>
+        <w:rPr>
+          <w:rFonts w:asciiTheme="majorHAnsi" w:hAnsiTheme="majorHAnsi" w:cstheme="majorHAnsi"/>
+          <w:b/>
+          <w:bCs/>
+          <w:sz w:val="72"/>
+          <w:szCs w:val="72"/>
+        </w:rPr>
+      </w:pPr>
+    </w:p>
+    <w:p>
+      <w:pPr>
+        <w:jc w:val="center"/>
+        <w:rPr>
+          <w:rFonts w:asciiTheme="majorHAnsi" w:hAnsiTheme="majorHAnsi" w:cstheme="majorHAnsi"/>
+          <w:b/>
+          <w:bCs/>
+          <w:sz w:val="72"/>
+          <w:szCs w:val="72"/>
+        </w:rPr>
+      </w:pPr>
+    </w:p>
+    <w:p>
+      <w:pPr>
+        <w:jc w:val="center"/>
+        <w:rPr>
+          <w:rFonts w:asciiTheme="majorHAnsi" w:hAnsiTheme="majorHAnsi" w:cstheme="majorHAnsi"/>
+          <w:b/>
+          <w:bCs/>
+          <w:sz w:val="72"/>
+          <w:szCs w:val="72"/>
+        </w:rPr>
+      </w:pPr>
+      <w:r>
+        <w:rPr>
+          <w:rFonts w:asciiTheme="majorHAnsi" w:hAnsiTheme="majorHAnsi" w:cstheme="majorHAnsi"/>
+          <w:b/>
+          <w:bCs/>
+          <w:sz w:val="72"/>
+          <w:szCs w:val="72"/>
+        </w:rPr>
+        <w:t>Data Analytics</w:t>
+      </w:r>
+    </w:p>
+    <w:p>
+      <w:pPr>
+        <w:jc w:val="center"/>
+        <w:rPr>
+          <w:rFonts w:asciiTheme="majorHAnsi" w:hAnsiTheme="majorHAnsi" w:cstheme="majorHAnsi"/>
+          <w:b/>
+          <w:bCs/>
+          <w:sz w:val="72"/>
+          <w:szCs w:val="72"/>
+        </w:rPr>
+      </w:pPr>
+      <w:r>
+        <w:rPr>
+          <w:rFonts w:asciiTheme="majorHAnsi" w:hAnsiTheme="majorHAnsi" w:cstheme="majorHAnsi"/>
+          <w:b/>
+          <w:bCs/>
+          <w:sz w:val="72"/>
+          <w:szCs w:val="72"/>
+        </w:rPr>
+        <w:t>Immersive Technologies</w:t>
+      </w:r>
+    </w:p>
+    <w:p>
+      <w:pPr>
+        <w:jc w:val="center"/>
+        <w:rPr>
+          <w:rFonts w:asciiTheme="majorHAnsi" w:hAnsiTheme="majorHAnsi" w:cstheme="majorHAnsi"/>
+          <w:b/>
+          <w:bCs/>
+          <w:sz w:val="72"/>
+          <w:szCs w:val="72"/>
+        </w:rPr>
+      </w:pPr>
+      <w:r>
+        <w:rPr>
+          <w:rFonts w:asciiTheme="majorHAnsi" w:hAnsiTheme="majorHAnsi" w:cstheme="majorHAnsi"/>
+          <w:b/>
+          <w:bCs/>
+          <w:sz w:val="72"/>
+          <w:szCs w:val="72"/>
+        </w:rPr>
+        <w:t>Pair Project</w:t>
+      </w:r>
+    </w:p>
+    <w:p>
+      <w:pPr>
+        <w:jc w:val="center"/>
+        <w:rPr>
+          <w:rFonts w:asciiTheme="majorHAnsi" w:hAnsiTheme="majorHAnsi" w:cstheme="majorHAnsi"/>
+          <w:b/>
+          <w:bCs/>
+          <w:color w:val="333333"/>
+          <w:sz w:val="72"/>
+          <w:szCs w:val="72"/>
+          <w:shd w:val="clear" w:color="auto" w:fill="FFFFFF"/>
+        </w:rPr>
+      </w:pPr>
+      <w:r>
+        <w:rPr>
+          <w:rFonts w:asciiTheme="majorHAnsi" w:hAnsiTheme="majorHAnsi" w:cstheme="majorHAnsi"/>
+          <w:b/>
+          <w:bCs/>
+          <w:sz w:val="72"/>
+          <w:szCs w:val="72"/>
+        </w:rPr>
+        <w:t xml:space="preserve">John Jordan </w:t>
+      </w:r>
+      <w:r>
+        <w:rPr>
+          <w:rFonts w:asciiTheme="majorHAnsi" w:hAnsiTheme="majorHAnsi" w:cstheme="majorHAnsi"/>
+          <w:b/>
+          <w:bCs/>
+          <w:color w:val="333333"/>
+          <w:sz w:val="72"/>
+          <w:szCs w:val="72"/>
+          <w:shd w:val="clear" w:color="auto" w:fill="FFFFFF"/>
+        </w:rPr>
+        <w:t>D</w:t>
+      </w:r>
+      <w:r>
+        <w:rPr>
+          <w:rFonts w:asciiTheme="majorHAnsi" w:hAnsiTheme="majorHAnsi" w:cstheme="majorHAnsi"/>
+          <w:b/>
+          <w:bCs/>
+          <w:color w:val="333333"/>
+          <w:sz w:val="72"/>
+          <w:szCs w:val="72"/>
+          <w:shd w:val="clear" w:color="auto" w:fill="FFFFFF"/>
+        </w:rPr>
+        <w:t>00252073</w:t>
+      </w:r>
+    </w:p>
+    <w:p>
+      <w:pPr>
+        <w:jc w:val="center"/>
+        <w:rPr>
+          <w:rFonts w:cstheme="minorHAnsi"/>
+          <w:b/>
+          <w:bCs/>
+          <w:sz w:val="40"/>
+          <w:szCs w:val="40"/>
+        </w:rPr>
+      </w:pPr>
+      <w:r>
+        <w:rPr>
+          <w:rFonts w:asciiTheme="majorHAnsi" w:hAnsiTheme="majorHAnsi" w:cstheme="majorHAnsi"/>
+          <w:b/>
+          <w:bCs/>
+          <w:color w:val="333333"/>
+          <w:sz w:val="72"/>
+          <w:szCs w:val="72"/>
+          <w:shd w:val="clear" w:color="auto" w:fill="FFFFFF"/>
+        </w:rPr>
+        <w:t xml:space="preserve">Farad </w:t>
+      </w:r>
+      <w:proofErr w:type="spellStart"/>
+      <w:r>
+        <w:rPr>
+          <w:rFonts w:asciiTheme="majorHAnsi" w:hAnsiTheme="majorHAnsi" w:cstheme="majorHAnsi"/>
+          <w:b/>
+          <w:bCs/>
+          <w:color w:val="333333"/>
+          <w:sz w:val="72"/>
+          <w:szCs w:val="72"/>
+          <w:shd w:val="clear" w:color="auto" w:fill="FFFFFF"/>
+        </w:rPr>
+        <w:t>Raissa</w:t>
+      </w:r>
+      <w:proofErr w:type="spellEnd"/>
+      <w:r>
+        <w:rPr>
+          <w:rFonts w:asciiTheme="majorHAnsi" w:hAnsiTheme="majorHAnsi" w:cstheme="majorHAnsi"/>
+          <w:b/>
+          <w:bCs/>
+          <w:color w:val="333333"/>
+          <w:sz w:val="72"/>
+          <w:szCs w:val="72"/>
+          <w:shd w:val="clear" w:color="auto" w:fill="FFFFFF"/>
+        </w:rPr>
+        <w:t xml:space="preserve"> D00252027</w:t>
+      </w:r>
+      <w:r>
+        <w:rPr>
+          <w:rFonts w:cstheme="minorHAnsi"/>
+          <w:b/>
+          <w:bCs/>
+          <w:sz w:val="40"/>
+          <w:szCs w:val="40"/>
+        </w:rPr>
+        <w:br w:type="page"/>
+      </w:r>
+    </w:p>
     <w:p>
       <w:pPr>
         <w:pStyle w:val="Heading1"/>
@@ -24,6 +222,7 @@
           <w:sz w:val="24"/>
           <w:szCs w:val="24"/>
         </w:rPr>
+        <w:lastRenderedPageBreak/>
         <w:t>Q1: Determine whether the data provided is appropriate for the test(s) available and that any analysis is achievable.</w:t>
       </w:r>
       <w:r>
@@ -72,7 +271,25 @@
           <w:szCs w:val="24"/>
           <w:lang w:val="en-US"/>
         </w:rPr>
-        <w:t xml:space="preserve"> We have a control group (no meditation) and meditation (treatment) group. This means that there is an experiment, and that we can move forward to set up a Null Hypothesis. </w:t>
+        <w:t xml:space="preserve"> We have a control group (no meditation) and meditation (treatment) group. This </w:t>
+      </w:r>
+      <w:r>
+        <w:rPr>
+          <w:rFonts w:cstheme="minorHAnsi"/>
+          <w:sz w:val="24"/>
+          <w:szCs w:val="24"/>
+          <w:lang w:val="en-US"/>
+        </w:rPr>
+        <w:t>Mean</w:t>
+      </w:r>
+      <w:r>
+        <w:rPr>
+          <w:rFonts w:cstheme="minorHAnsi"/>
+          <w:sz w:val="24"/>
+          <w:szCs w:val="24"/>
+          <w:lang w:val="en-US"/>
+        </w:rPr>
+        <w:t xml:space="preserve">s that there is an experiment, and that we can move forward to set up a Null Hypothesis. </w:t>
       </w:r>
     </w:p>
     <w:p>
@@ -423,13 +640,17 @@
         <w:spacing w:line="360" w:lineRule="auto"/>
         <w:rPr>
           <w:rFonts w:cstheme="minorHAnsi"/>
-          <w:sz w:val="24"/>
-          <w:szCs w:val="24"/>
-        </w:rPr>
-      </w:pPr>
-      <w:r>
-        <w:rPr>
-          <w:rFonts w:cstheme="minorHAnsi"/>
+          <w:b/>
+          <w:bCs/>
+          <w:sz w:val="24"/>
+          <w:szCs w:val="24"/>
+        </w:rPr>
+      </w:pPr>
+      <w:r>
+        <w:rPr>
+          <w:rFonts w:cstheme="minorHAnsi"/>
+          <w:b/>
+          <w:bCs/>
           <w:sz w:val="24"/>
           <w:szCs w:val="24"/>
         </w:rPr>
@@ -438,6 +659,8 @@
       <w:r>
         <w:rPr>
           <w:rFonts w:cstheme="minorHAnsi"/>
+          <w:b/>
+          <w:bCs/>
           <w:sz w:val="24"/>
           <w:szCs w:val="24"/>
         </w:rPr>
@@ -449,20 +672,12 @@
         <w:spacing w:line="360" w:lineRule="auto"/>
         <w:rPr>
           <w:rFonts w:cstheme="minorHAnsi"/>
-          <w:sz w:val="24"/>
-          <w:szCs w:val="24"/>
-        </w:rPr>
-      </w:pPr>
-      <w:r>
-        <w:rPr>
-          <w:rFonts w:cstheme="minorHAnsi"/>
           <w:color w:val="000000"/>
           <w:sz w:val="24"/>
           <w:szCs w:val="24"/>
           <w:shd w:val="clear" w:color="auto" w:fill="FFFFFF"/>
         </w:rPr>
-        <w:t xml:space="preserve">First one could be argued to be normal, </w:t>
-      </w:r>
+      </w:pPr>
       <w:r>
         <w:rPr>
           <w:rFonts w:cstheme="minorHAnsi"/>
@@ -471,6 +686,77 @@
           <w:szCs w:val="24"/>
           <w:shd w:val="clear" w:color="auto" w:fill="FFFFFF"/>
         </w:rPr>
+        <w:t>It could be argued that the 1</w:t>
+      </w:r>
+      <w:r>
+        <w:rPr>
+          <w:rFonts w:cstheme="minorHAnsi"/>
+          <w:color w:val="000000"/>
+          <w:sz w:val="24"/>
+          <w:szCs w:val="24"/>
+          <w:shd w:val="clear" w:color="auto" w:fill="FFFFFF"/>
+          <w:vertAlign w:val="superscript"/>
+        </w:rPr>
+        <w:t>st</w:t>
+      </w:r>
+      <w:r>
+        <w:rPr>
+          <w:rFonts w:cstheme="minorHAnsi"/>
+          <w:color w:val="000000"/>
+          <w:sz w:val="24"/>
+          <w:szCs w:val="24"/>
+          <w:shd w:val="clear" w:color="auto" w:fill="FFFFFF"/>
+        </w:rPr>
+        <w:t xml:space="preserve"> </w:t>
+      </w:r>
+      <w:r>
+        <w:rPr>
+          <w:rFonts w:cstheme="minorHAnsi"/>
+          <w:color w:val="000000"/>
+          <w:sz w:val="24"/>
+          <w:szCs w:val="24"/>
+          <w:shd w:val="clear" w:color="auto" w:fill="FFFFFF"/>
+        </w:rPr>
+        <w:t>graph is</w:t>
+      </w:r>
+      <w:r>
+        <w:rPr>
+          <w:rFonts w:cstheme="minorHAnsi"/>
+          <w:color w:val="000000"/>
+          <w:sz w:val="24"/>
+          <w:szCs w:val="24"/>
+          <w:shd w:val="clear" w:color="auto" w:fill="FFFFFF"/>
+        </w:rPr>
+        <w:t xml:space="preserve"> normal</w:t>
+      </w:r>
+      <w:r>
+        <w:rPr>
+          <w:rFonts w:cstheme="minorHAnsi"/>
+          <w:color w:val="000000"/>
+          <w:sz w:val="24"/>
+          <w:szCs w:val="24"/>
+          <w:shd w:val="clear" w:color="auto" w:fill="FFFFFF"/>
+        </w:rPr>
+        <w:t>ly distributed</w:t>
+      </w:r>
+      <w:r>
+        <w:rPr>
+          <w:rFonts w:cstheme="minorHAnsi"/>
+          <w:color w:val="000000"/>
+          <w:sz w:val="24"/>
+          <w:szCs w:val="24"/>
+          <w:shd w:val="clear" w:color="auto" w:fill="FFFFFF"/>
+        </w:rPr>
+        <w:t xml:space="preserve">, </w:t>
+      </w:r>
+      <w:r>
+        <w:rPr>
+          <w:rFonts w:cstheme="minorHAnsi"/>
+          <w:color w:val="000000"/>
+          <w:sz w:val="24"/>
+          <w:szCs w:val="24"/>
+          <w:shd w:val="clear" w:color="auto" w:fill="FFFFFF"/>
+        </w:rPr>
         <w:t>but the</w:t>
       </w:r>
       <w:r>
@@ -481,7 +767,38 @@
           <w:szCs w:val="24"/>
           <w:shd w:val="clear" w:color="auto" w:fill="FFFFFF"/>
         </w:rPr>
-        <w:t xml:space="preserve"> second graph is</w:t>
+        <w:t xml:space="preserve"> </w:t>
+      </w:r>
+      <w:r>
+        <w:rPr>
+          <w:rFonts w:cstheme="minorHAnsi"/>
+          <w:color w:val="000000"/>
+          <w:sz w:val="24"/>
+          <w:szCs w:val="24"/>
+          <w:shd w:val="clear" w:color="auto" w:fill="FFFFFF"/>
+        </w:rPr>
+        <w:t>2</w:t>
+      </w:r>
+      <w:r>
+        <w:rPr>
+          <w:rFonts w:cstheme="minorHAnsi"/>
+          <w:color w:val="000000"/>
+          <w:sz w:val="24"/>
+          <w:szCs w:val="24"/>
+          <w:shd w:val="clear" w:color="auto" w:fill="FFFFFF"/>
+          <w:vertAlign w:val="superscript"/>
+        </w:rPr>
+        <w:t>nd</w:t>
+      </w:r>
+      <w:r>
+        <w:rPr>
+          <w:rFonts w:cstheme="minorHAnsi"/>
+          <w:color w:val="000000"/>
+          <w:sz w:val="24"/>
+          <w:szCs w:val="24"/>
+          <w:shd w:val="clear" w:color="auto" w:fill="FFFFFF"/>
+        </w:rPr>
+        <w:t xml:space="preserve"> graph is</w:t>
       </w:r>
       <w:r>
         <w:rPr>
@@ -568,6 +885,15 @@
           <w:color w:val="auto"/>
         </w:rPr>
       </w:pPr>
+      <w:r>
+        <w:rPr>
+          <w:rFonts w:asciiTheme="minorHAnsi" w:hAnsiTheme="minorHAnsi" w:cstheme="minorHAnsi"/>
+          <w:b/>
+          <w:bCs/>
+          <w:color w:val="auto"/>
+        </w:rPr>
+        <w:t xml:space="preserve">Box Plots of male GSR control and meditation. </w:t>
+      </w:r>
     </w:p>
     <w:p>
       <w:pPr>
@@ -684,17 +1010,65 @@
           <w:sz w:val="24"/>
           <w:szCs w:val="24"/>
         </w:rPr>
-        <w:t xml:space="preserve"> R Studio to extract value from csv file:</w:t>
-      </w:r>
-    </w:p>
-    <w:p>
-      <w:pPr>
-        <w:rPr>
-          <w:rFonts w:cstheme="minorHAnsi"/>
-          <w:b/>
-          <w:bCs/>
-        </w:rPr>
-      </w:pPr>
+        <w:t xml:space="preserve"> R Studio to extract value from</w:t>
+      </w:r>
+      <w:r>
+        <w:rPr>
+          <w:rFonts w:cstheme="minorHAnsi"/>
+          <w:b/>
+          <w:bCs/>
+          <w:sz w:val="24"/>
+          <w:szCs w:val="24"/>
+        </w:rPr>
+        <w:t xml:space="preserve"> CSV</w:t>
+      </w:r>
+      <w:r>
+        <w:rPr>
+          <w:rFonts w:cstheme="minorHAnsi"/>
+          <w:b/>
+          <w:bCs/>
+          <w:sz w:val="24"/>
+          <w:szCs w:val="24"/>
+        </w:rPr>
+        <w:t xml:space="preserve"> file:</w:t>
+      </w:r>
+    </w:p>
+    <w:p>
+      <w:pPr>
+        <w:rPr>
+          <w:rFonts w:cstheme="minorHAnsi"/>
+        </w:rPr>
+      </w:pPr>
+      <w:r>
+        <w:rPr>
+          <w:rFonts w:cstheme="minorHAnsi"/>
+        </w:rPr>
+        <w:t>We have split the participants by gender</w:t>
+      </w:r>
+      <w:r>
+        <w:rPr>
+          <w:rFonts w:cstheme="minorHAnsi"/>
+        </w:rPr>
+        <w:t xml:space="preserve"> using a split </w:t>
+      </w:r>
+      <w:r>
+        <w:rPr>
+          <w:rFonts w:cstheme="minorHAnsi"/>
+        </w:rPr>
+        <w:t>method</w:t>
+      </w:r>
+      <w:r>
+        <w:rPr>
+          <w:rFonts w:cstheme="minorHAnsi"/>
+        </w:rPr>
+        <w:t>.</w:t>
+      </w:r>
+      <w:r>
+        <w:rPr>
+          <w:rFonts w:cstheme="minorHAnsi"/>
+        </w:rPr>
+        <w:t xml:space="preserve"> We also applied a filter to the boxplot command to extract male, control and meditation.</w:t>
+      </w:r>
     </w:p>
     <w:p>
       <w:pPr>
@@ -811,7 +1185,73 @@
           <w:sz w:val="24"/>
           <w:szCs w:val="24"/>
         </w:rPr>
-        <w:t xml:space="preserve"> There is no difference in the average of the two methods (Meditation &amp; Control), which indicate the Mean difference between the two methods is equal to zero or there is no difference in means.</w:t>
+        <w:t xml:space="preserve"> There is no difference in the </w:t>
+      </w:r>
+      <w:proofErr w:type="gramStart"/>
+      <w:r>
+        <w:rPr>
+          <w:rFonts w:cstheme="minorHAnsi"/>
+          <w:sz w:val="24"/>
+          <w:szCs w:val="24"/>
+        </w:rPr>
+        <w:t>average</w:t>
+      </w:r>
+      <w:r>
+        <w:rPr>
+          <w:rFonts w:cstheme="minorHAnsi"/>
+          <w:sz w:val="24"/>
+          <w:szCs w:val="24"/>
+        </w:rPr>
+        <w:t>(</w:t>
+      </w:r>
+      <w:proofErr w:type="gramEnd"/>
+      <w:r>
+        <w:rPr>
+          <w:rFonts w:cstheme="minorHAnsi"/>
+          <w:sz w:val="24"/>
+          <w:szCs w:val="24"/>
+        </w:rPr>
+        <w:t>Mean)</w:t>
+      </w:r>
+      <w:r>
+        <w:rPr>
+          <w:rFonts w:cstheme="minorHAnsi"/>
+          <w:sz w:val="24"/>
+          <w:szCs w:val="24"/>
+        </w:rPr>
+        <w:t xml:space="preserve"> of the two methods (Meditation &amp; Control), which indicate the </w:t>
+      </w:r>
+      <w:r>
+        <w:rPr>
+          <w:rFonts w:cstheme="minorHAnsi"/>
+          <w:sz w:val="24"/>
+          <w:szCs w:val="24"/>
+        </w:rPr>
+        <w:t>Mean</w:t>
+      </w:r>
+      <w:r>
+        <w:rPr>
+          <w:rFonts w:cstheme="minorHAnsi"/>
+          <w:sz w:val="24"/>
+          <w:szCs w:val="24"/>
+        </w:rPr>
+        <w:t xml:space="preserve"> difference between the two methods is equal to zero or there is no difference in </w:t>
+      </w:r>
+      <w:r>
+        <w:rPr>
+          <w:rFonts w:cstheme="minorHAnsi"/>
+          <w:sz w:val="24"/>
+          <w:szCs w:val="24"/>
+        </w:rPr>
+        <w:t>Mean</w:t>
+      </w:r>
+      <w:r>
+        <w:rPr>
+          <w:rFonts w:cstheme="minorHAnsi"/>
+          <w:sz w:val="24"/>
+          <w:szCs w:val="24"/>
+        </w:rPr>
+        <w:t>s.</w:t>
       </w:r>
     </w:p>
     <w:p>
@@ -839,7 +1279,39 @@
           <w:sz w:val="24"/>
           <w:szCs w:val="24"/>
         </w:rPr>
-        <w:t xml:space="preserve"> There is a difference in average for the two methods (Meditation &amp; Control), therefore the mean difference is not equal to zero or the two means are not equal.</w:t>
+        <w:t xml:space="preserve"> There is a difference in average for the two methods (Meditation &amp; Control), therefore the </w:t>
+      </w:r>
+      <w:r>
+        <w:rPr>
+          <w:rFonts w:cstheme="minorHAnsi"/>
+          <w:sz w:val="24"/>
+          <w:szCs w:val="24"/>
+        </w:rPr>
+        <w:t>Mean</w:t>
+      </w:r>
+      <w:r>
+        <w:rPr>
+          <w:rFonts w:cstheme="minorHAnsi"/>
+          <w:sz w:val="24"/>
+          <w:szCs w:val="24"/>
+        </w:rPr>
+        <w:t xml:space="preserve"> difference is not equal to zero or the two </w:t>
+      </w:r>
+      <w:r>
+        <w:rPr>
+          <w:rFonts w:cstheme="minorHAnsi"/>
+          <w:sz w:val="24"/>
+          <w:szCs w:val="24"/>
+        </w:rPr>
+        <w:t>Mean</w:t>
+      </w:r>
+      <w:r>
+        <w:rPr>
+          <w:rFonts w:cstheme="minorHAnsi"/>
+          <w:sz w:val="24"/>
+          <w:szCs w:val="24"/>
+        </w:rPr>
+        <w:t>s are not equal.</w:t>
       </w:r>
     </w:p>
     <w:p>
@@ -876,7 +1348,16 @@
           <w:sz w:val="24"/>
           <w:szCs w:val="24"/>
         </w:rPr>
-        <w:t>H0: μ</w:t>
+        <w:t xml:space="preserve">H0: </w:t>
+      </w:r>
+      <w:proofErr w:type="spellStart"/>
+      <w:r>
+        <w:rPr>
+          <w:rFonts w:cstheme="minorHAnsi"/>
+          <w:sz w:val="24"/>
+          <w:szCs w:val="24"/>
+        </w:rPr>
+        <w:t>μ</w:t>
       </w:r>
       <w:r>
         <w:rPr>
@@ -887,13 +1368,23 @@
         </w:rPr>
         <w:t>MeditationGSR</w:t>
       </w:r>
-      <w:r>
-        <w:rPr>
-          <w:rFonts w:cstheme="minorHAnsi"/>
-          <w:sz w:val="24"/>
-          <w:szCs w:val="24"/>
-        </w:rPr>
-        <w:t xml:space="preserve"> = μ</w:t>
+      <w:proofErr w:type="spellEnd"/>
+      <w:r>
+        <w:rPr>
+          <w:rFonts w:cstheme="minorHAnsi"/>
+          <w:sz w:val="24"/>
+          <w:szCs w:val="24"/>
+        </w:rPr>
+        <w:t xml:space="preserve"> = </w:t>
+      </w:r>
+      <w:proofErr w:type="spellStart"/>
+      <w:r>
+        <w:rPr>
+          <w:rFonts w:cstheme="minorHAnsi"/>
+          <w:sz w:val="24"/>
+          <w:szCs w:val="24"/>
+        </w:rPr>
+        <w:t>μ</w:t>
       </w:r>
       <w:r>
         <w:rPr>
@@ -902,7 +1393,17 @@
           <w:szCs w:val="24"/>
           <w:vertAlign w:val="subscript"/>
         </w:rPr>
-        <w:t xml:space="preserve">ControlGSR </w:t>
+        <w:t>ControlGSR</w:t>
+      </w:r>
+      <w:proofErr w:type="spellEnd"/>
+      <w:r>
+        <w:rPr>
+          <w:rFonts w:cstheme="minorHAnsi"/>
+          <w:sz w:val="24"/>
+          <w:szCs w:val="24"/>
+          <w:vertAlign w:val="subscript"/>
+        </w:rPr>
+        <w:t xml:space="preserve"> </w:t>
       </w:r>
     </w:p>
     <w:p>
@@ -921,7 +1422,16 @@
           <w:sz w:val="24"/>
           <w:szCs w:val="24"/>
         </w:rPr>
-        <w:t>HA: μ</w:t>
+        <w:t xml:space="preserve">HA: </w:t>
+      </w:r>
+      <w:proofErr w:type="spellStart"/>
+      <w:r>
+        <w:rPr>
+          <w:rFonts w:cstheme="minorHAnsi"/>
+          <w:sz w:val="24"/>
+          <w:szCs w:val="24"/>
+        </w:rPr>
+        <w:t>μ</w:t>
       </w:r>
       <w:r>
         <w:rPr>
@@ -932,6 +1442,7 @@
         </w:rPr>
         <w:t>MeditationGSR</w:t>
       </w:r>
+      <w:proofErr w:type="spellEnd"/>
       <w:r>
         <w:rPr>
           <w:rFonts w:cstheme="minorHAnsi"/>
@@ -949,6 +1460,7 @@
         </w:rPr>
         <w:t xml:space="preserve"> </w:t>
       </w:r>
+      <w:proofErr w:type="spellStart"/>
       <w:r>
         <w:rPr>
           <w:rFonts w:cstheme="minorHAnsi"/>
@@ -964,7 +1476,17 @@
           <w:szCs w:val="24"/>
           <w:vertAlign w:val="subscript"/>
         </w:rPr>
-        <w:t xml:space="preserve">ControlGSR     </w:t>
+        <w:t>ControlGSR</w:t>
+      </w:r>
+      <w:proofErr w:type="spellEnd"/>
+      <w:r>
+        <w:rPr>
+          <w:rFonts w:cstheme="minorHAnsi"/>
+          <w:sz w:val="24"/>
+          <w:szCs w:val="24"/>
+          <w:vertAlign w:val="subscript"/>
+        </w:rPr>
+        <w:t xml:space="preserve">     </w:t>
       </w:r>
     </w:p>
     <w:p>
@@ -1019,7 +1541,39 @@
           <w:sz w:val="24"/>
           <w:szCs w:val="24"/>
         </w:rPr>
-        <w:t>We separate our testing into Male and Female and focus on Male GSR difference in mean. We consider what if any differences there are between the Control and Meditation groups.</w:t>
+        <w:t xml:space="preserve">We separate our testing into Male and Female and focus on Male GSR difference in </w:t>
+      </w:r>
+      <w:r>
+        <w:rPr>
+          <w:rFonts w:cstheme="minorHAnsi"/>
+          <w:sz w:val="24"/>
+          <w:szCs w:val="24"/>
+        </w:rPr>
+        <w:t>Mean</w:t>
+      </w:r>
+      <w:r>
+        <w:rPr>
+          <w:rFonts w:cstheme="minorHAnsi"/>
+          <w:sz w:val="24"/>
+          <w:szCs w:val="24"/>
+        </w:rPr>
+        <w:t>. We consider what if any</w:t>
+      </w:r>
+      <w:r>
+        <w:rPr>
+          <w:rFonts w:cstheme="minorHAnsi"/>
+          <w:sz w:val="24"/>
+          <w:szCs w:val="24"/>
+        </w:rPr>
+        <w:t>,</w:t>
+      </w:r>
+      <w:r>
+        <w:rPr>
+          <w:rFonts w:cstheme="minorHAnsi"/>
+          <w:sz w:val="24"/>
+          <w:szCs w:val="24"/>
+        </w:rPr>
+        <w:t xml:space="preserve"> differences there are between the Control and Meditation groups.</w:t>
       </w:r>
       <w:r>
         <w:rPr>
@@ -1035,7 +1589,15 @@
           <w:sz w:val="24"/>
           <w:szCs w:val="24"/>
         </w:rPr>
-        <w:t>We gather details on mean</w:t>
+        <w:t xml:space="preserve">We gather details on </w:t>
+      </w:r>
+      <w:r>
+        <w:rPr>
+          <w:rFonts w:cstheme="minorHAnsi"/>
+          <w:sz w:val="24"/>
+          <w:szCs w:val="24"/>
+        </w:rPr>
+        <w:t>Mean</w:t>
       </w:r>
       <w:r>
         <w:rPr>
@@ -1228,7 +1790,27 @@
                 <w:sz w:val="24"/>
                 <w:szCs w:val="24"/>
               </w:rPr>
-              <w:t>x̄ (mean)</w:t>
+              <w:t>x̄ (</w:t>
+            </w:r>
+            <w:r>
+              <w:rPr>
+                <w:rFonts w:cstheme="minorHAnsi"/>
+                <w:b/>
+                <w:bCs/>
+                <w:sz w:val="24"/>
+                <w:szCs w:val="24"/>
+              </w:rPr>
+              <w:t>Mean</w:t>
+            </w:r>
+            <w:r>
+              <w:rPr>
+                <w:rFonts w:cstheme="minorHAnsi"/>
+                <w:b/>
+                <w:bCs/>
+                <w:sz w:val="24"/>
+                <w:szCs w:val="24"/>
+              </w:rPr>
+              <w:t>)</w:t>
             </w:r>
           </w:p>
         </w:tc>
@@ -1297,6 +1879,7 @@
                 <w:szCs w:val="24"/>
               </w:rPr>
             </w:pPr>
+            <w:proofErr w:type="gramStart"/>
             <w:r>
               <w:rPr>
                 <w:rFonts w:cstheme="minorHAnsi"/>
@@ -1305,7 +1888,18 @@
                 <w:sz w:val="24"/>
                 <w:szCs w:val="24"/>
               </w:rPr>
-              <w:t>s(standard Deviation)</w:t>
+              <w:t>s(</w:t>
+            </w:r>
+            <w:proofErr w:type="gramEnd"/>
+            <w:r>
+              <w:rPr>
+                <w:rFonts w:cstheme="minorHAnsi"/>
+                <w:b/>
+                <w:bCs/>
+                <w:sz w:val="24"/>
+                <w:szCs w:val="24"/>
+              </w:rPr>
+              <w:t>standard Deviation)</w:t>
             </w:r>
           </w:p>
         </w:tc>
@@ -1450,6 +2044,219 @@
       <w:pPr>
         <w:rPr>
           <w:rFonts w:cstheme="minorHAnsi"/>
+          <w:sz w:val="24"/>
+          <w:szCs w:val="24"/>
+        </w:rPr>
+      </w:pPr>
+      <w:r>
+        <w:rPr>
+          <w:rFonts w:cstheme="minorHAnsi"/>
+          <w:sz w:val="24"/>
+          <w:szCs w:val="24"/>
+        </w:rPr>
+        <w:t>We can now move forward to test our Hypothesis</w:t>
+      </w:r>
+      <w:r>
+        <w:rPr>
+          <w:rFonts w:cstheme="minorHAnsi"/>
+          <w:sz w:val="24"/>
+          <w:szCs w:val="24"/>
+        </w:rPr>
+        <w:t xml:space="preserve">. We assume H0 is true until proven elsewise. </w:t>
+      </w:r>
+    </w:p>
+    <w:p>
+      <w:pPr>
+        <w:rPr>
+          <w:rFonts w:cstheme="minorHAnsi"/>
+          <w:sz w:val="24"/>
+          <w:szCs w:val="24"/>
+        </w:rPr>
+      </w:pPr>
+      <w:r>
+        <w:rPr>
+          <w:rFonts w:cstheme="minorHAnsi"/>
+          <w:sz w:val="24"/>
+          <w:szCs w:val="24"/>
+        </w:rPr>
+        <w:t xml:space="preserve">From the table above we can now calculate </w:t>
+      </w:r>
+      <w:r>
+        <w:rPr>
+          <w:rFonts w:cstheme="minorHAnsi"/>
+          <w:b/>
+          <w:bCs/>
+          <w:sz w:val="24"/>
+          <w:szCs w:val="24"/>
+          <w:lang w:val="fr-FR"/>
+        </w:rPr>
+        <w:t xml:space="preserve">Point </w:t>
+      </w:r>
+      <w:proofErr w:type="spellStart"/>
+      <w:r>
+        <w:rPr>
+          <w:rFonts w:cstheme="minorHAnsi"/>
+          <w:b/>
+          <w:bCs/>
+          <w:sz w:val="24"/>
+          <w:szCs w:val="24"/>
+          <w:lang w:val="fr-FR"/>
+        </w:rPr>
+        <w:t>Estimate</w:t>
+      </w:r>
+      <w:proofErr w:type="spellEnd"/>
+      <w:r>
+        <w:rPr>
+          <w:rFonts w:cstheme="minorHAnsi"/>
+          <w:b/>
+          <w:bCs/>
+          <w:sz w:val="24"/>
+          <w:szCs w:val="24"/>
+          <w:lang w:val="fr-FR"/>
+        </w:rPr>
+        <w:t xml:space="preserve"> </w:t>
+      </w:r>
+      <w:r>
+        <w:rPr>
+          <w:rFonts w:cstheme="minorHAnsi"/>
+          <w:b/>
+          <w:bCs/>
+          <w:sz w:val="24"/>
+          <w:szCs w:val="24"/>
+          <w:lang w:val="fr-FR"/>
+        </w:rPr>
+        <w:t>(PE)</w:t>
+      </w:r>
+      <w:r>
+        <w:rPr>
+          <w:rFonts w:cstheme="minorHAnsi"/>
+          <w:b/>
+          <w:bCs/>
+          <w:sz w:val="24"/>
+          <w:szCs w:val="24"/>
+          <w:lang w:val="fr-FR"/>
+        </w:rPr>
+        <w:t xml:space="preserve"> </w:t>
+      </w:r>
+      <w:r>
+        <w:rPr>
+          <w:rFonts w:cstheme="minorHAnsi"/>
+          <w:sz w:val="24"/>
+          <w:szCs w:val="24"/>
+        </w:rPr>
+        <w:t xml:space="preserve">and </w:t>
+      </w:r>
+      <w:r>
+        <w:rPr>
+          <w:rFonts w:cstheme="minorHAnsi"/>
+          <w:b/>
+          <w:bCs/>
+          <w:sz w:val="24"/>
+          <w:szCs w:val="24"/>
+        </w:rPr>
+        <w:t>Standard Error</w:t>
+      </w:r>
+      <w:r>
+        <w:rPr>
+          <w:rFonts w:cstheme="minorHAnsi"/>
+          <w:b/>
+          <w:bCs/>
+          <w:sz w:val="24"/>
+          <w:szCs w:val="24"/>
+        </w:rPr>
+        <w:t xml:space="preserve"> </w:t>
+      </w:r>
+      <w:r>
+        <w:rPr>
+          <w:rFonts w:cstheme="minorHAnsi"/>
+          <w:b/>
+          <w:bCs/>
+          <w:sz w:val="24"/>
+          <w:szCs w:val="24"/>
+        </w:rPr>
+        <w:t>(SE)</w:t>
+      </w:r>
+      <w:r>
+        <w:rPr>
+          <w:rFonts w:cstheme="minorHAnsi"/>
+          <w:b/>
+          <w:bCs/>
+          <w:sz w:val="24"/>
+          <w:szCs w:val="24"/>
+        </w:rPr>
+        <w:t xml:space="preserve">, </w:t>
+      </w:r>
+      <w:r>
+        <w:rPr>
+          <w:rFonts w:cstheme="minorHAnsi"/>
+          <w:sz w:val="24"/>
+          <w:szCs w:val="24"/>
+        </w:rPr>
+        <w:t xml:space="preserve">and </w:t>
+      </w:r>
+    </w:p>
+    <w:p>
+      <w:pPr>
+        <w:rPr>
+          <w:rFonts w:cstheme="minorHAnsi"/>
+          <w:sz w:val="24"/>
+          <w:szCs w:val="24"/>
+        </w:rPr>
+      </w:pPr>
+      <w:r>
+        <w:rPr>
+          <w:rFonts w:cstheme="minorHAnsi"/>
+          <w:b/>
+          <w:bCs/>
+          <w:sz w:val="24"/>
+          <w:szCs w:val="24"/>
+        </w:rPr>
+        <w:t>Test Statistic</w:t>
+      </w:r>
+      <w:r>
+        <w:rPr>
+          <w:rFonts w:cstheme="minorHAnsi"/>
+          <w:b/>
+          <w:bCs/>
+          <w:sz w:val="24"/>
+          <w:szCs w:val="24"/>
+        </w:rPr>
+        <w:t xml:space="preserve"> </w:t>
+      </w:r>
+      <w:r>
+        <w:rPr>
+          <w:rFonts w:cstheme="minorHAnsi"/>
+          <w:b/>
+          <w:bCs/>
+          <w:sz w:val="24"/>
+          <w:szCs w:val="24"/>
+        </w:rPr>
+        <w:t>(T)</w:t>
+      </w:r>
+      <w:r>
+        <w:rPr>
+          <w:rFonts w:cstheme="minorHAnsi"/>
+          <w:b/>
+          <w:bCs/>
+          <w:sz w:val="24"/>
+          <w:szCs w:val="24"/>
+        </w:rPr>
+        <w:t>.</w:t>
+      </w:r>
+      <w:r>
+        <w:rPr>
+          <w:rFonts w:cstheme="minorHAnsi"/>
+          <w:sz w:val="24"/>
+          <w:szCs w:val="24"/>
+        </w:rPr>
+        <w:br w:type="page"/>
+      </w:r>
+    </w:p>
+    <w:p>
+      <w:pPr>
+        <w:spacing w:line="360" w:lineRule="auto"/>
+        <w:rPr>
+          <w:rFonts w:cstheme="minorHAnsi"/>
           <w:i/>
           <w:iCs/>
           <w:sz w:val="24"/>
@@ -1464,12 +2271,10 @@
           <w:sz w:val="24"/>
           <w:szCs w:val="24"/>
         </w:rPr>
-        <w:br w:type="page"/>
-      </w:r>
-    </w:p>
-    <w:p>
-      <w:pPr>
-        <w:spacing w:line="360" w:lineRule="auto"/>
+        <w:lastRenderedPageBreak/>
+        <w:t>Differ</w:t>
+      </w:r>
+      <w:r>
         <w:rPr>
           <w:rFonts w:cstheme="minorHAnsi"/>
           <w:i/>
@@ -1477,7 +2282,8 @@
           <w:sz w:val="24"/>
           <w:szCs w:val="24"/>
         </w:rPr>
-      </w:pPr>
+        <w:t>e</w:t>
+      </w:r>
       <w:r>
         <w:rPr>
           <w:rFonts w:cstheme="minorHAnsi"/>
@@ -1486,8 +2292,7 @@
           <w:sz w:val="24"/>
           <w:szCs w:val="24"/>
         </w:rPr>
-        <w:lastRenderedPageBreak/>
-        <w:t>Differ</w:t>
+        <w:t xml:space="preserve">nce between the </w:t>
       </w:r>
       <w:r>
         <w:rPr>
@@ -1497,7 +2302,7 @@
           <w:sz w:val="24"/>
           <w:szCs w:val="24"/>
         </w:rPr>
-        <w:t>e</w:t>
+        <w:t xml:space="preserve">2 </w:t>
       </w:r>
       <w:r>
         <w:rPr>
@@ -1507,7 +2312,7 @@
           <w:sz w:val="24"/>
           <w:szCs w:val="24"/>
         </w:rPr>
-        <w:t xml:space="preserve">nce between the </w:t>
+        <w:t>Mean</w:t>
       </w:r>
       <w:r>
         <w:rPr>
@@ -1517,7 +2322,7 @@
           <w:sz w:val="24"/>
           <w:szCs w:val="24"/>
         </w:rPr>
-        <w:t>2 means of Meditation and Control for GSR</w:t>
+        <w:t>s of Meditation and Control for GSR</w:t>
       </w:r>
     </w:p>
     <w:p>
@@ -1539,8 +2344,21 @@
           <w:szCs w:val="24"/>
           <w:lang w:val="fr-FR"/>
         </w:rPr>
-        <w:t>Point Estimate</w:t>
-      </w:r>
+        <w:t xml:space="preserve">Point </w:t>
+      </w:r>
+      <w:proofErr w:type="spellStart"/>
+      <w:r>
+        <w:rPr>
+          <w:rFonts w:cstheme="minorHAnsi"/>
+          <w:b/>
+          <w:bCs/>
+          <w:sz w:val="24"/>
+          <w:szCs w:val="24"/>
+          <w:lang w:val="fr-FR"/>
+        </w:rPr>
+        <w:t>Estimate</w:t>
+      </w:r>
+      <w:proofErr w:type="spellEnd"/>
       <w:r>
         <w:rPr>
           <w:rFonts w:cstheme="minorHAnsi"/>
@@ -2200,6 +3018,38 @@
         </w:rPr>
         <w:t xml:space="preserve">. </w:t>
       </w:r>
+      <w:r>
+        <w:rPr>
+          <w:rFonts w:cstheme="minorHAnsi"/>
+          <w:i/>
+          <w:iCs/>
+          <w:sz w:val="24"/>
+          <w:szCs w:val="24"/>
+        </w:rPr>
+        <w:t xml:space="preserve">When we don’t know the SD of the population, we use a </w:t>
+      </w:r>
+    </w:p>
+    <w:p>
+      <w:pPr>
+        <w:spacing w:line="360" w:lineRule="auto"/>
+        <w:rPr>
+          <w:rFonts w:cstheme="minorHAnsi"/>
+          <w:i/>
+          <w:iCs/>
+          <w:sz w:val="24"/>
+          <w:szCs w:val="24"/>
+        </w:rPr>
+      </w:pPr>
+      <w:r>
+        <w:rPr>
+          <w:rFonts w:cstheme="minorHAnsi"/>
+          <w:i/>
+          <w:iCs/>
+          <w:sz w:val="24"/>
+          <w:szCs w:val="24"/>
+        </w:rPr>
+        <w:t>T distribution;</w:t>
+      </w:r>
     </w:p>
     <w:p>
       <w:pPr>
@@ -2412,142 +3262,23 @@
         <w:spacing w:line="360" w:lineRule="auto"/>
         <w:rPr>
           <w:rFonts w:eastAsiaTheme="minorEastAsia" w:cstheme="minorHAnsi"/>
-          <w:sz w:val="24"/>
-          <w:szCs w:val="24"/>
-        </w:rPr>
-      </w:pPr>
-      <w:r>
-        <w:rPr>
-          <w:rFonts w:eastAsiaTheme="minorEastAsia" w:cstheme="minorHAnsi"/>
-          <w:sz w:val="24"/>
-          <w:szCs w:val="24"/>
-        </w:rPr>
-        <w:t xml:space="preserve">We then get our </w:t>
-      </w:r>
-      <w:r>
-        <w:rPr>
-          <w:rFonts w:eastAsiaTheme="minorEastAsia" w:cstheme="minorHAnsi"/>
-          <w:sz w:val="24"/>
-          <w:szCs w:val="24"/>
-        </w:rPr>
-        <w:t xml:space="preserve">degrees of freedom </w:t>
-      </w:r>
-      <w:r>
-        <w:rPr>
-          <w:rFonts w:eastAsiaTheme="minorEastAsia" w:cstheme="minorHAnsi"/>
           <w:i/>
           <w:iCs/>
           <w:sz w:val="24"/>
           <w:szCs w:val="24"/>
         </w:rPr>
-        <w:t>(df)</w:t>
-      </w:r>
-    </w:p>
-    <w:p>
-      <w:pPr>
-        <w:spacing w:line="360" w:lineRule="auto"/>
-        <w:rPr>
-          <w:rFonts w:eastAsiaTheme="minorEastAsia" w:cstheme="minorHAnsi"/>
-          <w:sz w:val="24"/>
-          <w:szCs w:val="24"/>
-        </w:rPr>
-      </w:pPr>
-      <w:r>
-        <w:rPr>
-          <w:rFonts w:eastAsiaTheme="minorEastAsia" w:cstheme="minorHAnsi"/>
-          <w:b/>
-          <w:bCs/>
-          <w:sz w:val="24"/>
-          <w:szCs w:val="24"/>
-        </w:rPr>
-        <w:t>Degree of Freedom</w:t>
-      </w:r>
-      <w:r>
-        <w:rPr>
-          <w:rFonts w:eastAsiaTheme="minorEastAsia" w:cstheme="minorHAnsi"/>
-          <w:b/>
-          <w:bCs/>
-          <w:sz w:val="24"/>
-          <w:szCs w:val="24"/>
-        </w:rPr>
-        <w:t xml:space="preserve"> </w:t>
-      </w:r>
-      <w:r>
-        <w:rPr>
-          <w:rFonts w:eastAsiaTheme="minorEastAsia" w:cstheme="minorHAnsi"/>
-          <w:b/>
-          <w:bCs/>
-          <w:sz w:val="24"/>
-          <w:szCs w:val="24"/>
-        </w:rPr>
-        <w:t>(</w:t>
-      </w:r>
-      <w:r>
-        <w:rPr>
-          <w:rFonts w:eastAsiaTheme="minorEastAsia" w:cstheme="minorHAnsi"/>
-          <w:b/>
-          <w:bCs/>
+      </w:pPr>
+      <w:r>
+        <w:rPr>
+          <w:rFonts w:eastAsiaTheme="minorEastAsia" w:cstheme="minorHAnsi"/>
           <w:i/>
           <w:iCs/>
           <w:sz w:val="24"/>
           <w:szCs w:val="24"/>
         </w:rPr>
-        <w:t>df</w:t>
-      </w:r>
-      <w:r>
-        <w:rPr>
-          <w:rFonts w:eastAsiaTheme="minorEastAsia" w:cstheme="minorHAnsi"/>
-          <w:b/>
-          <w:bCs/>
-          <w:sz w:val="24"/>
-          <w:szCs w:val="24"/>
-        </w:rPr>
-        <w:t>)</w:t>
-      </w:r>
-      <w:r>
-        <w:rPr>
-          <w:rFonts w:eastAsiaTheme="minorEastAsia" w:cstheme="minorHAnsi"/>
-          <w:b/>
-          <w:bCs/>
-          <w:sz w:val="24"/>
-          <w:szCs w:val="24"/>
-        </w:rPr>
-        <w:t xml:space="preserve"> </w:t>
-      </w:r>
-      <w:r>
-        <w:rPr>
-          <w:rFonts w:eastAsiaTheme="minorEastAsia" w:cstheme="minorHAnsi"/>
-          <w:b/>
-          <w:bCs/>
-          <w:sz w:val="24"/>
-          <w:szCs w:val="24"/>
-        </w:rPr>
-        <w:t>=</w:t>
-      </w:r>
-      <w:r>
-        <w:rPr>
-          <w:rFonts w:eastAsiaTheme="minorEastAsia" w:cstheme="minorHAnsi"/>
-          <w:sz w:val="24"/>
-          <w:szCs w:val="24"/>
-        </w:rPr>
-        <w:t xml:space="preserve"> </w:t>
-      </w:r>
-      <w:r>
-        <w:rPr>
-          <w:rFonts w:eastAsiaTheme="minorEastAsia" w:cstheme="minorHAnsi"/>
-          <w:sz w:val="24"/>
-          <w:szCs w:val="24"/>
-        </w:rPr>
-        <w:tab/>
-      </w:r>
-      <w:r>
-        <w:rPr>
-          <w:rFonts w:eastAsiaTheme="minorEastAsia" w:cstheme="minorHAnsi"/>
-          <w:sz w:val="24"/>
-          <w:szCs w:val="24"/>
-        </w:rPr>
-        <w:t>min (</w:t>
-      </w:r>
+        <w:t>We then get our degrees of freedom (</w:t>
+      </w:r>
+      <w:proofErr w:type="spellStart"/>
       <w:r>
         <w:rPr>
           <w:rFonts w:eastAsiaTheme="minorEastAsia" w:cstheme="minorHAnsi"/>
@@ -2556,8 +3287,9 @@
           <w:sz w:val="24"/>
           <w:szCs w:val="24"/>
         </w:rPr>
-        <w:t>n</w:t>
-      </w:r>
+        <w:t>df</w:t>
+      </w:r>
+      <w:proofErr w:type="spellEnd"/>
       <w:r>
         <w:rPr>
           <w:rFonts w:eastAsiaTheme="minorEastAsia" w:cstheme="minorHAnsi"/>
@@ -2565,19 +3297,116 @@
           <w:iCs/>
           <w:sz w:val="24"/>
           <w:szCs w:val="24"/>
-          <w:vertAlign w:val="subscript"/>
-        </w:rPr>
-        <w:t>1</w:t>
-      </w:r>
-      <w:r>
-        <w:rPr>
-          <w:rFonts w:eastAsiaTheme="minorEastAsia" w:cstheme="minorHAnsi"/>
+        </w:rPr>
+        <w:t>)</w:t>
+      </w:r>
+    </w:p>
+    <w:p>
+      <w:pPr>
+        <w:spacing w:line="360" w:lineRule="auto"/>
+        <w:rPr>
+          <w:rFonts w:eastAsiaTheme="minorEastAsia" w:cstheme="minorHAnsi"/>
+          <w:sz w:val="24"/>
+          <w:szCs w:val="24"/>
+        </w:rPr>
+      </w:pPr>
+      <w:r>
+        <w:rPr>
+          <w:rFonts w:eastAsiaTheme="minorEastAsia" w:cstheme="minorHAnsi"/>
+          <w:b/>
+          <w:bCs/>
+          <w:sz w:val="24"/>
+          <w:szCs w:val="24"/>
+        </w:rPr>
+        <w:t>Degree of Freedom</w:t>
+      </w:r>
+      <w:r>
+        <w:rPr>
+          <w:rFonts w:eastAsiaTheme="minorEastAsia" w:cstheme="minorHAnsi"/>
+          <w:b/>
+          <w:bCs/>
+          <w:sz w:val="24"/>
+          <w:szCs w:val="24"/>
+        </w:rPr>
+        <w:t xml:space="preserve"> </w:t>
+      </w:r>
+      <w:r>
+        <w:rPr>
+          <w:rFonts w:eastAsiaTheme="minorEastAsia" w:cstheme="minorHAnsi"/>
+          <w:b/>
+          <w:bCs/>
+          <w:sz w:val="24"/>
+          <w:szCs w:val="24"/>
+        </w:rPr>
+        <w:t>(</w:t>
+      </w:r>
+      <w:proofErr w:type="spellStart"/>
+      <w:r>
+        <w:rPr>
+          <w:rFonts w:eastAsiaTheme="minorEastAsia" w:cstheme="minorHAnsi"/>
+          <w:b/>
+          <w:bCs/>
           <w:i/>
           <w:iCs/>
           <w:sz w:val="24"/>
           <w:szCs w:val="24"/>
         </w:rPr>
-        <w:t xml:space="preserve"> -1, n</w:t>
+        <w:t>df</w:t>
+      </w:r>
+      <w:proofErr w:type="spellEnd"/>
+      <w:r>
+        <w:rPr>
+          <w:rFonts w:eastAsiaTheme="minorEastAsia" w:cstheme="minorHAnsi"/>
+          <w:b/>
+          <w:bCs/>
+          <w:sz w:val="24"/>
+          <w:szCs w:val="24"/>
+        </w:rPr>
+        <w:t>)</w:t>
+      </w:r>
+      <w:r>
+        <w:rPr>
+          <w:rFonts w:eastAsiaTheme="minorEastAsia" w:cstheme="minorHAnsi"/>
+          <w:b/>
+          <w:bCs/>
+          <w:sz w:val="24"/>
+          <w:szCs w:val="24"/>
+        </w:rPr>
+        <w:t xml:space="preserve"> </w:t>
+      </w:r>
+      <w:r>
+        <w:rPr>
+          <w:rFonts w:eastAsiaTheme="minorEastAsia" w:cstheme="minorHAnsi"/>
+          <w:b/>
+          <w:bCs/>
+          <w:sz w:val="24"/>
+          <w:szCs w:val="24"/>
+        </w:rPr>
+        <w:t>=</w:t>
+      </w:r>
+      <w:r>
+        <w:rPr>
+          <w:rFonts w:eastAsiaTheme="minorEastAsia" w:cstheme="minorHAnsi"/>
+          <w:sz w:val="24"/>
+          <w:szCs w:val="24"/>
+        </w:rPr>
+        <w:t xml:space="preserve"> </w:t>
+      </w:r>
+      <w:r>
+        <w:rPr>
+          <w:rFonts w:eastAsiaTheme="minorEastAsia" w:cstheme="minorHAnsi"/>
+          <w:sz w:val="24"/>
+          <w:szCs w:val="24"/>
+        </w:rPr>
+        <w:tab/>
+      </w:r>
+      <w:r>
+        <w:rPr>
+          <w:rFonts w:eastAsiaTheme="minorEastAsia" w:cstheme="minorHAnsi"/>
+          <w:sz w:val="24"/>
+          <w:szCs w:val="24"/>
+        </w:rPr>
+        <w:t>min (</w:t>
       </w:r>
       <w:r>
         <w:rPr>
@@ -2586,9 +3415,8 @@
           <w:iCs/>
           <w:sz w:val="24"/>
           <w:szCs w:val="24"/>
-          <w:vertAlign w:val="subscript"/>
-        </w:rPr>
-        <w:t>2</w:t>
+        </w:rPr>
+        <w:t>n</w:t>
       </w:r>
       <w:r>
         <w:rPr>
@@ -2597,16 +3425,9 @@
           <w:iCs/>
           <w:sz w:val="24"/>
           <w:szCs w:val="24"/>
-        </w:rPr>
-        <w:t>-1</w:t>
-      </w:r>
-      <w:r>
-        <w:rPr>
-          <w:rFonts w:eastAsiaTheme="minorEastAsia" w:cstheme="minorHAnsi"/>
-          <w:sz w:val="24"/>
-          <w:szCs w:val="24"/>
-        </w:rPr>
-        <w:t>) = min (</w:t>
+          <w:vertAlign w:val="subscript"/>
+        </w:rPr>
+        <w:t>1</w:t>
       </w:r>
       <w:r>
         <w:rPr>
@@ -2616,15 +3437,7 @@
           <w:sz w:val="24"/>
           <w:szCs w:val="24"/>
         </w:rPr>
-        <w:t>23 -1, 23-1</w:t>
-      </w:r>
-      <w:r>
-        <w:rPr>
-          <w:rFonts w:eastAsiaTheme="minorEastAsia" w:cstheme="minorHAnsi"/>
-          <w:sz w:val="24"/>
-          <w:szCs w:val="24"/>
-        </w:rPr>
-        <w:t>) = min (</w:t>
+        <w:t xml:space="preserve"> -1, n</w:t>
       </w:r>
       <w:r>
         <w:rPr>
@@ -2633,6 +3446,53 @@
           <w:iCs/>
           <w:sz w:val="24"/>
           <w:szCs w:val="24"/>
+          <w:vertAlign w:val="subscript"/>
+        </w:rPr>
+        <w:t>2</w:t>
+      </w:r>
+      <w:r>
+        <w:rPr>
+          <w:rFonts w:eastAsiaTheme="minorEastAsia" w:cstheme="minorHAnsi"/>
+          <w:i/>
+          <w:iCs/>
+          <w:sz w:val="24"/>
+          <w:szCs w:val="24"/>
+        </w:rPr>
+        <w:t>-1</w:t>
+      </w:r>
+      <w:r>
+        <w:rPr>
+          <w:rFonts w:eastAsiaTheme="minorEastAsia" w:cstheme="minorHAnsi"/>
+          <w:sz w:val="24"/>
+          <w:szCs w:val="24"/>
+        </w:rPr>
+        <w:t>) = min (</w:t>
+      </w:r>
+      <w:r>
+        <w:rPr>
+          <w:rFonts w:eastAsiaTheme="minorEastAsia" w:cstheme="minorHAnsi"/>
+          <w:i/>
+          <w:iCs/>
+          <w:sz w:val="24"/>
+          <w:szCs w:val="24"/>
+        </w:rPr>
+        <w:t>23 -1, 23-1</w:t>
+      </w:r>
+      <w:r>
+        <w:rPr>
+          <w:rFonts w:eastAsiaTheme="minorEastAsia" w:cstheme="minorHAnsi"/>
+          <w:sz w:val="24"/>
+          <w:szCs w:val="24"/>
+        </w:rPr>
+        <w:t>) = min (</w:t>
+      </w:r>
+      <w:r>
+        <w:rPr>
+          <w:rFonts w:eastAsiaTheme="minorEastAsia" w:cstheme="minorHAnsi"/>
+          <w:i/>
+          <w:iCs/>
+          <w:sz w:val="24"/>
+          <w:szCs w:val="24"/>
         </w:rPr>
         <w:t>22, 22</w:t>
       </w:r>
@@ -2650,17 +3510,85 @@
         <w:spacing w:line="360" w:lineRule="auto"/>
         <w:rPr>
           <w:rFonts w:eastAsiaTheme="minorEastAsia" w:cstheme="minorHAnsi"/>
-          <w:sz w:val="24"/>
-          <w:szCs w:val="24"/>
-        </w:rPr>
-      </w:pPr>
-      <w:r>
-        <w:rPr>
-          <w:rFonts w:eastAsiaTheme="minorEastAsia" w:cstheme="minorHAnsi"/>
-          <w:sz w:val="24"/>
-          <w:szCs w:val="24"/>
-        </w:rPr>
-        <w:t>Using T and our (df) we calculate our P value</w:t>
+          <w:i/>
+          <w:iCs/>
+          <w:sz w:val="24"/>
+          <w:szCs w:val="24"/>
+        </w:rPr>
+      </w:pPr>
+      <w:r>
+        <w:rPr>
+          <w:rFonts w:eastAsiaTheme="minorEastAsia" w:cstheme="minorHAnsi"/>
+          <w:i/>
+          <w:iCs/>
+          <w:sz w:val="24"/>
+          <w:szCs w:val="24"/>
+        </w:rPr>
+        <w:t>Using T and our (</w:t>
+      </w:r>
+      <w:proofErr w:type="spellStart"/>
+      <w:r>
+        <w:rPr>
+          <w:rFonts w:eastAsiaTheme="minorEastAsia" w:cstheme="minorHAnsi"/>
+          <w:i/>
+          <w:iCs/>
+          <w:sz w:val="24"/>
+          <w:szCs w:val="24"/>
+        </w:rPr>
+        <w:t>df</w:t>
+      </w:r>
+      <w:proofErr w:type="spellEnd"/>
+      <w:r>
+        <w:rPr>
+          <w:rFonts w:eastAsiaTheme="minorEastAsia" w:cstheme="minorHAnsi"/>
+          <w:i/>
+          <w:iCs/>
+          <w:sz w:val="24"/>
+          <w:szCs w:val="24"/>
+        </w:rPr>
+        <w:t>) we calculate our P value</w:t>
+      </w:r>
+      <w:r>
+        <w:rPr>
+          <w:rFonts w:eastAsiaTheme="minorEastAsia" w:cstheme="minorHAnsi"/>
+          <w:i/>
+          <w:iCs/>
+          <w:sz w:val="24"/>
+          <w:szCs w:val="24"/>
+        </w:rPr>
+        <w:t xml:space="preserve">; (the p value is a number describing how likely your data occurred by random chance, </w:t>
+      </w:r>
+      <w:proofErr w:type="gramStart"/>
+      <w:r>
+        <w:rPr>
+          <w:rFonts w:eastAsiaTheme="minorEastAsia" w:cstheme="minorHAnsi"/>
+          <w:i/>
+          <w:iCs/>
+          <w:sz w:val="24"/>
+          <w:szCs w:val="24"/>
+        </w:rPr>
+        <w:t>i.e.</w:t>
+      </w:r>
+      <w:proofErr w:type="gramEnd"/>
+      <w:r>
+        <w:rPr>
+          <w:rFonts w:eastAsiaTheme="minorEastAsia" w:cstheme="minorHAnsi"/>
+          <w:i/>
+          <w:iCs/>
+          <w:sz w:val="24"/>
+          <w:szCs w:val="24"/>
+        </w:rPr>
+        <w:t xml:space="preserve"> that H0 is true.</w:t>
+      </w:r>
+      <w:r>
+        <w:rPr>
+          <w:rFonts w:eastAsiaTheme="minorEastAsia" w:cstheme="minorHAnsi"/>
+          <w:i/>
+          <w:iCs/>
+          <w:sz w:val="24"/>
+          <w:szCs w:val="24"/>
+        </w:rPr>
+        <w:t>)</w:t>
       </w:r>
     </w:p>
     <w:p>
@@ -2715,13 +3643,59 @@
         <w:tab/>
         <w:t xml:space="preserve"> 2 x [</w:t>
       </w:r>
-      <w:r>
-        <w:rPr>
-          <w:rFonts w:eastAsiaTheme="minorEastAsia" w:cstheme="minorHAnsi"/>
-          <w:sz w:val="24"/>
-          <w:szCs w:val="24"/>
-        </w:rPr>
-        <w:t>Pt(q = -0.8167, df = 22)</w:t>
+      <w:proofErr w:type="spellStart"/>
+      <w:proofErr w:type="gramStart"/>
+      <w:r>
+        <w:rPr>
+          <w:rFonts w:eastAsiaTheme="minorEastAsia" w:cstheme="minorHAnsi"/>
+          <w:sz w:val="24"/>
+          <w:szCs w:val="24"/>
+        </w:rPr>
+        <w:t>p</w:t>
+      </w:r>
+      <w:r>
+        <w:rPr>
+          <w:rFonts w:eastAsiaTheme="minorEastAsia" w:cstheme="minorHAnsi"/>
+          <w:sz w:val="24"/>
+          <w:szCs w:val="24"/>
+        </w:rPr>
+        <w:t>t</w:t>
+      </w:r>
+      <w:proofErr w:type="spellEnd"/>
+      <w:r>
+        <w:rPr>
+          <w:rFonts w:eastAsiaTheme="minorEastAsia" w:cstheme="minorHAnsi"/>
+          <w:sz w:val="24"/>
+          <w:szCs w:val="24"/>
+        </w:rPr>
+        <w:t>(</w:t>
+      </w:r>
+      <w:proofErr w:type="gramEnd"/>
+      <w:r>
+        <w:rPr>
+          <w:rFonts w:eastAsiaTheme="minorEastAsia" w:cstheme="minorHAnsi"/>
+          <w:sz w:val="24"/>
+          <w:szCs w:val="24"/>
+        </w:rPr>
+        <w:t xml:space="preserve">q = -0.8167, </w:t>
+      </w:r>
+      <w:proofErr w:type="spellStart"/>
+      <w:r>
+        <w:rPr>
+          <w:rFonts w:eastAsiaTheme="minorEastAsia" w:cstheme="minorHAnsi"/>
+          <w:sz w:val="24"/>
+          <w:szCs w:val="24"/>
+        </w:rPr>
+        <w:t>df</w:t>
+      </w:r>
+      <w:proofErr w:type="spellEnd"/>
+      <w:r>
+        <w:rPr>
+          <w:rFonts w:eastAsiaTheme="minorEastAsia" w:cstheme="minorHAnsi"/>
+          <w:sz w:val="24"/>
+          <w:szCs w:val="24"/>
+        </w:rPr>
+        <w:t xml:space="preserve"> = 22)</w:t>
       </w:r>
       <w:r>
         <w:rPr>
@@ -2801,17 +3775,51 @@
         <w:spacing w:line="360" w:lineRule="auto"/>
         <w:rPr>
           <w:rFonts w:eastAsiaTheme="minorEastAsia" w:cstheme="minorHAnsi"/>
-          <w:sz w:val="24"/>
-          <w:szCs w:val="24"/>
-        </w:rPr>
-      </w:pPr>
-      <w:r>
-        <w:rPr>
-          <w:rFonts w:eastAsiaTheme="minorEastAsia" w:cstheme="minorHAnsi"/>
-          <w:sz w:val="24"/>
-          <w:szCs w:val="24"/>
-        </w:rPr>
-        <w:t>We look up our critical value from T - Tables</w:t>
+          <w:i/>
+          <w:iCs/>
+          <w:sz w:val="24"/>
+          <w:szCs w:val="24"/>
+        </w:rPr>
+      </w:pPr>
+      <w:r>
+        <w:rPr>
+          <w:rFonts w:eastAsiaTheme="minorEastAsia" w:cstheme="minorHAnsi"/>
+          <w:i/>
+          <w:iCs/>
+          <w:sz w:val="24"/>
+          <w:szCs w:val="24"/>
+        </w:rPr>
+        <w:t xml:space="preserve">We look up our critical value from T </w:t>
+      </w:r>
+      <w:r>
+        <w:rPr>
+          <w:rFonts w:eastAsiaTheme="minorEastAsia" w:cstheme="minorHAnsi"/>
+          <w:i/>
+          <w:iCs/>
+          <w:sz w:val="24"/>
+          <w:szCs w:val="24"/>
+        </w:rPr>
+        <w:t>–</w:t>
+      </w:r>
+      <w:r>
+        <w:rPr>
+          <w:rFonts w:eastAsiaTheme="minorEastAsia" w:cstheme="minorHAnsi"/>
+          <w:i/>
+          <w:iCs/>
+          <w:sz w:val="24"/>
+          <w:szCs w:val="24"/>
+        </w:rPr>
+        <w:t xml:space="preserve"> Tables</w:t>
+      </w:r>
+      <w:r>
+        <w:rPr>
+          <w:rFonts w:eastAsiaTheme="minorEastAsia" w:cstheme="minorHAnsi"/>
+          <w:i/>
+          <w:iCs/>
+          <w:sz w:val="24"/>
+          <w:szCs w:val="24"/>
+        </w:rPr>
+        <w:t xml:space="preserve"> and RStudio.</w:t>
       </w:r>
     </w:p>
     <w:p>
@@ -2865,13 +3873,41 @@
         </w:rPr>
         <w:tab/>
       </w:r>
-      <w:r>
-        <w:rPr>
-          <w:rFonts w:eastAsiaTheme="minorEastAsia" w:cstheme="minorHAnsi"/>
-          <w:sz w:val="24"/>
-          <w:szCs w:val="24"/>
-        </w:rPr>
-        <w:t xml:space="preserve">qt(p = 0.95, df = </w:t>
+      <w:proofErr w:type="gramStart"/>
+      <w:r>
+        <w:rPr>
+          <w:rFonts w:eastAsiaTheme="minorEastAsia" w:cstheme="minorHAnsi"/>
+          <w:sz w:val="24"/>
+          <w:szCs w:val="24"/>
+        </w:rPr>
+        <w:t>qt(</w:t>
+      </w:r>
+      <w:proofErr w:type="gramEnd"/>
+      <w:r>
+        <w:rPr>
+          <w:rFonts w:eastAsiaTheme="minorEastAsia" w:cstheme="minorHAnsi"/>
+          <w:sz w:val="24"/>
+          <w:szCs w:val="24"/>
+        </w:rPr>
+        <w:t xml:space="preserve">p = 0.95, </w:t>
+      </w:r>
+      <w:proofErr w:type="spellStart"/>
+      <w:r>
+        <w:rPr>
+          <w:rFonts w:eastAsiaTheme="minorEastAsia" w:cstheme="minorHAnsi"/>
+          <w:sz w:val="24"/>
+          <w:szCs w:val="24"/>
+        </w:rPr>
+        <w:t>df</w:t>
+      </w:r>
+      <w:proofErr w:type="spellEnd"/>
+      <w:r>
+        <w:rPr>
+          <w:rFonts w:eastAsiaTheme="minorEastAsia" w:cstheme="minorHAnsi"/>
+          <w:sz w:val="24"/>
+          <w:szCs w:val="24"/>
+        </w:rPr>
+        <w:t xml:space="preserve"> = </w:t>
       </w:r>
       <w:r>
         <w:rPr>
@@ -2988,18 +4024,52 @@
         <w:spacing w:line="360" w:lineRule="auto"/>
         <w:rPr>
           <w:rFonts w:eastAsiaTheme="minorEastAsia" w:cstheme="minorHAnsi"/>
-          <w:sz w:val="24"/>
-          <w:szCs w:val="24"/>
-        </w:rPr>
-      </w:pPr>
-      <w:r>
-        <w:rPr>
-          <w:rFonts w:eastAsiaTheme="minorEastAsia" w:cstheme="minorHAnsi"/>
+          <w:i/>
+          <w:iCs/>
+          <w:sz w:val="24"/>
+          <w:szCs w:val="24"/>
+        </w:rPr>
+      </w:pPr>
+      <w:r>
+        <w:rPr>
+          <w:rFonts w:eastAsiaTheme="minorEastAsia" w:cstheme="minorHAnsi"/>
+          <w:i/>
+          <w:iCs/>
           <w:sz w:val="24"/>
           <w:szCs w:val="24"/>
         </w:rPr>
         <w:t>We can then get our 95% confidence interval</w:t>
       </w:r>
+      <w:r>
+        <w:rPr>
+          <w:rFonts w:eastAsiaTheme="minorEastAsia" w:cstheme="minorHAnsi"/>
+          <w:i/>
+          <w:iCs/>
+          <w:sz w:val="24"/>
+          <w:szCs w:val="24"/>
+        </w:rPr>
+        <w:t xml:space="preserve">; a confidence interval is a range of values that we are reasonably certain our true value </w:t>
+      </w:r>
+      <w:r>
+        <w:rPr>
+          <w:rFonts w:eastAsiaTheme="minorEastAsia" w:cstheme="minorHAnsi"/>
+          <w:i/>
+          <w:iCs/>
+          <w:sz w:val="24"/>
+          <w:szCs w:val="24"/>
+        </w:rPr>
+        <w:t>falls</w:t>
+      </w:r>
+      <w:r>
+        <w:rPr>
+          <w:rFonts w:eastAsiaTheme="minorEastAsia" w:cstheme="minorHAnsi"/>
+          <w:i/>
+          <w:iCs/>
+          <w:sz w:val="24"/>
+          <w:szCs w:val="24"/>
+        </w:rPr>
+        <w:t xml:space="preserve"> in. </w:t>
+      </w:r>
     </w:p>
     <w:p>
       <w:pPr>
@@ -3020,8 +4090,34 @@
           <w:szCs w:val="24"/>
           <w:lang w:val="fr-FR"/>
         </w:rPr>
-        <w:t>95% Confidence Interval:</w:t>
-      </w:r>
+        <w:t xml:space="preserve">95% Confidence </w:t>
+      </w:r>
+      <w:proofErr w:type="spellStart"/>
+      <w:proofErr w:type="gramStart"/>
+      <w:r>
+        <w:rPr>
+          <w:rFonts w:eastAsiaTheme="minorEastAsia" w:cstheme="minorHAnsi"/>
+          <w:b/>
+          <w:bCs/>
+          <w:sz w:val="24"/>
+          <w:szCs w:val="24"/>
+          <w:lang w:val="fr-FR"/>
+        </w:rPr>
+        <w:t>Interval</w:t>
+      </w:r>
+      <w:proofErr w:type="spellEnd"/>
+      <w:r>
+        <w:rPr>
+          <w:rFonts w:eastAsiaTheme="minorEastAsia" w:cstheme="minorHAnsi"/>
+          <w:b/>
+          <w:bCs/>
+          <w:sz w:val="24"/>
+          <w:szCs w:val="24"/>
+          <w:lang w:val="fr-FR"/>
+        </w:rPr>
+        <w:t>:</w:t>
+      </w:r>
+      <w:proofErr w:type="gramEnd"/>
       <w:r>
         <w:rPr>
           <w:rFonts w:eastAsiaTheme="minorEastAsia" w:cstheme="minorHAnsi"/>
@@ -3103,7 +4199,16 @@
           <w:sz w:val="24"/>
           <w:szCs w:val="24"/>
         </w:rPr>
-        <w:t>= -0.226 ±  0.5</w:t>
+        <w:t xml:space="preserve">= -0.226 </w:t>
+      </w:r>
+      <w:proofErr w:type="gramStart"/>
+      <w:r>
+        <w:rPr>
+          <w:rFonts w:eastAsiaTheme="minorEastAsia" w:cstheme="minorHAnsi"/>
+          <w:sz w:val="24"/>
+          <w:szCs w:val="24"/>
+        </w:rPr>
+        <w:t>±  0.5</w:t>
       </w:r>
       <w:r>
         <w:rPr>
@@ -3113,6 +4218,7 @@
         </w:rPr>
         <w:t>5</w:t>
       </w:r>
+      <w:proofErr w:type="gramEnd"/>
     </w:p>
     <w:p>
       <w:pPr>
@@ -3244,37 +4350,65 @@
         <w:rPr>
           <w:rStyle w:val="tr"/>
           <w:rFonts w:cstheme="minorHAnsi"/>
+          <w:b/>
+          <w:bCs/>
           <w:i/>
           <w:iCs/>
           <w:sz w:val="24"/>
           <w:szCs w:val="24"/>
           <w:shd w:val="clear" w:color="auto" w:fill="FFFFFF"/>
         </w:rPr>
-        <w:t>Initial Conclusion: Since t is in the critical region, we do not accept H0.</w:t>
-      </w:r>
-    </w:p>
-    <w:p>
-      <w:pPr>
-        <w:spacing w:line="480" w:lineRule="auto"/>
-        <w:rPr>
+        <w:t>Initial Conclusion:</w:t>
+      </w:r>
+      <w:r>
+        <w:rPr>
+          <w:rStyle w:val="tr"/>
           <w:rFonts w:cstheme="minorHAnsi"/>
           <w:i/>
           <w:iCs/>
           <w:sz w:val="24"/>
           <w:szCs w:val="24"/>
-        </w:rPr>
-      </w:pPr>
-      <w:r>
-        <w:rPr>
-          <w:rStyle w:val="tr"/>
+          <w:shd w:val="clear" w:color="auto" w:fill="FFFFFF"/>
+        </w:rPr>
+        <w:t xml:space="preserve"> Since t is in the critical region, we do not accept H0.</w:t>
+      </w:r>
+    </w:p>
+    <w:p>
+      <w:pPr>
+        <w:spacing w:line="480" w:lineRule="auto"/>
+        <w:rPr>
           <w:rFonts w:cstheme="minorHAnsi"/>
           <w:i/>
           <w:iCs/>
           <w:sz w:val="24"/>
           <w:szCs w:val="24"/>
+        </w:rPr>
+      </w:pPr>
+      <w:r>
+        <w:rPr>
+          <w:rStyle w:val="tr"/>
+          <w:rFonts w:cstheme="minorHAnsi"/>
+          <w:b/>
+          <w:bCs/>
+          <w:i/>
+          <w:iCs/>
+          <w:sz w:val="24"/>
+          <w:szCs w:val="24"/>
           <w:shd w:val="clear" w:color="auto" w:fill="FFFFFF"/>
         </w:rPr>
-        <w:t>Final Conclusion: We accept the claim that the average of people using meditation is not the same as people using control.</w:t>
+        <w:t>Final Conclusion:</w:t>
+      </w:r>
+      <w:r>
+        <w:rPr>
+          <w:rStyle w:val="tr"/>
+          <w:rFonts w:cstheme="minorHAnsi"/>
+          <w:i/>
+          <w:iCs/>
+          <w:sz w:val="24"/>
+          <w:szCs w:val="24"/>
+          <w:shd w:val="clear" w:color="auto" w:fill="FFFFFF"/>
+        </w:rPr>
+        <w:t xml:space="preserve"> We accept the claim that the average of people using meditation is not the same as people using control.</w:t>
       </w:r>
     </w:p>
     <w:p>
@@ -3382,6 +4516,24 @@
           <w:szCs w:val="24"/>
         </w:rPr>
       </w:pPr>
+      <w:proofErr w:type="gramStart"/>
+      <w:r>
+        <w:rPr>
+          <w:rFonts w:cstheme="minorHAnsi"/>
+          <w:sz w:val="24"/>
+          <w:szCs w:val="24"/>
+        </w:rPr>
+        <w:t>Again</w:t>
+      </w:r>
+      <w:proofErr w:type="gramEnd"/>
+      <w:r>
+        <w:rPr>
+          <w:rFonts w:cstheme="minorHAnsi"/>
+          <w:sz w:val="24"/>
+          <w:szCs w:val="24"/>
+        </w:rPr>
+        <w:t xml:space="preserve"> we can use the logic as the previous sample;</w:t>
+      </w:r>
     </w:p>
     <w:p>
       <w:pPr>
@@ -3463,7 +4615,25 @@
           <w:szCs w:val="24"/>
           <w:lang w:val="en-US"/>
         </w:rPr>
-        <w:t>Both group are independent from each other.</w:t>
+        <w:t>Both group</w:t>
+      </w:r>
+      <w:r>
+        <w:rPr>
+          <w:rFonts w:cstheme="minorHAnsi"/>
+          <w:sz w:val="24"/>
+          <w:szCs w:val="24"/>
+          <w:lang w:val="en-US"/>
+        </w:rPr>
+        <w:t>s</w:t>
+      </w:r>
+      <w:r>
+        <w:rPr>
+          <w:rFonts w:cstheme="minorHAnsi"/>
+          <w:sz w:val="24"/>
+          <w:szCs w:val="24"/>
+          <w:lang w:val="en-US"/>
+        </w:rPr>
+        <w:t xml:space="preserve"> are independent from each other.</w:t>
       </w:r>
     </w:p>
     <w:p>
@@ -3767,13 +4937,17 @@
         <w:spacing w:line="360" w:lineRule="auto"/>
         <w:rPr>
           <w:rFonts w:cstheme="minorHAnsi"/>
-          <w:sz w:val="24"/>
-          <w:szCs w:val="24"/>
-        </w:rPr>
-      </w:pPr>
-      <w:r>
-        <w:rPr>
-          <w:rFonts w:cstheme="minorHAnsi"/>
+          <w:b/>
+          <w:bCs/>
+          <w:sz w:val="24"/>
+          <w:szCs w:val="24"/>
+        </w:rPr>
+      </w:pPr>
+      <w:r>
+        <w:rPr>
+          <w:rFonts w:cstheme="minorHAnsi"/>
+          <w:b/>
+          <w:bCs/>
           <w:sz w:val="24"/>
           <w:szCs w:val="24"/>
         </w:rPr>
@@ -3785,20 +4959,12 @@
         <w:spacing w:line="360" w:lineRule="auto"/>
         <w:rPr>
           <w:rFonts w:cstheme="minorHAnsi"/>
-          <w:sz w:val="24"/>
-          <w:szCs w:val="24"/>
-        </w:rPr>
-      </w:pPr>
-      <w:r>
-        <w:rPr>
-          <w:rFonts w:cstheme="minorHAnsi"/>
           <w:color w:val="000000"/>
           <w:sz w:val="24"/>
           <w:szCs w:val="24"/>
           <w:shd w:val="clear" w:color="auto" w:fill="FFFFFF"/>
         </w:rPr>
-        <w:t xml:space="preserve">First one could be argued to be normal, </w:t>
-      </w:r>
+      </w:pPr>
       <w:r>
         <w:rPr>
           <w:rFonts w:cstheme="minorHAnsi"/>
@@ -3807,6 +4973,87 @@
           <w:szCs w:val="24"/>
           <w:shd w:val="clear" w:color="auto" w:fill="FFFFFF"/>
         </w:rPr>
+        <w:t>Again, i</w:t>
+      </w:r>
+      <w:r>
+        <w:rPr>
+          <w:rFonts w:cstheme="minorHAnsi"/>
+          <w:color w:val="000000"/>
+          <w:sz w:val="24"/>
+          <w:szCs w:val="24"/>
+          <w:shd w:val="clear" w:color="auto" w:fill="FFFFFF"/>
+        </w:rPr>
+        <w:t>t could be argued that the 1</w:t>
+      </w:r>
+      <w:r>
+        <w:rPr>
+          <w:rFonts w:cstheme="minorHAnsi"/>
+          <w:color w:val="000000"/>
+          <w:sz w:val="24"/>
+          <w:szCs w:val="24"/>
+          <w:shd w:val="clear" w:color="auto" w:fill="FFFFFF"/>
+          <w:vertAlign w:val="superscript"/>
+        </w:rPr>
+        <w:t>st</w:t>
+      </w:r>
+      <w:r>
+        <w:rPr>
+          <w:rFonts w:cstheme="minorHAnsi"/>
+          <w:color w:val="000000"/>
+          <w:sz w:val="24"/>
+          <w:szCs w:val="24"/>
+          <w:shd w:val="clear" w:color="auto" w:fill="FFFFFF"/>
+        </w:rPr>
+        <w:t xml:space="preserve"> </w:t>
+      </w:r>
+      <w:r>
+        <w:rPr>
+          <w:rFonts w:cstheme="minorHAnsi"/>
+          <w:color w:val="000000"/>
+          <w:sz w:val="24"/>
+          <w:szCs w:val="24"/>
+          <w:shd w:val="clear" w:color="auto" w:fill="FFFFFF"/>
+        </w:rPr>
+        <w:t>graph is</w:t>
+      </w:r>
+      <w:r>
+        <w:rPr>
+          <w:rFonts w:cstheme="minorHAnsi"/>
+          <w:color w:val="000000"/>
+          <w:sz w:val="24"/>
+          <w:szCs w:val="24"/>
+          <w:shd w:val="clear" w:color="auto" w:fill="FFFFFF"/>
+        </w:rPr>
+        <w:t xml:space="preserve"> normal</w:t>
+      </w:r>
+      <w:r>
+        <w:rPr>
+          <w:rFonts w:cstheme="minorHAnsi"/>
+          <w:color w:val="000000"/>
+          <w:sz w:val="24"/>
+          <w:szCs w:val="24"/>
+          <w:shd w:val="clear" w:color="auto" w:fill="FFFFFF"/>
+        </w:rPr>
+        <w:t>ly distributed</w:t>
+      </w:r>
+      <w:r>
+        <w:rPr>
+          <w:rFonts w:cstheme="minorHAnsi"/>
+          <w:color w:val="000000"/>
+          <w:sz w:val="24"/>
+          <w:szCs w:val="24"/>
+          <w:shd w:val="clear" w:color="auto" w:fill="FFFFFF"/>
+        </w:rPr>
+        <w:t xml:space="preserve">, </w:t>
+      </w:r>
+      <w:r>
+        <w:rPr>
+          <w:rFonts w:cstheme="minorHAnsi"/>
+          <w:color w:val="000000"/>
+          <w:sz w:val="24"/>
+          <w:szCs w:val="24"/>
+          <w:shd w:val="clear" w:color="auto" w:fill="FFFFFF"/>
+        </w:rPr>
         <w:t>but the</w:t>
       </w:r>
       <w:r>
@@ -3817,7 +5064,38 @@
           <w:szCs w:val="24"/>
           <w:shd w:val="clear" w:color="auto" w:fill="FFFFFF"/>
         </w:rPr>
-        <w:t xml:space="preserve"> second graph is</w:t>
+        <w:t xml:space="preserve"> </w:t>
+      </w:r>
+      <w:r>
+        <w:rPr>
+          <w:rFonts w:cstheme="minorHAnsi"/>
+          <w:color w:val="000000"/>
+          <w:sz w:val="24"/>
+          <w:szCs w:val="24"/>
+          <w:shd w:val="clear" w:color="auto" w:fill="FFFFFF"/>
+        </w:rPr>
+        <w:t>2</w:t>
+      </w:r>
+      <w:r>
+        <w:rPr>
+          <w:rFonts w:cstheme="minorHAnsi"/>
+          <w:color w:val="000000"/>
+          <w:sz w:val="24"/>
+          <w:szCs w:val="24"/>
+          <w:shd w:val="clear" w:color="auto" w:fill="FFFFFF"/>
+          <w:vertAlign w:val="superscript"/>
+        </w:rPr>
+        <w:t>nd</w:t>
+      </w:r>
+      <w:r>
+        <w:rPr>
+          <w:rFonts w:cstheme="minorHAnsi"/>
+          <w:color w:val="000000"/>
+          <w:sz w:val="24"/>
+          <w:szCs w:val="24"/>
+          <w:shd w:val="clear" w:color="auto" w:fill="FFFFFF"/>
+        </w:rPr>
+        <w:t xml:space="preserve"> graph is</w:t>
       </w:r>
       <w:r>
         <w:rPr>
@@ -3980,7 +5258,16 @@
           <w:sz w:val="24"/>
           <w:szCs w:val="24"/>
         </w:rPr>
-        <w:t>H0: μ</w:t>
+        <w:t xml:space="preserve">H0: </w:t>
+      </w:r>
+      <w:proofErr w:type="spellStart"/>
+      <w:r>
+        <w:rPr>
+          <w:rFonts w:cstheme="minorHAnsi"/>
+          <w:sz w:val="24"/>
+          <w:szCs w:val="24"/>
+        </w:rPr>
+        <w:t>μ</w:t>
       </w:r>
       <w:r>
         <w:rPr>
@@ -3991,13 +5278,23 @@
         </w:rPr>
         <w:t>MeditationVNRS</w:t>
       </w:r>
-      <w:r>
-        <w:rPr>
-          <w:rFonts w:cstheme="minorHAnsi"/>
-          <w:sz w:val="24"/>
-          <w:szCs w:val="24"/>
-        </w:rPr>
-        <w:t xml:space="preserve"> = μ</w:t>
+      <w:proofErr w:type="spellEnd"/>
+      <w:r>
+        <w:rPr>
+          <w:rFonts w:cstheme="minorHAnsi"/>
+          <w:sz w:val="24"/>
+          <w:szCs w:val="24"/>
+        </w:rPr>
+        <w:t xml:space="preserve"> = </w:t>
+      </w:r>
+      <w:proofErr w:type="spellStart"/>
+      <w:r>
+        <w:rPr>
+          <w:rFonts w:cstheme="minorHAnsi"/>
+          <w:sz w:val="24"/>
+          <w:szCs w:val="24"/>
+        </w:rPr>
+        <w:t>μ</w:t>
       </w:r>
       <w:r>
         <w:rPr>
@@ -4006,7 +5303,17 @@
           <w:szCs w:val="24"/>
           <w:vertAlign w:val="subscript"/>
         </w:rPr>
-        <w:t xml:space="preserve">ControlVNRS </w:t>
+        <w:t>ControlVNRS</w:t>
+      </w:r>
+      <w:proofErr w:type="spellEnd"/>
+      <w:r>
+        <w:rPr>
+          <w:rFonts w:cstheme="minorHAnsi"/>
+          <w:sz w:val="24"/>
+          <w:szCs w:val="24"/>
+          <w:vertAlign w:val="subscript"/>
+        </w:rPr>
+        <w:t xml:space="preserve"> </w:t>
       </w:r>
     </w:p>
     <w:p>
@@ -4025,7 +5332,16 @@
           <w:sz w:val="24"/>
           <w:szCs w:val="24"/>
         </w:rPr>
-        <w:t>HA: μ</w:t>
+        <w:t xml:space="preserve">HA: </w:t>
+      </w:r>
+      <w:proofErr w:type="spellStart"/>
+      <w:r>
+        <w:rPr>
+          <w:rFonts w:cstheme="minorHAnsi"/>
+          <w:sz w:val="24"/>
+          <w:szCs w:val="24"/>
+        </w:rPr>
+        <w:t>μ</w:t>
       </w:r>
       <w:r>
         <w:rPr>
@@ -4036,6 +5352,7 @@
         </w:rPr>
         <w:t>MeditationVNRS</w:t>
       </w:r>
+      <w:proofErr w:type="spellEnd"/>
       <w:r>
         <w:rPr>
           <w:rFonts w:cstheme="minorHAnsi"/>
@@ -4053,6 +5370,7 @@
         </w:rPr>
         <w:t xml:space="preserve"> </w:t>
       </w:r>
+      <w:proofErr w:type="spellStart"/>
       <w:r>
         <w:rPr>
           <w:rFonts w:cstheme="minorHAnsi"/>
@@ -4068,7 +5386,17 @@
           <w:szCs w:val="24"/>
           <w:vertAlign w:val="subscript"/>
         </w:rPr>
-        <w:t xml:space="preserve">ControlVNRS     </w:t>
+        <w:t>ControlVNRS</w:t>
+      </w:r>
+      <w:proofErr w:type="spellEnd"/>
+      <w:r>
+        <w:rPr>
+          <w:rFonts w:cstheme="minorHAnsi"/>
+          <w:sz w:val="24"/>
+          <w:szCs w:val="24"/>
+          <w:vertAlign w:val="subscript"/>
+        </w:rPr>
+        <w:t xml:space="preserve">     </w:t>
       </w:r>
     </w:p>
     <w:p>
@@ -4226,7 +5554,27 @@
                 <w:sz w:val="24"/>
                 <w:szCs w:val="24"/>
               </w:rPr>
-              <w:t>x̄ (mean)</w:t>
+              <w:t>x̄ (</w:t>
+            </w:r>
+            <w:r>
+              <w:rPr>
+                <w:rFonts w:cstheme="minorHAnsi"/>
+                <w:b/>
+                <w:bCs/>
+                <w:sz w:val="24"/>
+                <w:szCs w:val="24"/>
+              </w:rPr>
+              <w:t>Mean</w:t>
+            </w:r>
+            <w:r>
+              <w:rPr>
+                <w:rFonts w:cstheme="minorHAnsi"/>
+                <w:b/>
+                <w:bCs/>
+                <w:sz w:val="24"/>
+                <w:szCs w:val="24"/>
+              </w:rPr>
+              <w:t>)</w:t>
             </w:r>
           </w:p>
         </w:tc>
@@ -4295,6 +5643,7 @@
                 <w:szCs w:val="24"/>
               </w:rPr>
             </w:pPr>
+            <w:proofErr w:type="gramStart"/>
             <w:r>
               <w:rPr>
                 <w:rFonts w:cstheme="minorHAnsi"/>
@@ -4303,7 +5652,18 @@
                 <w:sz w:val="24"/>
                 <w:szCs w:val="24"/>
               </w:rPr>
-              <w:t>s(standard Deviation)</w:t>
+              <w:t>s(</w:t>
+            </w:r>
+            <w:proofErr w:type="gramEnd"/>
+            <w:r>
+              <w:rPr>
+                <w:rFonts w:cstheme="minorHAnsi"/>
+                <w:b/>
+                <w:bCs/>
+                <w:sz w:val="24"/>
+                <w:szCs w:val="24"/>
+              </w:rPr>
+              <w:t>standard Deviation)</w:t>
             </w:r>
           </w:p>
         </w:tc>
@@ -4471,7 +5831,44 @@
           <w:szCs w:val="24"/>
           <w:lang w:val="fr-FR"/>
         </w:rPr>
-        <w:t>Point Estimate(PE) =</w:t>
+        <w:t xml:space="preserve">Point </w:t>
+      </w:r>
+      <w:proofErr w:type="spellStart"/>
+      <w:proofErr w:type="gramStart"/>
+      <w:r>
+        <w:rPr>
+          <w:rFonts w:cstheme="minorHAnsi"/>
+          <w:b/>
+          <w:bCs/>
+          <w:sz w:val="24"/>
+          <w:szCs w:val="24"/>
+          <w:lang w:val="fr-FR"/>
+        </w:rPr>
+        <w:t>Estimate</w:t>
+      </w:r>
+      <w:proofErr w:type="spellEnd"/>
+      <w:r>
+        <w:rPr>
+          <w:rFonts w:cstheme="minorHAnsi"/>
+          <w:b/>
+          <w:bCs/>
+          <w:sz w:val="24"/>
+          <w:szCs w:val="24"/>
+          <w:lang w:val="fr-FR"/>
+        </w:rPr>
+        <w:t>(</w:t>
+      </w:r>
+      <w:proofErr w:type="gramEnd"/>
+      <w:r>
+        <w:rPr>
+          <w:rFonts w:cstheme="minorHAnsi"/>
+          <w:b/>
+          <w:bCs/>
+          <w:sz w:val="24"/>
+          <w:szCs w:val="24"/>
+          <w:lang w:val="fr-FR"/>
+        </w:rPr>
+        <w:t>PE) =</w:t>
       </w:r>
       <w:r>
         <w:rPr>
@@ -4593,7 +5990,29 @@
           <w:sz w:val="24"/>
           <w:szCs w:val="24"/>
         </w:rPr>
-        <w:t>Standard Error(SE) =</w:t>
+        <w:t xml:space="preserve">Standard </w:t>
+      </w:r>
+      <w:proofErr w:type="gramStart"/>
+      <w:r>
+        <w:rPr>
+          <w:rFonts w:cstheme="minorHAnsi"/>
+          <w:b/>
+          <w:bCs/>
+          <w:sz w:val="24"/>
+          <w:szCs w:val="24"/>
+        </w:rPr>
+        <w:t>Error(</w:t>
+      </w:r>
+      <w:proofErr w:type="gramEnd"/>
+      <w:r>
+        <w:rPr>
+          <w:rFonts w:cstheme="minorHAnsi"/>
+          <w:b/>
+          <w:bCs/>
+          <w:sz w:val="24"/>
+          <w:szCs w:val="24"/>
+        </w:rPr>
+        <w:t>SE) =</w:t>
       </w:r>
       <w:r>
         <w:rPr>
@@ -5212,6 +6631,7 @@
         </w:rPr>
         <w:t>Degree of Freedom(</w:t>
       </w:r>
+      <w:proofErr w:type="spellStart"/>
       <w:r>
         <w:rPr>
           <w:rFonts w:eastAsiaTheme="minorEastAsia" w:cstheme="minorHAnsi"/>
@@ -5224,6 +6644,7 @@
         </w:rPr>
         <w:t>df</w:t>
       </w:r>
+      <w:proofErr w:type="spellEnd"/>
       <w:r>
         <w:rPr>
           <w:rFonts w:eastAsiaTheme="minorEastAsia" w:cstheme="minorHAnsi"/>
@@ -5400,6 +6821,8 @@
         <w:tab/>
         <w:t xml:space="preserve"> 2 x [</w:t>
       </w:r>
+      <w:proofErr w:type="spellStart"/>
+      <w:proofErr w:type="gramStart"/>
       <w:r>
         <w:rPr>
           <w:rFonts w:eastAsiaTheme="minorEastAsia" w:cstheme="minorHAnsi"/>
@@ -5414,7 +6837,25 @@
           <w:sz w:val="24"/>
           <w:szCs w:val="24"/>
         </w:rPr>
-        <w:t>t(q = -</w:t>
+        <w:t>t</w:t>
+      </w:r>
+      <w:proofErr w:type="spellEnd"/>
+      <w:r>
+        <w:rPr>
+          <w:rFonts w:eastAsiaTheme="minorEastAsia" w:cstheme="minorHAnsi"/>
+          <w:sz w:val="24"/>
+          <w:szCs w:val="24"/>
+        </w:rPr>
+        <w:t>(</w:t>
+      </w:r>
+      <w:proofErr w:type="gramEnd"/>
+      <w:r>
+        <w:rPr>
+          <w:rFonts w:eastAsiaTheme="minorEastAsia" w:cstheme="minorHAnsi"/>
+          <w:sz w:val="24"/>
+          <w:szCs w:val="24"/>
+        </w:rPr>
+        <w:t>q = -</w:t>
       </w:r>
       <w:r>
         <w:rPr>
@@ -5446,7 +6887,25 @@
           <w:sz w:val="24"/>
           <w:szCs w:val="24"/>
         </w:rPr>
-        <w:t xml:space="preserve">, df = 22)] = 2 x </w:t>
+        <w:t xml:space="preserve">, </w:t>
+      </w:r>
+      <w:proofErr w:type="spellStart"/>
+      <w:r>
+        <w:rPr>
+          <w:rFonts w:eastAsiaTheme="minorEastAsia" w:cstheme="minorHAnsi"/>
+          <w:sz w:val="24"/>
+          <w:szCs w:val="24"/>
+        </w:rPr>
+        <w:t>df</w:t>
+      </w:r>
+      <w:proofErr w:type="spellEnd"/>
+      <w:r>
+        <w:rPr>
+          <w:rFonts w:eastAsiaTheme="minorEastAsia" w:cstheme="minorHAnsi"/>
+          <w:sz w:val="24"/>
+          <w:szCs w:val="24"/>
+        </w:rPr>
+        <w:t xml:space="preserve"> = 22)] = 2 x </w:t>
       </w:r>
       <w:r>
         <w:rPr>
@@ -5532,13 +6991,41 @@
         </w:rPr>
         <w:tab/>
       </w:r>
-      <w:r>
-        <w:rPr>
-          <w:rFonts w:eastAsiaTheme="minorEastAsia" w:cstheme="minorHAnsi"/>
-          <w:sz w:val="24"/>
-          <w:szCs w:val="24"/>
-        </w:rPr>
-        <w:t xml:space="preserve">qt(p = 0.95, df = </w:t>
+      <w:proofErr w:type="gramStart"/>
+      <w:r>
+        <w:rPr>
+          <w:rFonts w:eastAsiaTheme="minorEastAsia" w:cstheme="minorHAnsi"/>
+          <w:sz w:val="24"/>
+          <w:szCs w:val="24"/>
+        </w:rPr>
+        <w:t>qt(</w:t>
+      </w:r>
+      <w:proofErr w:type="gramEnd"/>
+      <w:r>
+        <w:rPr>
+          <w:rFonts w:eastAsiaTheme="minorEastAsia" w:cstheme="minorHAnsi"/>
+          <w:sz w:val="24"/>
+          <w:szCs w:val="24"/>
+        </w:rPr>
+        <w:t xml:space="preserve">p = 0.95, </w:t>
+      </w:r>
+      <w:proofErr w:type="spellStart"/>
+      <w:r>
+        <w:rPr>
+          <w:rFonts w:eastAsiaTheme="minorEastAsia" w:cstheme="minorHAnsi"/>
+          <w:sz w:val="24"/>
+          <w:szCs w:val="24"/>
+        </w:rPr>
+        <w:t>df</w:t>
+      </w:r>
+      <w:proofErr w:type="spellEnd"/>
+      <w:r>
+        <w:rPr>
+          <w:rFonts w:eastAsiaTheme="minorEastAsia" w:cstheme="minorHAnsi"/>
+          <w:sz w:val="24"/>
+          <w:szCs w:val="24"/>
+        </w:rPr>
+        <w:t xml:space="preserve"> = </w:t>
       </w:r>
       <w:r>
         <w:rPr>
@@ -5696,8 +7183,34 @@
           <w:szCs w:val="24"/>
           <w:lang w:val="fr-FR"/>
         </w:rPr>
-        <w:t>95% Confidence Interval:</w:t>
-      </w:r>
+        <w:t xml:space="preserve">95% Confidence </w:t>
+      </w:r>
+      <w:proofErr w:type="spellStart"/>
+      <w:proofErr w:type="gramStart"/>
+      <w:r>
+        <w:rPr>
+          <w:rFonts w:eastAsiaTheme="minorEastAsia" w:cstheme="minorHAnsi"/>
+          <w:b/>
+          <w:bCs/>
+          <w:sz w:val="24"/>
+          <w:szCs w:val="24"/>
+          <w:lang w:val="fr-FR"/>
+        </w:rPr>
+        <w:t>Interval</w:t>
+      </w:r>
+      <w:proofErr w:type="spellEnd"/>
+      <w:r>
+        <w:rPr>
+          <w:rFonts w:eastAsiaTheme="minorEastAsia" w:cstheme="minorHAnsi"/>
+          <w:b/>
+          <w:bCs/>
+          <w:sz w:val="24"/>
+          <w:szCs w:val="24"/>
+          <w:lang w:val="fr-FR"/>
+        </w:rPr>
+        <w:t>:</w:t>
+      </w:r>
+      <w:proofErr w:type="gramEnd"/>
       <w:r>
         <w:rPr>
           <w:rFonts w:eastAsiaTheme="minorEastAsia" w:cstheme="minorHAnsi"/>
@@ -5787,7 +7300,16 @@
           <w:sz w:val="24"/>
           <w:szCs w:val="24"/>
         </w:rPr>
-        <w:t>= -0.22 ±  0.3</w:t>
+        <w:t xml:space="preserve">= -0.22 </w:t>
+      </w:r>
+      <w:proofErr w:type="gramStart"/>
+      <w:r>
+        <w:rPr>
+          <w:rFonts w:eastAsiaTheme="minorEastAsia" w:cstheme="minorHAnsi"/>
+          <w:sz w:val="24"/>
+          <w:szCs w:val="24"/>
+        </w:rPr>
+        <w:t>±  0.3</w:t>
       </w:r>
       <w:r>
         <w:rPr>
@@ -5797,6 +7319,7 @@
         </w:rPr>
         <w:t>7</w:t>
       </w:r>
+      <w:proofErr w:type="gramEnd"/>
     </w:p>
     <w:p>
       <w:pPr>
@@ -5917,8 +7440,9 @@
           <w:u w:val="single"/>
         </w:rPr>
         <w:lastRenderedPageBreak/>
-        <w:t>4. Provide descriptive statistics (graphs and tables) of the data</w:t>
-      </w:r>
+        <w:t xml:space="preserve">4. Provide descriptive statistics (graphs and tables) of the </w:t>
+      </w:r>
+      <w:proofErr w:type="gramStart"/>
       <w:r>
         <w:rPr>
           <w:rFonts w:asciiTheme="minorHAnsi" w:hAnsiTheme="minorHAnsi" w:cstheme="minorHAnsi"/>
@@ -5927,7 +7451,28 @@
           <w:color w:val="auto"/>
           <w:u w:val="single"/>
         </w:rPr>
-        <w:t>(VNRS)</w:t>
+        <w:t>data</w:t>
+      </w:r>
+      <w:r>
+        <w:rPr>
+          <w:rFonts w:asciiTheme="minorHAnsi" w:hAnsiTheme="minorHAnsi" w:cstheme="minorHAnsi"/>
+          <w:b/>
+          <w:bCs/>
+          <w:color w:val="auto"/>
+          <w:u w:val="single"/>
+        </w:rPr>
+        <w:t>(</w:t>
+      </w:r>
+      <w:proofErr w:type="gramEnd"/>
+      <w:r>
+        <w:rPr>
+          <w:rFonts w:asciiTheme="minorHAnsi" w:hAnsiTheme="minorHAnsi" w:cstheme="minorHAnsi"/>
+          <w:b/>
+          <w:bCs/>
+          <w:color w:val="auto"/>
+          <w:u w:val="single"/>
+        </w:rPr>
+        <w:t>VNRS)</w:t>
       </w:r>
       <w:r>
         <w:rPr>
@@ -5968,11 +7513,23 @@
         <w:rPr>
           <w:rStyle w:val="tr"/>
           <w:rFonts w:cstheme="minorHAnsi"/>
+          <w:b/>
+          <w:bCs/>
           <w:sz w:val="24"/>
           <w:szCs w:val="24"/>
           <w:shd w:val="clear" w:color="auto" w:fill="FFFFFF"/>
         </w:rPr>
-        <w:t>Initial Conclusion: Since t is in the critical region, we do not accept H0.</w:t>
+        <w:t>Initial Conclusion:</w:t>
+      </w:r>
+      <w:r>
+        <w:rPr>
+          <w:rStyle w:val="tr"/>
+          <w:rFonts w:cstheme="minorHAnsi"/>
+          <w:sz w:val="24"/>
+          <w:szCs w:val="24"/>
+          <w:shd w:val="clear" w:color="auto" w:fill="FFFFFF"/>
+        </w:rPr>
+        <w:t xml:space="preserve"> Since t is in the critical region, we do not accept H0.</w:t>
       </w:r>
     </w:p>
     <w:p>
@@ -5988,11 +7545,23 @@
         <w:rPr>
           <w:rStyle w:val="tr"/>
           <w:rFonts w:cstheme="minorHAnsi"/>
+          <w:b/>
+          <w:bCs/>
           <w:sz w:val="24"/>
           <w:szCs w:val="24"/>
           <w:shd w:val="clear" w:color="auto" w:fill="FFFFFF"/>
         </w:rPr>
-        <w:t>Final Conclusion: We accept the claim that the average of people using meditation is not the same as people using control.</w:t>
+        <w:t>Final Conclusion:</w:t>
+      </w:r>
+      <w:r>
+        <w:rPr>
+          <w:rStyle w:val="tr"/>
+          <w:rFonts w:cstheme="minorHAnsi"/>
+          <w:sz w:val="24"/>
+          <w:szCs w:val="24"/>
+          <w:shd w:val="clear" w:color="auto" w:fill="FFFFFF"/>
+        </w:rPr>
+        <w:t xml:space="preserve"> We accept the claim that the average of people using meditation is not the same as people using control.</w:t>
       </w:r>
     </w:p>
     <w:p>
@@ -6058,7 +7627,7 @@
 </file>
 
 <file path=word/endnotes.xml><?xml version="1.0" encoding="utf-8"?>
-<w:endnotes xmlns:wpc="http://schemas.microsoft.com/office/word/2010/wordprocessingCanvas" xmlns:cx="http://schemas.microsoft.com/office/drawing/2014/chartex" xmlns:cx1="http://schemas.microsoft.com/office/drawing/2015/9/8/chartex" xmlns:cx2="http://schemas.microsoft.com/office/drawing/2015/10/21/chartex" xmlns:cx3="http://schemas.microsoft.com/office/drawing/2016/5/9/chartex" xmlns:cx4="http://schemas.microsoft.com/office/drawing/2016/5/10/chartex" xmlns:cx5="http://schemas.microsoft.com/office/drawing/2016/5/11/chartex" xmlns:cx6="http://schemas.microsoft.com/office/drawing/2016/5/12/chartex" xmlns:cx7="http://schemas.microsoft.com/office/drawing/2016/5/13/chartex" xmlns:cx8="http://schemas.microsoft.com/office/drawing/2016/5/14/chartex" xmlns:mc="http://schemas.openxmlformats.org/markup-compatibility/2006" xmlns:aink="http://schemas.microsoft.com/office/drawing/2016/ink" xmlns:am3d="http://schemas.microsoft.com/office/drawing/2017/model3d" xmlns:o="urn:schemas-microsoft-com:office:office" xmlns:r="http://schemas.openxmlformats.org/officeDocument/2006/relationships" xmlns:m="http://schemas.openxmlformats.org/officeDocument/2006/math" xmlns:v="urn:schemas-microsoft-com:vml" xmlns:wp14="http://schemas.microsoft.com/office/word/2010/wordprocessingDrawing" xmlns:wp="http://schemas.openxmlformats.org/drawingml/2006/wordprocessingDrawing" xmlns:w10="urn:schemas-microsoft-com:office:word" xmlns:w="http://schemas.openxmlformats.org/wordprocessingml/2006/main" xmlns:w14="http://schemas.microsoft.com/office/word/2010/wordml" xmlns:w15="http://schemas.microsoft.com/office/word/2012/wordml" xmlns:w16cex="http://schemas.microsoft.com/office/word/2018/wordml/cex" xmlns:w16cid="http://schemas.microsoft.com/office/word/2016/wordml/cid" xmlns:w16="http://schemas.microsoft.com/office/word/2018/wordml" xmlns:w16sdtdh="http://schemas.microsoft.com/office/word/2020/wordml/sdtdatahash" xmlns:w16se="http://schemas.microsoft.com/office/word/2015/wordml/symex" xmlns:wpg="http://schemas.microsoft.com/office/word/2010/wordprocessingGroup" xmlns:wpi="http://schemas.microsoft.com/office/word/2010/wordprocessingInk" xmlns:wne="http://schemas.microsoft.com/office/word/2006/wordml" xmlns:wps="http://schemas.microsoft.com/office/word/2010/wordprocessingShape" mc:Ignorable="w14 w15 w16se w16cid w16 w16cex w16sdtdh wp14">
+<w:endnotes xmlns:wpc="http://schemas.microsoft.com/office/word/2010/wordprocessingCanvas" xmlns:cx="http://schemas.microsoft.com/office/drawing/2014/chartex" xmlns:cx1="http://schemas.microsoft.com/office/drawing/2015/9/8/chartex" xmlns:cx2="http://schemas.microsoft.com/office/drawing/2015/10/21/chartex" xmlns:cx3="http://schemas.microsoft.com/office/drawing/2016/5/9/chartex" xmlns:cx4="http://schemas.microsoft.com/office/drawing/2016/5/10/chartex" xmlns:cx5="http://schemas.microsoft.com/office/drawing/2016/5/11/chartex" xmlns:cx6="http://schemas.microsoft.com/office/drawing/2016/5/12/chartex" xmlns:cx7="http://schemas.microsoft.com/office/drawing/2016/5/13/chartex" xmlns:cx8="http://schemas.microsoft.com/office/drawing/2016/5/14/chartex" xmlns:mc="http://schemas.openxmlformats.org/markup-compatibility/2006" xmlns:aink="http://schemas.microsoft.com/office/drawing/2016/ink" xmlns:am3d="http://schemas.microsoft.com/office/drawing/2017/model3d" xmlns:o="urn:schemas-microsoft-com:office:office" xmlns:oel="http://schemas.microsoft.com/office/2019/extlst" xmlns:r="http://schemas.openxmlformats.org/officeDocument/2006/relationships" xmlns:m="http://schemas.openxmlformats.org/officeDocument/2006/math" xmlns:v="urn:schemas-microsoft-com:vml" xmlns:wp14="http://schemas.microsoft.com/office/word/2010/wordprocessingDrawing" xmlns:wp="http://schemas.openxmlformats.org/drawingml/2006/wordprocessingDrawing" xmlns:w10="urn:schemas-microsoft-com:office:word" xmlns:w="http://schemas.openxmlformats.org/wordprocessingml/2006/main" xmlns:w14="http://schemas.microsoft.com/office/word/2010/wordml" xmlns:w15="http://schemas.microsoft.com/office/word/2012/wordml" xmlns:w16cex="http://schemas.microsoft.com/office/word/2018/wordml/cex" xmlns:w16cid="http://schemas.microsoft.com/office/word/2016/wordml/cid" xmlns:w16="http://schemas.microsoft.com/office/word/2018/wordml" xmlns:w16sdtdh="http://schemas.microsoft.com/office/word/2020/wordml/sdtdatahash" xmlns:w16se="http://schemas.microsoft.com/office/word/2015/wordml/symex" xmlns:wpg="http://schemas.microsoft.com/office/word/2010/wordprocessingGroup" xmlns:wpi="http://schemas.microsoft.com/office/word/2010/wordprocessingInk" xmlns:wne="http://schemas.microsoft.com/office/word/2006/wordml" xmlns:wps="http://schemas.microsoft.com/office/word/2010/wordprocessingShape" mc:Ignorable="w14 w15 w16se w16cid w16 w16cex w16sdtdh wp14">
   <w:endnote w:type="separator" w:id="-1">
     <w:p>
       <w:pPr>
@@ -6083,7 +7652,7 @@
 </file>
 
 <file path=word/footer1.xml><?xml version="1.0" encoding="utf-8"?>
-<w:ftr xmlns:wpc="http://schemas.microsoft.com/office/word/2010/wordprocessingCanvas" xmlns:cx="http://schemas.microsoft.com/office/drawing/2014/chartex" xmlns:cx1="http://schemas.microsoft.com/office/drawing/2015/9/8/chartex" xmlns:cx2="http://schemas.microsoft.com/office/drawing/2015/10/21/chartex" xmlns:cx3="http://schemas.microsoft.com/office/drawing/2016/5/9/chartex" xmlns:cx4="http://schemas.microsoft.com/office/drawing/2016/5/10/chartex" xmlns:cx5="http://schemas.microsoft.com/office/drawing/2016/5/11/chartex" xmlns:cx6="http://schemas.microsoft.com/office/drawing/2016/5/12/chartex" xmlns:cx7="http://schemas.microsoft.com/office/drawing/2016/5/13/chartex" xmlns:cx8="http://schemas.microsoft.com/office/drawing/2016/5/14/chartex" xmlns:mc="http://schemas.openxmlformats.org/markup-compatibility/2006" xmlns:aink="http://schemas.microsoft.com/office/drawing/2016/ink" xmlns:am3d="http://schemas.microsoft.com/office/drawing/2017/model3d" xmlns:o="urn:schemas-microsoft-com:office:office" xmlns:r="http://schemas.openxmlformats.org/officeDocument/2006/relationships" xmlns:m="http://schemas.openxmlformats.org/officeDocument/2006/math" xmlns:v="urn:schemas-microsoft-com:vml" xmlns:wp14="http://schemas.microsoft.com/office/word/2010/wordprocessingDrawing" xmlns:wp="http://schemas.openxmlformats.org/drawingml/2006/wordprocessingDrawing" xmlns:w10="urn:schemas-microsoft-com:office:word" xmlns:w="http://schemas.openxmlformats.org/wordprocessingml/2006/main" xmlns:w14="http://schemas.microsoft.com/office/word/2010/wordml" xmlns:w15="http://schemas.microsoft.com/office/word/2012/wordml" xmlns:w16cex="http://schemas.microsoft.com/office/word/2018/wordml/cex" xmlns:w16cid="http://schemas.microsoft.com/office/word/2016/wordml/cid" xmlns:w16="http://schemas.microsoft.com/office/word/2018/wordml" xmlns:w16sdtdh="http://schemas.microsoft.com/office/word/2020/wordml/sdtdatahash" xmlns:w16se="http://schemas.microsoft.com/office/word/2015/wordml/symex" xmlns:wpg="http://schemas.microsoft.com/office/word/2010/wordprocessingGroup" xmlns:wpi="http://schemas.microsoft.com/office/word/2010/wordprocessingInk" xmlns:wne="http://schemas.microsoft.com/office/word/2006/wordml" xmlns:wps="http://schemas.microsoft.com/office/word/2010/wordprocessingShape" mc:Ignorable="w14 w15 w16se w16cid w16 w16cex w16sdtdh wp14">
+<w:ftr xmlns:wpc="http://schemas.microsoft.com/office/word/2010/wordprocessingCanvas" xmlns:cx="http://schemas.microsoft.com/office/drawing/2014/chartex" xmlns:cx1="http://schemas.microsoft.com/office/drawing/2015/9/8/chartex" xmlns:cx2="http://schemas.microsoft.com/office/drawing/2015/10/21/chartex" xmlns:cx3="http://schemas.microsoft.com/office/drawing/2016/5/9/chartex" xmlns:cx4="http://schemas.microsoft.com/office/drawing/2016/5/10/chartex" xmlns:cx5="http://schemas.microsoft.com/office/drawing/2016/5/11/chartex" xmlns:cx6="http://schemas.microsoft.com/office/drawing/2016/5/12/chartex" xmlns:cx7="http://schemas.microsoft.com/office/drawing/2016/5/13/chartex" xmlns:cx8="http://schemas.microsoft.com/office/drawing/2016/5/14/chartex" xmlns:mc="http://schemas.openxmlformats.org/markup-compatibility/2006" xmlns:aink="http://schemas.microsoft.com/office/drawing/2016/ink" xmlns:am3d="http://schemas.microsoft.com/office/drawing/2017/model3d" xmlns:o="urn:schemas-microsoft-com:office:office" xmlns:oel="http://schemas.microsoft.com/office/2019/extlst" xmlns:r="http://schemas.openxmlformats.org/officeDocument/2006/relationships" xmlns:m="http://schemas.openxmlformats.org/officeDocument/2006/math" xmlns:v="urn:schemas-microsoft-com:vml" xmlns:wp14="http://schemas.microsoft.com/office/word/2010/wordprocessingDrawing" xmlns:wp="http://schemas.openxmlformats.org/drawingml/2006/wordprocessingDrawing" xmlns:w10="urn:schemas-microsoft-com:office:word" xmlns:w="http://schemas.openxmlformats.org/wordprocessingml/2006/main" xmlns:w14="http://schemas.microsoft.com/office/word/2010/wordml" xmlns:w15="http://schemas.microsoft.com/office/word/2012/wordml" xmlns:w16cex="http://schemas.microsoft.com/office/word/2018/wordml/cex" xmlns:w16cid="http://schemas.microsoft.com/office/word/2016/wordml/cid" xmlns:w16="http://schemas.microsoft.com/office/word/2018/wordml" xmlns:w16sdtdh="http://schemas.microsoft.com/office/word/2020/wordml/sdtdatahash" xmlns:w16se="http://schemas.microsoft.com/office/word/2015/wordml/symex" xmlns:wpg="http://schemas.microsoft.com/office/word/2010/wordprocessingGroup" xmlns:wpi="http://schemas.microsoft.com/office/word/2010/wordprocessingInk" xmlns:wne="http://schemas.microsoft.com/office/word/2006/wordml" xmlns:wps="http://schemas.microsoft.com/office/word/2010/wordprocessingShape" mc:Ignorable="w14 w15 w16se w16cid w16 w16cex w16sdtdh wp14">
   <w:sdt>
     <w:sdtPr>
       <w:id w:val="-820572231"/>
@@ -6136,7 +7705,7 @@
 </file>
 
 <file path=word/footnotes.xml><?xml version="1.0" encoding="utf-8"?>
-<w:footnotes xmlns:wpc="http://schemas.microsoft.com/office/word/2010/wordprocessingCanvas" xmlns:cx="http://schemas.microsoft.com/office/drawing/2014/chartex" xmlns:cx1="http://schemas.microsoft.com/office/drawing/2015/9/8/chartex" xmlns:cx2="http://schemas.microsoft.com/office/drawing/2015/10/21/chartex" xmlns:cx3="http://schemas.microsoft.com/office/drawing/2016/5/9/chartex" xmlns:cx4="http://schemas.microsoft.com/office/drawing/2016/5/10/chartex" xmlns:cx5="http://schemas.microsoft.com/office/drawing/2016/5/11/chartex" xmlns:cx6="http://schemas.microsoft.com/office/drawing/2016/5/12/chartex" xmlns:cx7="http://schemas.microsoft.com/office/drawing/2016/5/13/chartex" xmlns:cx8="http://schemas.microsoft.com/office/drawing/2016/5/14/chartex" xmlns:mc="http://schemas.openxmlformats.org/markup-compatibility/2006" xmlns:aink="http://schemas.microsoft.com/office/drawing/2016/ink" xmlns:am3d="http://schemas.microsoft.com/office/drawing/2017/model3d" xmlns:o="urn:schemas-microsoft-com:office:office" xmlns:r="http://schemas.openxmlformats.org/officeDocument/2006/relationships" xmlns:m="http://schemas.openxmlformats.org/officeDocument/2006/math" xmlns:v="urn:schemas-microsoft-com:vml" xmlns:wp14="http://schemas.microsoft.com/office/word/2010/wordprocessingDrawing" xmlns:wp="http://schemas.openxmlformats.org/drawingml/2006/wordprocessingDrawing" xmlns:w10="urn:schemas-microsoft-com:office:word" xmlns:w="http://schemas.openxmlformats.org/wordprocessingml/2006/main" xmlns:w14="http://schemas.microsoft.com/office/word/2010/wordml" xmlns:w15="http://schemas.microsoft.com/office/word/2012/wordml" xmlns:w16cex="http://schemas.microsoft.com/office/word/2018/wordml/cex" xmlns:w16cid="http://schemas.microsoft.com/office/word/2016/wordml/cid" xmlns:w16="http://schemas.microsoft.com/office/word/2018/wordml" xmlns:w16sdtdh="http://schemas.microsoft.com/office/word/2020/wordml/sdtdatahash" xmlns:w16se="http://schemas.microsoft.com/office/word/2015/wordml/symex" xmlns:wpg="http://schemas.microsoft.com/office/word/2010/wordprocessingGroup" xmlns:wpi="http://schemas.microsoft.com/office/word/2010/wordprocessingInk" xmlns:wne="http://schemas.microsoft.com/office/word/2006/wordml" xmlns:wps="http://schemas.microsoft.com/office/word/2010/wordprocessingShape" mc:Ignorable="w14 w15 w16se w16cid w16 w16cex w16sdtdh wp14">
+<w:footnotes xmlns:wpc="http://schemas.microsoft.com/office/word/2010/wordprocessingCanvas" xmlns:cx="http://schemas.microsoft.com/office/drawing/2014/chartex" xmlns:cx1="http://schemas.microsoft.com/office/drawing/2015/9/8/chartex" xmlns:cx2="http://schemas.microsoft.com/office/drawing/2015/10/21/chartex" xmlns:cx3="http://schemas.microsoft.com/office/drawing/2016/5/9/chartex" xmlns:cx4="http://schemas.microsoft.com/office/drawing/2016/5/10/chartex" xmlns:cx5="http://schemas.microsoft.com/office/drawing/2016/5/11/chartex" xmlns:cx6="http://schemas.microsoft.com/office/drawing/2016/5/12/chartex" xmlns:cx7="http://schemas.microsoft.com/office/drawing/2016/5/13/chartex" xmlns:cx8="http://schemas.microsoft.com/office/drawing/2016/5/14/chartex" xmlns:mc="http://schemas.openxmlformats.org/markup-compatibility/2006" xmlns:aink="http://schemas.microsoft.com/office/drawing/2016/ink" xmlns:am3d="http://schemas.microsoft.com/office/drawing/2017/model3d" xmlns:o="urn:schemas-microsoft-com:office:office" xmlns:oel="http://schemas.microsoft.com/office/2019/extlst" xmlns:r="http://schemas.openxmlformats.org/officeDocument/2006/relationships" xmlns:m="http://schemas.openxmlformats.org/officeDocument/2006/math" xmlns:v="urn:schemas-microsoft-com:vml" xmlns:wp14="http://schemas.microsoft.com/office/word/2010/wordprocessingDrawing" xmlns:wp="http://schemas.openxmlformats.org/drawingml/2006/wordprocessingDrawing" xmlns:w10="urn:schemas-microsoft-com:office:word" xmlns:w="http://schemas.openxmlformats.org/wordprocessingml/2006/main" xmlns:w14="http://schemas.microsoft.com/office/word/2010/wordml" xmlns:w15="http://schemas.microsoft.com/office/word/2012/wordml" xmlns:w16cex="http://schemas.microsoft.com/office/word/2018/wordml/cex" xmlns:w16cid="http://schemas.microsoft.com/office/word/2016/wordml/cid" xmlns:w16="http://schemas.microsoft.com/office/word/2018/wordml" xmlns:w16sdtdh="http://schemas.microsoft.com/office/word/2020/wordml/sdtdatahash" xmlns:w16se="http://schemas.microsoft.com/office/word/2015/wordml/symex" xmlns:wpg="http://schemas.microsoft.com/office/word/2010/wordprocessingGroup" xmlns:wpi="http://schemas.microsoft.com/office/word/2010/wordprocessingInk" xmlns:wne="http://schemas.microsoft.com/office/word/2006/wordml" xmlns:wps="http://schemas.microsoft.com/office/word/2010/wordprocessingShape" mc:Ignorable="w14 w15 w16se w16cid w16 w16cex w16sdtdh wp14">
   <w:footnote w:type="separator" w:id="-1">
     <w:p>
       <w:pPr>
@@ -6161,7 +7730,7 @@
 </file>
 
 <file path=word/numbering.xml><?xml version="1.0" encoding="utf-8"?>
-<w:numbering xmlns:wpc="http://schemas.microsoft.com/office/word/2010/wordprocessingCanvas" xmlns:cx="http://schemas.microsoft.com/office/drawing/2014/chartex" xmlns:cx1="http://schemas.microsoft.com/office/drawing/2015/9/8/chartex" xmlns:cx2="http://schemas.microsoft.com/office/drawing/2015/10/21/chartex" xmlns:cx3="http://schemas.microsoft.com/office/drawing/2016/5/9/chartex" xmlns:cx4="http://schemas.microsoft.com/office/drawing/2016/5/10/chartex" xmlns:cx5="http://schemas.microsoft.com/office/drawing/2016/5/11/chartex" xmlns:cx6="http://schemas.microsoft.com/office/drawing/2016/5/12/chartex" xmlns:cx7="http://schemas.microsoft.com/office/drawing/2016/5/13/chartex" xmlns:cx8="http://schemas.microsoft.com/office/drawing/2016/5/14/chartex" xmlns:mc="http://schemas.openxmlformats.org/markup-compatibility/2006" xmlns:aink="http://schemas.microsoft.com/office/drawing/2016/ink" xmlns:am3d="http://schemas.microsoft.com/office/drawing/2017/model3d" xmlns:o="urn:schemas-microsoft-com:office:office" xmlns:r="http://schemas.openxmlformats.org/officeDocument/2006/relationships" xmlns:m="http://schemas.openxmlformats.org/officeDocument/2006/math" xmlns:v="urn:schemas-microsoft-com:vml" xmlns:wp14="http://schemas.microsoft.com/office/word/2010/wordprocessingDrawing" xmlns:wp="http://schemas.openxmlformats.org/drawingml/2006/wordprocessingDrawing" xmlns:w10="urn:schemas-microsoft-com:office:word" xmlns:w="http://schemas.openxmlformats.org/wordprocessingml/2006/main" xmlns:w14="http://schemas.microsoft.com/office/word/2010/wordml" xmlns:w15="http://schemas.microsoft.com/office/word/2012/wordml" xmlns:w16cex="http://schemas.microsoft.com/office/word/2018/wordml/cex" xmlns:w16cid="http://schemas.microsoft.com/office/word/2016/wordml/cid" xmlns:w16="http://schemas.microsoft.com/office/word/2018/wordml" xmlns:w16sdtdh="http://schemas.microsoft.com/office/word/2020/wordml/sdtdatahash" xmlns:w16se="http://schemas.microsoft.com/office/word/2015/wordml/symex" xmlns:wpg="http://schemas.microsoft.com/office/word/2010/wordprocessingGroup" xmlns:wpi="http://schemas.microsoft.com/office/word/2010/wordprocessingInk" xmlns:wne="http://schemas.microsoft.com/office/word/2006/wordml" xmlns:wps="http://schemas.microsoft.com/office/word/2010/wordprocessingShape" mc:Ignorable="w14 w15 w16se w16cid w16 w16cex w16sdtdh wp14">
+<w:numbering xmlns:wpc="http://schemas.microsoft.com/office/word/2010/wordprocessingCanvas" xmlns:cx="http://schemas.microsoft.com/office/drawing/2014/chartex" xmlns:cx1="http://schemas.microsoft.com/office/drawing/2015/9/8/chartex" xmlns:cx2="http://schemas.microsoft.com/office/drawing/2015/10/21/chartex" xmlns:cx3="http://schemas.microsoft.com/office/drawing/2016/5/9/chartex" xmlns:cx4="http://schemas.microsoft.com/office/drawing/2016/5/10/chartex" xmlns:cx5="http://schemas.microsoft.com/office/drawing/2016/5/11/chartex" xmlns:cx6="http://schemas.microsoft.com/office/drawing/2016/5/12/chartex" xmlns:cx7="http://schemas.microsoft.com/office/drawing/2016/5/13/chartex" xmlns:cx8="http://schemas.microsoft.com/office/drawing/2016/5/14/chartex" xmlns:mc="http://schemas.openxmlformats.org/markup-compatibility/2006" xmlns:aink="http://schemas.microsoft.com/office/drawing/2016/ink" xmlns:am3d="http://schemas.microsoft.com/office/drawing/2017/model3d" xmlns:o="urn:schemas-microsoft-com:office:office" xmlns:oel="http://schemas.microsoft.com/office/2019/extlst" xmlns:r="http://schemas.openxmlformats.org/officeDocument/2006/relationships" xmlns:m="http://schemas.openxmlformats.org/officeDocument/2006/math" xmlns:v="urn:schemas-microsoft-com:vml" xmlns:wp14="http://schemas.microsoft.com/office/word/2010/wordprocessingDrawing" xmlns:wp="http://schemas.openxmlformats.org/drawingml/2006/wordprocessingDrawing" xmlns:w10="urn:schemas-microsoft-com:office:word" xmlns:w="http://schemas.openxmlformats.org/wordprocessingml/2006/main" xmlns:w14="http://schemas.microsoft.com/office/word/2010/wordml" xmlns:w15="http://schemas.microsoft.com/office/word/2012/wordml" xmlns:w16cex="http://schemas.microsoft.com/office/word/2018/wordml/cex" xmlns:w16cid="http://schemas.microsoft.com/office/word/2016/wordml/cid" xmlns:w16="http://schemas.microsoft.com/office/word/2018/wordml" xmlns:w16sdtdh="http://schemas.microsoft.com/office/word/2020/wordml/sdtdatahash" xmlns:w16se="http://schemas.microsoft.com/office/word/2015/wordml/symex" xmlns:wpg="http://schemas.microsoft.com/office/word/2010/wordprocessingGroup" xmlns:wpi="http://schemas.microsoft.com/office/word/2010/wordprocessingInk" xmlns:wne="http://schemas.microsoft.com/office/word/2006/wordml" xmlns:wps="http://schemas.microsoft.com/office/word/2010/wordprocessingShape" mc:Ignorable="w14 w15 w16se w16cid w16 w16cex w16sdtdh wp14">
   <w:abstractNum w:abstractNumId="0" w15:restartNumberingAfterBreak="0">
     <w:nsid w:val="7B180A61"/>
     <w:multiLevelType w:val="hybridMultilevel"/>

</xml_diff>